<commit_message>
adds two more categories, religion and sports
</commit_message>
<xml_diff>
--- a/VocalKords Wireframes.docx
+++ b/VocalKords Wireframes.docx
@@ -123,7 +123,219 @@
         <mc:AlternateContent>
           <mc:Choice Requires="wps">
             <w:drawing>
-              <wp:anchor distT="0" distB="0" distL="114300" distR="114300" simplePos="0" relativeHeight="251695104" behindDoc="0" locked="0" layoutInCell="1" allowOverlap="1" wp14:anchorId="02DA8B3E" wp14:editId="151C7416">
+              <wp:anchor distT="0" distB="0" distL="114300" distR="114300" simplePos="0" relativeHeight="251706368" behindDoc="0" locked="0" layoutInCell="1" allowOverlap="1" wp14:anchorId="320F7897" wp14:editId="5FB126DA">
+                <wp:simplePos x="0" y="0"/>
+                <wp:positionH relativeFrom="page">
+                  <wp:posOffset>464820</wp:posOffset>
+                </wp:positionH>
+                <wp:positionV relativeFrom="page">
+                  <wp:posOffset>9655810</wp:posOffset>
+                </wp:positionV>
+                <wp:extent cx="6642100" cy="593725"/>
+                <wp:effectExtent l="76200" t="76200" r="114300" b="117475"/>
+                <wp:wrapThrough wrapText="bothSides">
+                  <wp:wrapPolygon edited="0">
+                    <wp:start x="-248" y="-2772"/>
+                    <wp:lineTo x="-248" y="24950"/>
+                    <wp:lineTo x="21807" y="24950"/>
+                    <wp:lineTo x="21889" y="13861"/>
+                    <wp:lineTo x="21724" y="0"/>
+                    <wp:lineTo x="21724" y="-2772"/>
+                    <wp:lineTo x="-248" y="-2772"/>
+                  </wp:wrapPolygon>
+                </wp:wrapThrough>
+                <wp:docPr id="3" name="Rectangle 3"/>
+                <wp:cNvGraphicFramePr/>
+                <a:graphic xmlns:a="http://schemas.openxmlformats.org/drawingml/2006/main">
+                  <a:graphicData uri="http://schemas.microsoft.com/office/word/2010/wordprocessingShape">
+                    <wps:wsp>
+                      <wps:cNvSpPr/>
+                      <wps:spPr>
+                        <a:xfrm>
+                          <a:off x="0" y="0"/>
+                          <a:ext cx="6642100" cy="593725"/>
+                        </a:xfrm>
+                        <a:prstGeom prst="rect">
+                          <a:avLst/>
+                        </a:prstGeom>
+                      </wps:spPr>
+                      <wps:style>
+                        <a:lnRef idx="0">
+                          <a:schemeClr val="accent1"/>
+                        </a:lnRef>
+                        <a:fillRef idx="3">
+                          <a:schemeClr val="accent1"/>
+                        </a:fillRef>
+                        <a:effectRef idx="3">
+                          <a:schemeClr val="accent1"/>
+                        </a:effectRef>
+                        <a:fontRef idx="minor">
+                          <a:schemeClr val="lt1"/>
+                        </a:fontRef>
+                      </wps:style>
+                      <wps:txbx>
+                        <w:txbxContent>
+                          <w:p>
+                            <w:pPr>
+                              <w:jc w:val="center"/>
+                            </w:pPr>
+                            <w:r>
+                              <w:t>Footer</w:t>
+                            </w:r>
+                          </w:p>
+                        </w:txbxContent>
+                      </wps:txbx>
+                      <wps:bodyPr rot="0" spcFirstLastPara="0" vertOverflow="overflow" horzOverflow="overflow" vert="horz" wrap="square" lIns="91440" tIns="45720" rIns="91440" bIns="45720" numCol="1" spcCol="0" rtlCol="0" fromWordArt="0" anchor="ctr" anchorCtr="0" forceAA="0" compatLnSpc="1">
+                        <a:prstTxWarp prst="textNoShape">
+                          <a:avLst/>
+                        </a:prstTxWarp>
+                        <a:noAutofit/>
+                      </wps:bodyPr>
+                    </wps:wsp>
+                  </a:graphicData>
+                </a:graphic>
+                <wp14:sizeRelH relativeFrom="margin">
+                  <wp14:pctWidth>0</wp14:pctWidth>
+                </wp14:sizeRelH>
+              </wp:anchor>
+            </w:drawing>
+          </mc:Choice>
+          <mc:Fallback>
+            <w:pict>
+              <v:rect id="Rectangle 3" o:spid="_x0000_s1027" style="position:absolute;margin-left:36.6pt;margin-top:760.3pt;width:523pt;height:46.75pt;z-index:251706368;visibility:visible;mso-wrap-style:square;mso-width-percent:0;mso-wrap-distance-left:9pt;mso-wrap-distance-top:0;mso-wrap-distance-right:9pt;mso-wrap-distance-bottom:0;mso-position-horizontal:absolute;mso-position-horizontal-relative:page;mso-position-vertical:absolute;mso-position-vertical-relative:page;mso-width-percent:0;mso-width-relative:margin;v-text-anchor:middle" o:gfxdata="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" fillcolor="#4f81bd [3204]" stroked="f">
+                <v:fill color2="#a7bfde [1620]" rotate="t" type="gradient">
+                  <o:fill v:ext="view" type="gradientUnscaled"/>
+                </v:fill>
+                <v:shadow on="t" opacity="22937f" mv:blur="40000f" origin=",.5" offset="0,23000emu"/>
+                <v:textbox>
+                  <w:txbxContent>
+                    <w:p>
+                      <w:pPr>
+                        <w:jc w:val="center"/>
+                      </w:pPr>
+                      <w:r>
+                        <w:t>Footer</w:t>
+                      </w:r>
+                    </w:p>
+                  </w:txbxContent>
+                </v:textbox>
+                <w10:wrap type="through" anchorx="page" anchory="page"/>
+              </v:rect>
+            </w:pict>
+          </mc:Fallback>
+        </mc:AlternateContent>
+      </w:r>
+      <w:r>
+        <mc:AlternateContent>
+          <mc:Choice Requires="wps">
+            <w:drawing>
+              <wp:anchor distT="0" distB="0" distL="114300" distR="114300" simplePos="0" relativeHeight="251704320" behindDoc="0" locked="0" layoutInCell="1" allowOverlap="1" wp14:anchorId="2DBD0ADE" wp14:editId="576CC29C">
+                <wp:simplePos x="0" y="0"/>
+                <wp:positionH relativeFrom="page">
+                  <wp:posOffset>457200</wp:posOffset>
+                </wp:positionH>
+                <wp:positionV relativeFrom="page">
+                  <wp:posOffset>1261745</wp:posOffset>
+                </wp:positionV>
+                <wp:extent cx="6642100" cy="593725"/>
+                <wp:effectExtent l="76200" t="76200" r="114300" b="117475"/>
+                <wp:wrapThrough wrapText="bothSides">
+                  <wp:wrapPolygon edited="0">
+                    <wp:start x="-248" y="-2772"/>
+                    <wp:lineTo x="-248" y="24950"/>
+                    <wp:lineTo x="21807" y="24950"/>
+                    <wp:lineTo x="21889" y="13861"/>
+                    <wp:lineTo x="21724" y="0"/>
+                    <wp:lineTo x="21724" y="-2772"/>
+                    <wp:lineTo x="-248" y="-2772"/>
+                  </wp:wrapPolygon>
+                </wp:wrapThrough>
+                <wp:docPr id="2" name="Rectangle 2"/>
+                <wp:cNvGraphicFramePr/>
+                <a:graphic xmlns:a="http://schemas.openxmlformats.org/drawingml/2006/main">
+                  <a:graphicData uri="http://schemas.microsoft.com/office/word/2010/wordprocessingShape">
+                    <wps:wsp>
+                      <wps:cNvSpPr/>
+                      <wps:spPr>
+                        <a:xfrm>
+                          <a:off x="0" y="0"/>
+                          <a:ext cx="6642100" cy="593725"/>
+                        </a:xfrm>
+                        <a:prstGeom prst="rect">
+                          <a:avLst/>
+                        </a:prstGeom>
+                      </wps:spPr>
+                      <wps:style>
+                        <a:lnRef idx="0">
+                          <a:schemeClr val="accent1"/>
+                        </a:lnRef>
+                        <a:fillRef idx="3">
+                          <a:schemeClr val="accent1"/>
+                        </a:fillRef>
+                        <a:effectRef idx="3">
+                          <a:schemeClr val="accent1"/>
+                        </a:effectRef>
+                        <a:fontRef idx="minor">
+                          <a:schemeClr val="lt1"/>
+                        </a:fontRef>
+                      </wps:style>
+                      <wps:txbx>
+                        <w:txbxContent>
+                          <w:p>
+                            <w:pPr>
+                              <w:jc w:val="center"/>
+                            </w:pPr>
+                            <w:r>
+                              <w:t>Header</w:t>
+                            </w:r>
+                          </w:p>
+                        </w:txbxContent>
+                      </wps:txbx>
+                      <wps:bodyPr rot="0" spcFirstLastPara="0" vertOverflow="overflow" horzOverflow="overflow" vert="horz" wrap="square" lIns="91440" tIns="45720" rIns="91440" bIns="45720" numCol="1" spcCol="0" rtlCol="0" fromWordArt="0" anchor="ctr" anchorCtr="0" forceAA="0" compatLnSpc="1">
+                        <a:prstTxWarp prst="textNoShape">
+                          <a:avLst/>
+                        </a:prstTxWarp>
+                        <a:noAutofit/>
+                      </wps:bodyPr>
+                    </wps:wsp>
+                  </a:graphicData>
+                </a:graphic>
+                <wp14:sizeRelH relativeFrom="margin">
+                  <wp14:pctWidth>0</wp14:pctWidth>
+                </wp14:sizeRelH>
+              </wp:anchor>
+            </w:drawing>
+          </mc:Choice>
+          <mc:Fallback>
+            <w:pict>
+              <v:rect id="Rectangle 2" o:spid="_x0000_s1028" style="position:absolute;margin-left:36pt;margin-top:99.35pt;width:523pt;height:46.75pt;z-index:251704320;visibility:visible;mso-wrap-style:square;mso-width-percent:0;mso-wrap-distance-left:9pt;mso-wrap-distance-top:0;mso-wrap-distance-right:9pt;mso-wrap-distance-bottom:0;mso-position-horizontal:absolute;mso-position-horizontal-relative:page;mso-position-vertical:absolute;mso-position-vertical-relative:page;mso-width-percent:0;mso-width-relative:margin;v-text-anchor:middle" o:gfxdata="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" fillcolor="#4f81bd [3204]" stroked="f">
+                <v:fill color2="#a7bfde [1620]" rotate="t" type="gradient">
+                  <o:fill v:ext="view" type="gradientUnscaled"/>
+                </v:fill>
+                <v:shadow on="t" opacity="22937f" mv:blur="40000f" origin=",.5" offset="0,23000emu"/>
+                <v:textbox>
+                  <w:txbxContent>
+                    <w:p>
+                      <w:pPr>
+                        <w:jc w:val="center"/>
+                      </w:pPr>
+                      <w:r>
+                        <w:t>Header</w:t>
+                      </w:r>
+                    </w:p>
+                  </w:txbxContent>
+                </v:textbox>
+                <w10:wrap type="through" anchorx="page" anchory="page"/>
+              </v:rect>
+            </w:pict>
+          </mc:Fallback>
+        </mc:AlternateContent>
+      </w:r>
+      <w:r>
+        <mc:AlternateContent>
+          <mc:Choice Requires="wps">
+            <w:drawing>
+              <wp:anchor distT="0" distB="0" distL="114300" distR="114300" simplePos="0" relativeHeight="251695104" behindDoc="0" locked="0" layoutInCell="1" allowOverlap="1" wp14:anchorId="02DA8B3E" wp14:editId="1580E070">
                 <wp:simplePos x="0" y="0"/>
                 <wp:positionH relativeFrom="page">
                   <wp:posOffset>1672590</wp:posOffset>
@@ -197,7 +409,7 @@
           </mc:Choice>
           <mc:Fallback>
             <w:pict>
-              <v:rect id="Rectangle 4" o:spid="_x0000_s1027" style="position:absolute;margin-left:131.7pt;margin-top:305.05pt;width:149.6pt;height:46.75pt;z-index:251695104;visibility:visible;mso-wrap-style:square;mso-wrap-distance-left:9pt;mso-wrap-distance-top:0;mso-wrap-distance-right:9pt;mso-wrap-distance-bottom:0;mso-position-horizontal:absolute;mso-position-horizontal-relative:page;mso-position-vertical:absolute;mso-position-vertical-relative:page;v-text-anchor:middle" o:gfxdata="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" fillcolor="#4f81bd [3204]" strokecolor="#4579b8 [3044]">
+              <v:rect id="Rectangle 4" o:spid="_x0000_s1029" style="position:absolute;margin-left:131.7pt;margin-top:305.05pt;width:149.6pt;height:46.75pt;z-index:251695104;visibility:visible;mso-wrap-style:square;mso-wrap-distance-left:9pt;mso-wrap-distance-top:0;mso-wrap-distance-right:9pt;mso-wrap-distance-bottom:0;mso-position-horizontal:absolute;mso-position-horizontal-relative:page;mso-position-vertical:absolute;mso-position-vertical-relative:page;v-text-anchor:middle" o:gfxdata="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" fillcolor="#4f81bd [3204]" strokecolor="#4579b8 [3044]">
                 <v:fill color2="#a7bfde [1620]" rotate="t" type="gradient">
                   <o:fill v:ext="view" type="gradientUnscaled"/>
                 </v:fill>
@@ -298,7 +510,7 @@
           </mc:Choice>
           <mc:Fallback>
             <w:pict>
-              <v:rect id="Rectangle 5" o:spid="_x0000_s1028" style="position:absolute;margin-left:318.7pt;margin-top:305.05pt;width:149.6pt;height:46.75pt;z-index:251696128;visibility:visible;mso-wrap-style:square;mso-wrap-distance-left:9pt;mso-wrap-distance-top:0;mso-wrap-distance-right:9pt;mso-wrap-distance-bottom:0;mso-position-horizontal:absolute;mso-position-horizontal-relative:page;mso-position-vertical:absolute;mso-position-vertical-relative:page;v-text-anchor:middle" o:gfxdata="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" fillcolor="#4f81bd [3204]" strokecolor="#4579b8 [3044]">
+              <v:rect id="Rectangle 5" o:spid="_x0000_s1030" style="position:absolute;margin-left:318.7pt;margin-top:305.05pt;width:149.6pt;height:46.75pt;z-index:251696128;visibility:visible;mso-wrap-style:square;mso-wrap-distance-left:9pt;mso-wrap-distance-top:0;mso-wrap-distance-right:9pt;mso-wrap-distance-bottom:0;mso-position-horizontal:absolute;mso-position-horizontal-relative:page;mso-position-vertical:absolute;mso-position-vertical-relative:page;v-text-anchor:middle" o:gfxdata="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" fillcolor="#4f81bd [3204]" strokecolor="#4579b8 [3044]">
                 <v:fill color2="#a7bfde [1620]" rotate="t" type="gradient">
                   <o:fill v:ext="view" type="gradientUnscaled"/>
                 </v:fill>
@@ -399,7 +611,7 @@
           </mc:Choice>
           <mc:Fallback>
             <w:pict>
-              <v:rect id="Rectangle 6" o:spid="_x0000_s1029" style="position:absolute;margin-left:318.7pt;margin-top:389.2pt;width:149.6pt;height:46.75pt;z-index:251697152;visibility:visible;mso-wrap-style:square;mso-wrap-distance-left:9pt;mso-wrap-distance-top:0;mso-wrap-distance-right:9pt;mso-wrap-distance-bottom:0;mso-position-horizontal:absolute;mso-position-horizontal-relative:page;mso-position-vertical:absolute;mso-position-vertical-relative:page;v-text-anchor:middle" o:gfxdata="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" fillcolor="#4f81bd [3204]" strokecolor="#4579b8 [3044]">
+              <v:rect id="Rectangle 6" o:spid="_x0000_s1031" style="position:absolute;margin-left:318.7pt;margin-top:389.2pt;width:149.6pt;height:46.75pt;z-index:251697152;visibility:visible;mso-wrap-style:square;mso-wrap-distance-left:9pt;mso-wrap-distance-top:0;mso-wrap-distance-right:9pt;mso-wrap-distance-bottom:0;mso-position-horizontal:absolute;mso-position-horizontal-relative:page;mso-position-vertical:absolute;mso-position-vertical-relative:page;v-text-anchor:middle" o:gfxdata="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" fillcolor="#4f81bd [3204]" strokecolor="#4579b8 [3044]">
                 <v:fill color2="#a7bfde [1620]" rotate="t" type="gradient">
                   <o:fill v:ext="view" type="gradientUnscaled"/>
                 </v:fill>
@@ -500,7 +712,7 @@
           </mc:Choice>
           <mc:Fallback>
             <w:pict>
-              <v:rect id="Rectangle 7" o:spid="_x0000_s1030" style="position:absolute;margin-left:131.7pt;margin-top:389.2pt;width:149.6pt;height:46.75pt;z-index:251698176;visibility:visible;mso-wrap-style:square;mso-wrap-distance-left:9pt;mso-wrap-distance-top:0;mso-wrap-distance-right:9pt;mso-wrap-distance-bottom:0;mso-position-horizontal:absolute;mso-position-horizontal-relative:page;mso-position-vertical:absolute;mso-position-vertical-relative:page;v-text-anchor:middle" o:gfxdata="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" fillcolor="#4f81bd [3204]" strokecolor="#4579b8 [3044]">
+              <v:rect id="Rectangle 7" o:spid="_x0000_s1032" style="position:absolute;margin-left:131.7pt;margin-top:389.2pt;width:149.6pt;height:46.75pt;z-index:251698176;visibility:visible;mso-wrap-style:square;mso-wrap-distance-left:9pt;mso-wrap-distance-top:0;mso-wrap-distance-right:9pt;mso-wrap-distance-bottom:0;mso-position-horizontal:absolute;mso-position-horizontal-relative:page;mso-position-vertical:absolute;mso-position-vertical-relative:page;v-text-anchor:middle" o:gfxdata="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" fillcolor="#4f81bd [3204]" strokecolor="#4579b8 [3044]">
                 <v:fill color2="#a7bfde [1620]" rotate="t" type="gradient">
                   <o:fill v:ext="view" type="gradientUnscaled"/>
                 </v:fill>
@@ -603,7 +815,7 @@
           </mc:Choice>
           <mc:Fallback>
             <w:pict>
-              <v:rect id="Rectangle 8" o:spid="_x0000_s1031" style="position:absolute;margin-left:318.7pt;margin-top:473.35pt;width:149.6pt;height:46.75pt;z-index:251699200;visibility:visible;mso-wrap-style:square;mso-wrap-distance-left:9pt;mso-wrap-distance-top:0;mso-wrap-distance-right:9pt;mso-wrap-distance-bottom:0;mso-position-horizontal:absolute;mso-position-horizontal-relative:page;mso-position-vertical:absolute;mso-position-vertical-relative:page;v-text-anchor:middle" o:gfxdata="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" fillcolor="#4f81bd [3204]" strokecolor="#4579b8 [3044]">
+              <v:rect id="Rectangle 8" o:spid="_x0000_s1033" style="position:absolute;margin-left:318.7pt;margin-top:473.35pt;width:149.6pt;height:46.75pt;z-index:251699200;visibility:visible;mso-wrap-style:square;mso-wrap-distance-left:9pt;mso-wrap-distance-top:0;mso-wrap-distance-right:9pt;mso-wrap-distance-bottom:0;mso-position-horizontal:absolute;mso-position-horizontal-relative:page;mso-position-vertical:absolute;mso-position-vertical-relative:page;v-text-anchor:middle" o:gfxdata="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" fillcolor="#4f81bd [3204]" strokecolor="#4579b8 [3044]">
                 <v:fill color2="#a7bfde [1620]" rotate="t" type="gradient">
                   <o:fill v:ext="view" type="gradientUnscaled"/>
                 </v:fill>
@@ -706,7 +918,7 @@
           </mc:Choice>
           <mc:Fallback>
             <w:pict>
-              <v:rect id="Rectangle 9" o:spid="_x0000_s1032" style="position:absolute;margin-left:131.7pt;margin-top:473.35pt;width:149.6pt;height:46.75pt;z-index:251700224;visibility:visible;mso-wrap-style:square;mso-wrap-distance-left:9pt;mso-wrap-distance-top:0;mso-wrap-distance-right:9pt;mso-wrap-distance-bottom:0;mso-position-horizontal:absolute;mso-position-horizontal-relative:page;mso-position-vertical:absolute;mso-position-vertical-relative:page;v-text-anchor:middle" o:gfxdata="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" fillcolor="#4f81bd [3204]" strokecolor="#4579b8 [3044]">
+              <v:rect id="Rectangle 9" o:spid="_x0000_s1034" style="position:absolute;margin-left:131.7pt;margin-top:473.35pt;width:149.6pt;height:46.75pt;z-index:251700224;visibility:visible;mso-wrap-style:square;mso-wrap-distance-left:9pt;mso-wrap-distance-top:0;mso-wrap-distance-right:9pt;mso-wrap-distance-bottom:0;mso-position-horizontal:absolute;mso-position-horizontal-relative:page;mso-position-vertical:absolute;mso-position-vertical-relative:page;v-text-anchor:middle" o:gfxdata="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" fillcolor="#4f81bd [3204]" strokecolor="#4579b8 [3044]">
                 <v:fill color2="#a7bfde [1620]" rotate="t" type="gradient">
                   <o:fill v:ext="view" type="gradientUnscaled"/>
                 </v:fill>
@@ -732,36 +944,33 @@
       <w:r>
         <w:br w:type="page"/>
       </w:r>
-      <w:bookmarkStart w:id="0" w:name="_GoBack"/>
-      <w:bookmarkEnd w:id="0"/>
       <w:r>
-        <w:rPr>
-          <w:noProof/>
-        </w:rPr>
         <w:lastRenderedPageBreak/>
         <mc:AlternateContent>
           <mc:Choice Requires="wps">
             <w:drawing>
-              <wp:anchor distT="0" distB="0" distL="114300" distR="114300" simplePos="0" relativeHeight="251693056" behindDoc="0" locked="0" layoutInCell="1" allowOverlap="1" wp14:anchorId="695298AF" wp14:editId="4F133F26">
+              <wp:anchor distT="0" distB="0" distL="114300" distR="114300" simplePos="0" relativeHeight="251710464" behindDoc="0" locked="0" layoutInCell="1" allowOverlap="1" wp14:anchorId="072BA391" wp14:editId="3ECABEB2">
                 <wp:simplePos x="0" y="0"/>
                 <wp:positionH relativeFrom="page">
-                  <wp:posOffset>4759960</wp:posOffset>
+                  <wp:posOffset>457200</wp:posOffset>
                 </wp:positionH>
                 <wp:positionV relativeFrom="page">
-                  <wp:posOffset>6367780</wp:posOffset>
+                  <wp:posOffset>1414145</wp:posOffset>
                 </wp:positionV>
-                <wp:extent cx="356235" cy="237490"/>
-                <wp:effectExtent l="50800" t="25400" r="75565" b="92710"/>
+                <wp:extent cx="6642100" cy="593725"/>
+                <wp:effectExtent l="76200" t="76200" r="114300" b="117475"/>
                 <wp:wrapThrough wrapText="bothSides">
                   <wp:wrapPolygon edited="0">
-                    <wp:start x="-3080" y="-2310"/>
-                    <wp:lineTo x="-3080" y="27722"/>
-                    <wp:lineTo x="24642" y="27722"/>
-                    <wp:lineTo x="24642" y="-2310"/>
-                    <wp:lineTo x="-3080" y="-2310"/>
+                    <wp:start x="-248" y="-2772"/>
+                    <wp:lineTo x="-248" y="24950"/>
+                    <wp:lineTo x="21807" y="24950"/>
+                    <wp:lineTo x="21889" y="13861"/>
+                    <wp:lineTo x="21724" y="0"/>
+                    <wp:lineTo x="21724" y="-2772"/>
+                    <wp:lineTo x="-248" y="-2772"/>
                   </wp:wrapPolygon>
                 </wp:wrapThrough>
-                <wp:docPr id="23" name="Rectangle 23"/>
+                <wp:docPr id="25" name="Rectangle 25"/>
                 <wp:cNvGraphicFramePr/>
                 <a:graphic xmlns:a="http://schemas.openxmlformats.org/drawingml/2006/main">
                   <a:graphicData uri="http://schemas.microsoft.com/office/word/2010/wordprocessingShape">
@@ -770,7 +979,454 @@
                       <wps:spPr>
                         <a:xfrm>
                           <a:off x="0" y="0"/>
-                          <a:ext cx="356235" cy="237490"/>
+                          <a:ext cx="6642100" cy="593725"/>
+                        </a:xfrm>
+                        <a:prstGeom prst="rect">
+                          <a:avLst/>
+                        </a:prstGeom>
+                      </wps:spPr>
+                      <wps:style>
+                        <a:lnRef idx="0">
+                          <a:schemeClr val="accent1"/>
+                        </a:lnRef>
+                        <a:fillRef idx="3">
+                          <a:schemeClr val="accent1"/>
+                        </a:fillRef>
+                        <a:effectRef idx="3">
+                          <a:schemeClr val="accent1"/>
+                        </a:effectRef>
+                        <a:fontRef idx="minor">
+                          <a:schemeClr val="lt1"/>
+                        </a:fontRef>
+                      </wps:style>
+                      <wps:txbx>
+                        <w:txbxContent>
+                          <w:p>
+                            <w:pPr>
+                              <w:jc w:val="center"/>
+                            </w:pPr>
+                            <w:r>
+                              <w:t>Header</w:t>
+                            </w:r>
+                          </w:p>
+                        </w:txbxContent>
+                      </wps:txbx>
+                      <wps:bodyPr rot="0" spcFirstLastPara="0" vertOverflow="overflow" horzOverflow="overflow" vert="horz" wrap="square" lIns="91440" tIns="45720" rIns="91440" bIns="45720" numCol="1" spcCol="0" rtlCol="0" fromWordArt="0" anchor="ctr" anchorCtr="0" forceAA="0" compatLnSpc="1">
+                        <a:prstTxWarp prst="textNoShape">
+                          <a:avLst/>
+                        </a:prstTxWarp>
+                        <a:noAutofit/>
+                      </wps:bodyPr>
+                    </wps:wsp>
+                  </a:graphicData>
+                </a:graphic>
+                <wp14:sizeRelH relativeFrom="margin">
+                  <wp14:pctWidth>0</wp14:pctWidth>
+                </wp14:sizeRelH>
+              </wp:anchor>
+            </w:drawing>
+          </mc:Choice>
+          <mc:Fallback>
+            <w:pict>
+              <v:rect id="Rectangle 25" o:spid="_x0000_s1035" style="position:absolute;margin-left:36pt;margin-top:111.35pt;width:523pt;height:46.75pt;z-index:251710464;visibility:visible;mso-wrap-style:square;mso-width-percent:0;mso-wrap-distance-left:9pt;mso-wrap-distance-top:0;mso-wrap-distance-right:9pt;mso-wrap-distance-bottom:0;mso-position-horizontal:absolute;mso-position-horizontal-relative:page;mso-position-vertical:absolute;mso-position-vertical-relative:page;mso-width-percent:0;mso-width-relative:margin;v-text-anchor:middle" o:gfxdata="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" fillcolor="#4f81bd [3204]" stroked="f">
+                <v:fill color2="#a7bfde [1620]" rotate="t" type="gradient">
+                  <o:fill v:ext="view" type="gradientUnscaled"/>
+                </v:fill>
+                <v:shadow on="t" opacity="22937f" mv:blur="40000f" origin=",.5" offset="0,23000emu"/>
+                <v:textbox>
+                  <w:txbxContent>
+                    <w:p>
+                      <w:pPr>
+                        <w:jc w:val="center"/>
+                      </w:pPr>
+                      <w:r>
+                        <w:t>Header</w:t>
+                      </w:r>
+                    </w:p>
+                  </w:txbxContent>
+                </v:textbox>
+                <w10:wrap type="through" anchorx="page" anchory="page"/>
+              </v:rect>
+            </w:pict>
+          </mc:Fallback>
+        </mc:AlternateContent>
+      </w:r>
+      <w:r>
+        <mc:AlternateContent>
+          <mc:Choice Requires="wps">
+            <w:drawing>
+              <wp:anchor distT="0" distB="0" distL="114300" distR="114300" simplePos="0" relativeHeight="251708416" behindDoc="0" locked="0" layoutInCell="1" allowOverlap="1" wp14:anchorId="521B5AD6" wp14:editId="08942827">
+                <wp:simplePos x="0" y="0"/>
+                <wp:positionH relativeFrom="page">
+                  <wp:posOffset>457200</wp:posOffset>
+                </wp:positionH>
+                <wp:positionV relativeFrom="page">
+                  <wp:posOffset>9692640</wp:posOffset>
+                </wp:positionV>
+                <wp:extent cx="6642100" cy="593725"/>
+                <wp:effectExtent l="76200" t="76200" r="114300" b="117475"/>
+                <wp:wrapThrough wrapText="bothSides">
+                  <wp:wrapPolygon edited="0">
+                    <wp:start x="-248" y="-2772"/>
+                    <wp:lineTo x="-248" y="24950"/>
+                    <wp:lineTo x="21807" y="24950"/>
+                    <wp:lineTo x="21889" y="13861"/>
+                    <wp:lineTo x="21724" y="0"/>
+                    <wp:lineTo x="21724" y="-2772"/>
+                    <wp:lineTo x="-248" y="-2772"/>
+                  </wp:wrapPolygon>
+                </wp:wrapThrough>
+                <wp:docPr id="24" name="Rectangle 24"/>
+                <wp:cNvGraphicFramePr/>
+                <a:graphic xmlns:a="http://schemas.openxmlformats.org/drawingml/2006/main">
+                  <a:graphicData uri="http://schemas.microsoft.com/office/word/2010/wordprocessingShape">
+                    <wps:wsp>
+                      <wps:cNvSpPr/>
+                      <wps:spPr>
+                        <a:xfrm>
+                          <a:off x="0" y="0"/>
+                          <a:ext cx="6642100" cy="593725"/>
+                        </a:xfrm>
+                        <a:prstGeom prst="rect">
+                          <a:avLst/>
+                        </a:prstGeom>
+                      </wps:spPr>
+                      <wps:style>
+                        <a:lnRef idx="0">
+                          <a:schemeClr val="accent1"/>
+                        </a:lnRef>
+                        <a:fillRef idx="3">
+                          <a:schemeClr val="accent1"/>
+                        </a:fillRef>
+                        <a:effectRef idx="3">
+                          <a:schemeClr val="accent1"/>
+                        </a:effectRef>
+                        <a:fontRef idx="minor">
+                          <a:schemeClr val="lt1"/>
+                        </a:fontRef>
+                      </wps:style>
+                      <wps:txbx>
+                        <w:txbxContent>
+                          <w:p>
+                            <w:pPr>
+                              <w:jc w:val="center"/>
+                            </w:pPr>
+                            <w:r>
+                              <w:t>Footer</w:t>
+                            </w:r>
+                          </w:p>
+                        </w:txbxContent>
+                      </wps:txbx>
+                      <wps:bodyPr rot="0" spcFirstLastPara="0" vertOverflow="overflow" horzOverflow="overflow" vert="horz" wrap="square" lIns="91440" tIns="45720" rIns="91440" bIns="45720" numCol="1" spcCol="0" rtlCol="0" fromWordArt="0" anchor="ctr" anchorCtr="0" forceAA="0" compatLnSpc="1">
+                        <a:prstTxWarp prst="textNoShape">
+                          <a:avLst/>
+                        </a:prstTxWarp>
+                        <a:noAutofit/>
+                      </wps:bodyPr>
+                    </wps:wsp>
+                  </a:graphicData>
+                </a:graphic>
+                <wp14:sizeRelH relativeFrom="margin">
+                  <wp14:pctWidth>0</wp14:pctWidth>
+                </wp14:sizeRelH>
+              </wp:anchor>
+            </w:drawing>
+          </mc:Choice>
+          <mc:Fallback>
+            <w:pict>
+              <v:rect id="Rectangle 24" o:spid="_x0000_s1036" style="position:absolute;margin-left:36pt;margin-top:763.2pt;width:523pt;height:46.75pt;z-index:251708416;visibility:visible;mso-wrap-style:square;mso-width-percent:0;mso-wrap-distance-left:9pt;mso-wrap-distance-top:0;mso-wrap-distance-right:9pt;mso-wrap-distance-bottom:0;mso-position-horizontal:absolute;mso-position-horizontal-relative:page;mso-position-vertical:absolute;mso-position-vertical-relative:page;mso-width-percent:0;mso-width-relative:margin;v-text-anchor:middle" o:gfxdata="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" fillcolor="#4f81bd [3204]" stroked="f">
+                <v:fill color2="#a7bfde [1620]" rotate="t" type="gradient">
+                  <o:fill v:ext="view" type="gradientUnscaled"/>
+                </v:fill>
+                <v:shadow on="t" opacity="22937f" mv:blur="40000f" origin=",.5" offset="0,23000emu"/>
+                <v:textbox>
+                  <w:txbxContent>
+                    <w:p>
+                      <w:pPr>
+                        <w:jc w:val="center"/>
+                      </w:pPr>
+                      <w:r>
+                        <w:t>Footer</w:t>
+                      </w:r>
+                    </w:p>
+                  </w:txbxContent>
+                </v:textbox>
+                <w10:wrap type="through" anchorx="page" anchory="page"/>
+              </v:rect>
+            </w:pict>
+          </mc:Fallback>
+        </mc:AlternateContent>
+      </w:r>
+      <w:r>
+        <w:rPr>
+          <w:noProof/>
+        </w:rPr>
+        <mc:AlternateContent>
+          <mc:Choice Requires="wps">
+            <w:drawing>
+              <wp:anchor distT="0" distB="0" distL="114300" distR="114300" simplePos="0" relativeHeight="251676672" behindDoc="0" locked="0" layoutInCell="1" allowOverlap="1" wp14:anchorId="299F8114" wp14:editId="34DA7F85">
+                <wp:simplePos x="0" y="0"/>
+                <wp:positionH relativeFrom="page">
+                  <wp:posOffset>2028825</wp:posOffset>
+                </wp:positionH>
+                <wp:positionV relativeFrom="page">
+                  <wp:posOffset>3755390</wp:posOffset>
+                </wp:positionV>
+                <wp:extent cx="3681095" cy="2137410"/>
+                <wp:effectExtent l="50800" t="25400" r="78105" b="97790"/>
+                <wp:wrapThrough wrapText="bothSides">
+                  <wp:wrapPolygon edited="0">
+                    <wp:start x="-298" y="-257"/>
+                    <wp:lineTo x="-298" y="22332"/>
+                    <wp:lineTo x="21909" y="22332"/>
+                    <wp:lineTo x="21909" y="-257"/>
+                    <wp:lineTo x="-298" y="-257"/>
+                  </wp:wrapPolygon>
+                </wp:wrapThrough>
+                <wp:docPr id="11" name="Rectangle 11"/>
+                <wp:cNvGraphicFramePr/>
+                <a:graphic xmlns:a="http://schemas.openxmlformats.org/drawingml/2006/main">
+                  <a:graphicData uri="http://schemas.microsoft.com/office/word/2010/wordprocessingShape">
+                    <wps:wsp>
+                      <wps:cNvSpPr/>
+                      <wps:spPr>
+                        <a:xfrm>
+                          <a:off x="0" y="0"/>
+                          <a:ext cx="3681095" cy="2137410"/>
+                        </a:xfrm>
+                        <a:prstGeom prst="rect">
+                          <a:avLst/>
+                        </a:prstGeom>
+                      </wps:spPr>
+                      <wps:style>
+                        <a:lnRef idx="1">
+                          <a:schemeClr val="accent1"/>
+                        </a:lnRef>
+                        <a:fillRef idx="3">
+                          <a:schemeClr val="accent1"/>
+                        </a:fillRef>
+                        <a:effectRef idx="2">
+                          <a:schemeClr val="accent1"/>
+                        </a:effectRef>
+                        <a:fontRef idx="minor">
+                          <a:schemeClr val="lt1"/>
+                        </a:fontRef>
+                      </wps:style>
+                      <wps:txbx>
+                        <w:txbxContent>
+                          <w:p>
+                            <w:pPr>
+                              <w:jc w:val="center"/>
+                              <w:rPr>
+                                <w:b/>
+                              </w:rPr>
+                            </w:pPr>
+                          </w:p>
+                          <w:p>
+                            <w:pPr>
+                              <w:jc w:val="center"/>
+                              <w:rPr>
+                                <w:b/>
+                              </w:rPr>
+                            </w:pPr>
+                            <w:r>
+                              <w:rPr>
+                                <w:b/>
+                              </w:rPr>
+                              <w:t>Opinion</w:t>
+                            </w:r>
+                          </w:p>
+                          <w:p>
+                            <w:pPr>
+                              <w:jc w:val="center"/>
+                            </w:pPr>
+                          </w:p>
+                          <w:p>
+                            <w:pPr>
+                              <w:jc w:val="center"/>
+                            </w:pPr>
+                            <w:r>
+                              <w:t>Title</w:t>
+                            </w:r>
+                          </w:p>
+                          <w:p>
+                            <w:pPr>
+                              <w:jc w:val="center"/>
+                            </w:pPr>
+                          </w:p>
+                          <w:p>
+                            <w:pPr>
+                              <w:jc w:val="center"/>
+                            </w:pPr>
+                            <w:r>
+                              <w:t>Body</w:t>
+                            </w:r>
+                          </w:p>
+                          <w:p>
+                            <w:pPr>
+                              <w:jc w:val="center"/>
+                            </w:pPr>
+                          </w:p>
+                          <w:p>
+                            <w:pPr>
+                              <w:jc w:val="center"/>
+                            </w:pPr>
+                          </w:p>
+                          <w:p>
+                            <w:pPr>
+                              <w:jc w:val="center"/>
+                            </w:pPr>
+                          </w:p>
+                          <w:p>
+                            <w:pPr>
+                              <w:jc w:val="center"/>
+                            </w:pPr>
+                          </w:p>
+                          <w:p>
+                            <w:pPr>
+                              <w:jc w:val="center"/>
+                            </w:pPr>
+                          </w:p>
+                        </w:txbxContent>
+                      </wps:txbx>
+                      <wps:bodyPr rot="0" spcFirstLastPara="0" vertOverflow="overflow" horzOverflow="overflow" vert="horz" wrap="square" lIns="91440" tIns="45720" rIns="91440" bIns="45720" numCol="1" spcCol="0" rtlCol="0" fromWordArt="0" anchor="ctr" anchorCtr="0" forceAA="0" compatLnSpc="1">
+                        <a:prstTxWarp prst="textNoShape">
+                          <a:avLst/>
+                        </a:prstTxWarp>
+                        <a:noAutofit/>
+                      </wps:bodyPr>
+                    </wps:wsp>
+                  </a:graphicData>
+                </a:graphic>
+              </wp:anchor>
+            </w:drawing>
+          </mc:Choice>
+          <mc:Fallback>
+            <w:pict>
+              <v:rect id="Rectangle 11" o:spid="_x0000_s1037" style="position:absolute;margin-left:159.75pt;margin-top:295.7pt;width:289.85pt;height:168.3pt;z-index:251676672;visibility:visible;mso-wrap-style:square;mso-wrap-distance-left:9pt;mso-wrap-distance-top:0;mso-wrap-distance-right:9pt;mso-wrap-distance-bottom:0;mso-position-horizontal:absolute;mso-position-horizontal-relative:page;mso-position-vertical:absolute;mso-position-vertical-relative:page;v-text-anchor:middle" o:gfxdata="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" fillcolor="#4f81bd [3204]" strokecolor="#4579b8 [3044]">
+                <v:fill color2="#a7bfde [1620]" rotate="t" type="gradient">
+                  <o:fill v:ext="view" type="gradientUnscaled"/>
+                </v:fill>
+                <v:shadow on="t" opacity="22937f" mv:blur="40000f" origin=",.5" offset="0,23000emu"/>
+                <v:textbox>
+                  <w:txbxContent>
+                    <w:p>
+                      <w:pPr>
+                        <w:jc w:val="center"/>
+                        <w:rPr>
+                          <w:b/>
+                        </w:rPr>
+                      </w:pPr>
+                    </w:p>
+                    <w:p>
+                      <w:pPr>
+                        <w:jc w:val="center"/>
+                        <w:rPr>
+                          <w:b/>
+                        </w:rPr>
+                      </w:pPr>
+                      <w:r>
+                        <w:rPr>
+                          <w:b/>
+                        </w:rPr>
+                        <w:t>Opinion</w:t>
+                      </w:r>
+                    </w:p>
+                    <w:p>
+                      <w:pPr>
+                        <w:jc w:val="center"/>
+                      </w:pPr>
+                    </w:p>
+                    <w:p>
+                      <w:pPr>
+                        <w:jc w:val="center"/>
+                      </w:pPr>
+                      <w:r>
+                        <w:t>Title</w:t>
+                      </w:r>
+                    </w:p>
+                    <w:p>
+                      <w:pPr>
+                        <w:jc w:val="center"/>
+                      </w:pPr>
+                    </w:p>
+                    <w:p>
+                      <w:pPr>
+                        <w:jc w:val="center"/>
+                      </w:pPr>
+                      <w:r>
+                        <w:t>Body</w:t>
+                      </w:r>
+                    </w:p>
+                    <w:p>
+                      <w:pPr>
+                        <w:jc w:val="center"/>
+                      </w:pPr>
+                    </w:p>
+                    <w:p>
+                      <w:pPr>
+                        <w:jc w:val="center"/>
+                      </w:pPr>
+                    </w:p>
+                    <w:p>
+                      <w:pPr>
+                        <w:jc w:val="center"/>
+                      </w:pPr>
+                    </w:p>
+                    <w:p>
+                      <w:pPr>
+                        <w:jc w:val="center"/>
+                      </w:pPr>
+                    </w:p>
+                    <w:p>
+                      <w:pPr>
+                        <w:jc w:val="center"/>
+                      </w:pPr>
+                    </w:p>
+                  </w:txbxContent>
+                </v:textbox>
+                <w10:wrap type="through" anchorx="page" anchory="page"/>
+              </v:rect>
+            </w:pict>
+          </mc:Fallback>
+        </mc:AlternateContent>
+      </w:r>
+      <w:r>
+        <w:rPr>
+          <w:noProof/>
+        </w:rPr>
+        <mc:AlternateContent>
+          <mc:Choice Requires="wps">
+            <w:drawing>
+              <wp:anchor distT="0" distB="0" distL="114300" distR="114300" simplePos="0" relativeHeight="251677696" behindDoc="0" locked="0" layoutInCell="1" allowOverlap="1" wp14:anchorId="2A2FFF35" wp14:editId="4E552E35">
+                <wp:simplePos x="0" y="0"/>
+                <wp:positionH relativeFrom="page">
+                  <wp:posOffset>4403725</wp:posOffset>
+                </wp:positionH>
+                <wp:positionV relativeFrom="page">
+                  <wp:posOffset>5299075</wp:posOffset>
+                </wp:positionV>
+                <wp:extent cx="1306195" cy="593725"/>
+                <wp:effectExtent l="50800" t="25400" r="65405" b="92075"/>
+                <wp:wrapThrough wrapText="bothSides">
+                  <wp:wrapPolygon edited="0">
+                    <wp:start x="-840" y="-924"/>
+                    <wp:lineTo x="-840" y="24026"/>
+                    <wp:lineTo x="22262" y="24026"/>
+                    <wp:lineTo x="22262" y="-924"/>
+                    <wp:lineTo x="-840" y="-924"/>
+                  </wp:wrapPolygon>
+                </wp:wrapThrough>
+                <wp:docPr id="12" name="Rectangle 12"/>
+                <wp:cNvGraphicFramePr/>
+                <a:graphic xmlns:a="http://schemas.openxmlformats.org/drawingml/2006/main">
+                  <a:graphicData uri="http://schemas.microsoft.com/office/word/2010/wordprocessingShape">
+                    <wps:wsp>
+                      <wps:cNvSpPr/>
+                      <wps:spPr>
+                        <a:xfrm>
+                          <a:off x="0" y="0"/>
+                          <a:ext cx="1306195" cy="593725"/>
                         </a:xfrm>
                         <a:prstGeom prst="rect">
                           <a:avLst/>
@@ -796,9 +1452,21 @@
                             <w:pPr>
                               <w:jc w:val="center"/>
                             </w:pPr>
+                            <w:proofErr w:type="spellStart"/>
                             <w:r>
-                              <w:t>X</w:t>
+                              <w:t>Upvotes</w:t>
                             </w:r>
+                            <w:proofErr w:type="spellEnd"/>
+                          </w:p>
+                          <w:p>
+                            <w:pPr>
+                              <w:jc w:val="center"/>
+                            </w:pPr>
+                            <w:proofErr w:type="spellStart"/>
+                            <w:r>
+                              <w:t>Downvotes</w:t>
+                            </w:r>
+                            <w:proofErr w:type="spellEnd"/>
                           </w:p>
                         </w:txbxContent>
                       </wps:txbx>
@@ -811,18 +1479,12 @@
                     </wps:wsp>
                   </a:graphicData>
                 </a:graphic>
-                <wp14:sizeRelH relativeFrom="margin">
-                  <wp14:pctWidth>0</wp14:pctWidth>
-                </wp14:sizeRelH>
-                <wp14:sizeRelV relativeFrom="margin">
-                  <wp14:pctHeight>0</wp14:pctHeight>
-                </wp14:sizeRelV>
               </wp:anchor>
             </w:drawing>
           </mc:Choice>
           <mc:Fallback>
             <w:pict>
-              <v:rect id="Rectangle 23" o:spid="_x0000_s1033" style="position:absolute;margin-left:374.8pt;margin-top:501.4pt;width:28.05pt;height:18.7pt;z-index:251693056;visibility:visible;mso-wrap-style:square;mso-width-percent:0;mso-height-percent:0;mso-wrap-distance-left:9pt;mso-wrap-distance-top:0;mso-wrap-distance-right:9pt;mso-wrap-distance-bottom:0;mso-position-horizontal:absolute;mso-position-horizontal-relative:page;mso-position-vertical:absolute;mso-position-vertical-relative:page;mso-width-percent:0;mso-height-percent:0;mso-width-relative:margin;mso-height-relative:margin;v-text-anchor:middle" o:gfxdata="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" fillcolor="#c0504d [3205]" strokecolor="#bc4542 [3045]">
+              <v:rect id="Rectangle 12" o:spid="_x0000_s1038" style="position:absolute;margin-left:346.75pt;margin-top:417.25pt;width:102.85pt;height:46.75pt;z-index:251677696;visibility:visible;mso-wrap-style:square;mso-wrap-distance-left:9pt;mso-wrap-distance-top:0;mso-wrap-distance-right:9pt;mso-wrap-distance-bottom:0;mso-position-horizontal:absolute;mso-position-horizontal-relative:page;mso-position-vertical:absolute;mso-position-vertical-relative:page;v-text-anchor:middle" o:gfxdata="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" fillcolor="#c0504d [3205]" strokecolor="#bc4542 [3045]">
                 <v:fill color2="#dfa7a6 [1621]" rotate="t" type="gradient">
                   <o:fill v:ext="view" type="gradientUnscaled"/>
                 </v:fill>
@@ -833,9 +1495,21 @@
                       <w:pPr>
                         <w:jc w:val="center"/>
                       </w:pPr>
+                      <w:proofErr w:type="spellStart"/>
                       <w:r>
-                        <w:t>X</w:t>
+                        <w:t>Upvotes</w:t>
                       </w:r>
+                      <w:proofErr w:type="spellEnd"/>
+                    </w:p>
+                    <w:p>
+                      <w:pPr>
+                        <w:jc w:val="center"/>
+                      </w:pPr>
+                      <w:proofErr w:type="spellStart"/>
+                      <w:r>
+                        <w:t>Downvotes</w:t>
+                      </w:r>
+                      <w:proofErr w:type="spellEnd"/>
                     </w:p>
                   </w:txbxContent>
                 </v:textbox>
@@ -852,26 +1526,31 @@
         <mc:AlternateContent>
           <mc:Choice Requires="wps">
             <w:drawing>
-              <wp:anchor distT="0" distB="0" distL="114300" distR="114300" simplePos="0" relativeHeight="251691008" behindDoc="0" locked="0" layoutInCell="1" allowOverlap="1" wp14:anchorId="52FEF4FA" wp14:editId="306A7098">
+              <wp:anchor distT="0" distB="0" distL="114300" distR="114300" simplePos="0" relativeHeight="251678720" behindDoc="0" locked="0" layoutInCell="1" allowOverlap="1" wp14:anchorId="0061B234" wp14:editId="3C16B61C">
                 <wp:simplePos x="0" y="0"/>
                 <wp:positionH relativeFrom="page">
-                  <wp:posOffset>4759960</wp:posOffset>
+                  <wp:posOffset>2028825</wp:posOffset>
                 </wp:positionH>
                 <wp:positionV relativeFrom="page">
-                  <wp:posOffset>5655310</wp:posOffset>
+                  <wp:posOffset>2805430</wp:posOffset>
                 </wp:positionV>
-                <wp:extent cx="356235" cy="237490"/>
-                <wp:effectExtent l="50800" t="25400" r="75565" b="92710"/>
+                <wp:extent cx="1068705" cy="593725"/>
+                <wp:effectExtent l="50800" t="25400" r="74295" b="92075"/>
                 <wp:wrapThrough wrapText="bothSides">
                   <wp:wrapPolygon edited="0">
-                    <wp:start x="-3080" y="-2310"/>
-                    <wp:lineTo x="-3080" y="27722"/>
-                    <wp:lineTo x="24642" y="27722"/>
-                    <wp:lineTo x="24642" y="-2310"/>
-                    <wp:lineTo x="-3080" y="-2310"/>
+                    <wp:start x="-513" y="-924"/>
+                    <wp:lineTo x="-1027" y="0"/>
+                    <wp:lineTo x="-1027" y="21253"/>
+                    <wp:lineTo x="0" y="24026"/>
+                    <wp:lineTo x="21561" y="24026"/>
+                    <wp:lineTo x="22588" y="15709"/>
+                    <wp:lineTo x="22588" y="14785"/>
+                    <wp:lineTo x="22075" y="924"/>
+                    <wp:lineTo x="22075" y="-924"/>
+                    <wp:lineTo x="-513" y="-924"/>
                   </wp:wrapPolygon>
                 </wp:wrapThrough>
-                <wp:docPr id="22" name="Rectangle 22"/>
+                <wp:docPr id="13" name="Rounded Rectangle 13"/>
                 <wp:cNvGraphicFramePr/>
                 <a:graphic xmlns:a="http://schemas.openxmlformats.org/drawingml/2006/main">
                   <a:graphicData uri="http://schemas.microsoft.com/office/word/2010/wordprocessingShape">
@@ -880,21 +1559,21 @@
                       <wps:spPr>
                         <a:xfrm>
                           <a:off x="0" y="0"/>
-                          <a:ext cx="356235" cy="237490"/>
+                          <a:ext cx="1068705" cy="593725"/>
                         </a:xfrm>
-                        <a:prstGeom prst="rect">
+                        <a:prstGeom prst="roundRect">
                           <a:avLst/>
                         </a:prstGeom>
                       </wps:spPr>
                       <wps:style>
                         <a:lnRef idx="1">
-                          <a:schemeClr val="accent2"/>
+                          <a:schemeClr val="accent5"/>
                         </a:lnRef>
                         <a:fillRef idx="3">
-                          <a:schemeClr val="accent2"/>
+                          <a:schemeClr val="accent5"/>
                         </a:fillRef>
                         <a:effectRef idx="2">
-                          <a:schemeClr val="accent2"/>
+                          <a:schemeClr val="accent5"/>
                         </a:effectRef>
                         <a:fontRef idx="minor">
                           <a:schemeClr val="lt1"/>
@@ -907,7 +1586,7 @@
                               <w:jc w:val="center"/>
                             </w:pPr>
                             <w:r>
-                              <w:t>X</w:t>
+                              <w:t>New Opinion</w:t>
                             </w:r>
                           </w:p>
                         </w:txbxContent>
@@ -921,19 +1600,13 @@
                     </wps:wsp>
                   </a:graphicData>
                 </a:graphic>
-                <wp14:sizeRelH relativeFrom="margin">
-                  <wp14:pctWidth>0</wp14:pctWidth>
-                </wp14:sizeRelH>
-                <wp14:sizeRelV relativeFrom="margin">
-                  <wp14:pctHeight>0</wp14:pctHeight>
-                </wp14:sizeRelV>
               </wp:anchor>
             </w:drawing>
           </mc:Choice>
           <mc:Fallback>
             <w:pict>
-              <v:rect id="Rectangle 22" o:spid="_x0000_s1034" style="position:absolute;margin-left:374.8pt;margin-top:445.3pt;width:28.05pt;height:18.7pt;z-index:251691008;visibility:visible;mso-wrap-style:square;mso-width-percent:0;mso-height-percent:0;mso-wrap-distance-left:9pt;mso-wrap-distance-top:0;mso-wrap-distance-right:9pt;mso-wrap-distance-bottom:0;mso-position-horizontal:absolute;mso-position-horizontal-relative:page;mso-position-vertical:absolute;mso-position-vertical-relative:page;mso-width-percent:0;mso-height-percent:0;mso-width-relative:margin;mso-height-relative:margin;v-text-anchor:middle" o:gfxdata="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" fillcolor="#c0504d [3205]" strokecolor="#bc4542 [3045]">
-                <v:fill color2="#dfa7a6 [1621]" rotate="t" type="gradient">
+              <v:roundrect id="Rounded Rectangle 13" o:spid="_x0000_s1039" style="position:absolute;margin-left:159.75pt;margin-top:220.9pt;width:84.15pt;height:46.75pt;z-index:251678720;visibility:visible;mso-wrap-style:square;mso-wrap-distance-left:9pt;mso-wrap-distance-top:0;mso-wrap-distance-right:9pt;mso-wrap-distance-bottom:0;mso-position-horizontal:absolute;mso-position-horizontal-relative:page;mso-position-vertical:absolute;mso-position-vertical-relative:page;v-text-anchor:middle" arcsize="10923f" o:gfxdata="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" fillcolor="#4bacc6 [3208]" strokecolor="#40a7c2 [3048]">
+                <v:fill color2="#a5d5e2 [1624]" rotate="t" type="gradient">
                   <o:fill v:ext="view" type="gradientUnscaled"/>
                 </v:fill>
                 <v:shadow on="t" opacity="22937f" mv:blur="40000f" origin=",.5" offset="0,23000emu"/>
@@ -944,7 +1617,111 @@
                         <w:jc w:val="center"/>
                       </w:pPr>
                       <w:r>
-                        <w:t>X</w:t>
+                        <w:t>New Opinion</w:t>
+                      </w:r>
+                    </w:p>
+                  </w:txbxContent>
+                </v:textbox>
+                <w10:wrap type="through" anchorx="page" anchory="page"/>
+              </v:roundrect>
+            </w:pict>
+          </mc:Fallback>
+        </mc:AlternateContent>
+      </w:r>
+      <w:r>
+        <w:rPr>
+          <w:noProof/>
+        </w:rPr>
+        <mc:AlternateContent>
+          <mc:Choice Requires="wps">
+            <w:drawing>
+              <wp:anchor distT="0" distB="0" distL="114300" distR="114300" simplePos="0" relativeHeight="251679744" behindDoc="0" locked="0" layoutInCell="1" allowOverlap="1" wp14:anchorId="327788DA" wp14:editId="7CF0C732">
+                <wp:simplePos x="0" y="0"/>
+                <wp:positionH relativeFrom="page">
+                  <wp:posOffset>2622550</wp:posOffset>
+                </wp:positionH>
+                <wp:positionV relativeFrom="page">
+                  <wp:posOffset>6011545</wp:posOffset>
+                </wp:positionV>
+                <wp:extent cx="2493645" cy="593725"/>
+                <wp:effectExtent l="50800" t="25400" r="71755" b="92075"/>
+                <wp:wrapThrough wrapText="bothSides">
+                  <wp:wrapPolygon edited="0">
+                    <wp:start x="-440" y="-924"/>
+                    <wp:lineTo x="-440" y="24026"/>
+                    <wp:lineTo x="22002" y="24026"/>
+                    <wp:lineTo x="22002" y="-924"/>
+                    <wp:lineTo x="-440" y="-924"/>
+                  </wp:wrapPolygon>
+                </wp:wrapThrough>
+                <wp:docPr id="14" name="Rectangle 14"/>
+                <wp:cNvGraphicFramePr/>
+                <a:graphic xmlns:a="http://schemas.openxmlformats.org/drawingml/2006/main">
+                  <a:graphicData uri="http://schemas.microsoft.com/office/word/2010/wordprocessingShape">
+                    <wps:wsp>
+                      <wps:cNvSpPr/>
+                      <wps:spPr>
+                        <a:xfrm>
+                          <a:off x="0" y="0"/>
+                          <a:ext cx="2493645" cy="593725"/>
+                        </a:xfrm>
+                        <a:prstGeom prst="rect">
+                          <a:avLst/>
+                        </a:prstGeom>
+                      </wps:spPr>
+                      <wps:style>
+                        <a:lnRef idx="1">
+                          <a:schemeClr val="accent3"/>
+                        </a:lnRef>
+                        <a:fillRef idx="3">
+                          <a:schemeClr val="accent3"/>
+                        </a:fillRef>
+                        <a:effectRef idx="2">
+                          <a:schemeClr val="accent3"/>
+                        </a:effectRef>
+                        <a:fontRef idx="minor">
+                          <a:schemeClr val="lt1"/>
+                        </a:fontRef>
+                      </wps:style>
+                      <wps:txbx>
+                        <w:txbxContent>
+                          <w:p>
+                            <w:pPr>
+                              <w:jc w:val="center"/>
+                            </w:pPr>
+                            <w:r>
+                              <w:t>Comment 1</w:t>
+                            </w:r>
+                          </w:p>
+                        </w:txbxContent>
+                      </wps:txbx>
+                      <wps:bodyPr rot="0" spcFirstLastPara="0" vertOverflow="overflow" horzOverflow="overflow" vert="horz" wrap="square" lIns="91440" tIns="45720" rIns="91440" bIns="45720" numCol="1" spcCol="0" rtlCol="0" fromWordArt="0" anchor="ctr" anchorCtr="0" forceAA="0" compatLnSpc="1">
+                        <a:prstTxWarp prst="textNoShape">
+                          <a:avLst/>
+                        </a:prstTxWarp>
+                        <a:noAutofit/>
+                      </wps:bodyPr>
+                    </wps:wsp>
+                  </a:graphicData>
+                </a:graphic>
+              </wp:anchor>
+            </w:drawing>
+          </mc:Choice>
+          <mc:Fallback>
+            <w:pict>
+              <v:rect id="Rectangle 14" o:spid="_x0000_s1040" style="position:absolute;margin-left:206.5pt;margin-top:473.35pt;width:196.35pt;height:46.75pt;z-index:251679744;visibility:visible;mso-wrap-style:square;mso-wrap-distance-left:9pt;mso-wrap-distance-top:0;mso-wrap-distance-right:9pt;mso-wrap-distance-bottom:0;mso-position-horizontal:absolute;mso-position-horizontal-relative:page;mso-position-vertical:absolute;mso-position-vertical-relative:page;v-text-anchor:middle" o:gfxdata="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" fillcolor="#9bbb59 [3206]" strokecolor="#94b64e [3046]">
+                <v:fill color2="#cdddac [1622]" rotate="t" type="gradient">
+                  <o:fill v:ext="view" type="gradientUnscaled"/>
+                </v:fill>
+                <v:shadow on="t" opacity="22937f" mv:blur="40000f" origin=",.5" offset="0,23000emu"/>
+                <v:textbox>
+                  <w:txbxContent>
+                    <w:p>
+                      <w:pPr>
+                        <w:jc w:val="center"/>
+                      </w:pPr>
+                      <w:r>
+                        <w:t>Comment 1</w:t>
                       </w:r>
                     </w:p>
                   </w:txbxContent>
@@ -962,26 +1739,26 @@
         <mc:AlternateContent>
           <mc:Choice Requires="wps">
             <w:drawing>
-              <wp:anchor distT="0" distB="0" distL="114300" distR="114300" simplePos="0" relativeHeight="251688960" behindDoc="0" locked="0" layoutInCell="1" allowOverlap="1" wp14:anchorId="2D0BDB97" wp14:editId="7E6E5540">
+              <wp:anchor distT="0" distB="0" distL="114300" distR="114300" simplePos="0" relativeHeight="251681792" behindDoc="0" locked="0" layoutInCell="1" allowOverlap="1" wp14:anchorId="3F9A272A" wp14:editId="10A74AE4">
                 <wp:simplePos x="0" y="0"/>
                 <wp:positionH relativeFrom="page">
-                  <wp:posOffset>4759325</wp:posOffset>
+                  <wp:posOffset>2622550</wp:posOffset>
                 </wp:positionH>
                 <wp:positionV relativeFrom="page">
-                  <wp:posOffset>4942840</wp:posOffset>
+                  <wp:posOffset>6724015</wp:posOffset>
                 </wp:positionV>
-                <wp:extent cx="356235" cy="237490"/>
-                <wp:effectExtent l="50800" t="25400" r="75565" b="92710"/>
+                <wp:extent cx="2493645" cy="593725"/>
+                <wp:effectExtent l="50800" t="25400" r="71755" b="92075"/>
                 <wp:wrapThrough wrapText="bothSides">
                   <wp:wrapPolygon edited="0">
-                    <wp:start x="-3080" y="-2310"/>
-                    <wp:lineTo x="-3080" y="27722"/>
-                    <wp:lineTo x="24642" y="27722"/>
-                    <wp:lineTo x="24642" y="-2310"/>
-                    <wp:lineTo x="-3080" y="-2310"/>
+                    <wp:start x="-440" y="-924"/>
+                    <wp:lineTo x="-440" y="24026"/>
+                    <wp:lineTo x="22002" y="24026"/>
+                    <wp:lineTo x="22002" y="-924"/>
+                    <wp:lineTo x="-440" y="-924"/>
                   </wp:wrapPolygon>
                 </wp:wrapThrough>
-                <wp:docPr id="21" name="Rectangle 21"/>
+                <wp:docPr id="15" name="Rectangle 15"/>
                 <wp:cNvGraphicFramePr/>
                 <a:graphic xmlns:a="http://schemas.openxmlformats.org/drawingml/2006/main">
                   <a:graphicData uri="http://schemas.microsoft.com/office/word/2010/wordprocessingShape">
@@ -990,7 +1767,7 @@
                       <wps:spPr>
                         <a:xfrm>
                           <a:off x="0" y="0"/>
-                          <a:ext cx="356235" cy="237490"/>
+                          <a:ext cx="2493645" cy="593725"/>
                         </a:xfrm>
                         <a:prstGeom prst="rect">
                           <a:avLst/>
@@ -998,13 +1775,13 @@
                       </wps:spPr>
                       <wps:style>
                         <a:lnRef idx="1">
-                          <a:schemeClr val="accent2"/>
+                          <a:schemeClr val="accent3"/>
                         </a:lnRef>
                         <a:fillRef idx="3">
-                          <a:schemeClr val="accent2"/>
+                          <a:schemeClr val="accent3"/>
                         </a:fillRef>
                         <a:effectRef idx="2">
-                          <a:schemeClr val="accent2"/>
+                          <a:schemeClr val="accent3"/>
                         </a:effectRef>
                         <a:fontRef idx="minor">
                           <a:schemeClr val="lt1"/>
@@ -1017,7 +1794,7 @@
                               <w:jc w:val="center"/>
                             </w:pPr>
                             <w:r>
-                              <w:t>X</w:t>
+                              <w:t>Comment 2</w:t>
                             </w:r>
                           </w:p>
                         </w:txbxContent>
@@ -1031,19 +1808,13 @@
                     </wps:wsp>
                   </a:graphicData>
                 </a:graphic>
-                <wp14:sizeRelH relativeFrom="margin">
-                  <wp14:pctWidth>0</wp14:pctWidth>
-                </wp14:sizeRelH>
-                <wp14:sizeRelV relativeFrom="margin">
-                  <wp14:pctHeight>0</wp14:pctHeight>
-                </wp14:sizeRelV>
               </wp:anchor>
             </w:drawing>
           </mc:Choice>
           <mc:Fallback>
             <w:pict>
-              <v:rect id="Rectangle 21" o:spid="_x0000_s1035" style="position:absolute;margin-left:374.75pt;margin-top:389.2pt;width:28.05pt;height:18.7pt;z-index:251688960;visibility:visible;mso-wrap-style:square;mso-width-percent:0;mso-height-percent:0;mso-wrap-distance-left:9pt;mso-wrap-distance-top:0;mso-wrap-distance-right:9pt;mso-wrap-distance-bottom:0;mso-position-horizontal:absolute;mso-position-horizontal-relative:page;mso-position-vertical:absolute;mso-position-vertical-relative:page;mso-width-percent:0;mso-height-percent:0;mso-width-relative:margin;mso-height-relative:margin;v-text-anchor:middle" o:gfxdata="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" fillcolor="#c0504d [3205]" strokecolor="#bc4542 [3045]">
-                <v:fill color2="#dfa7a6 [1621]" rotate="t" type="gradient">
+              <v:rect id="Rectangle 15" o:spid="_x0000_s1041" style="position:absolute;margin-left:206.5pt;margin-top:529.45pt;width:196.35pt;height:46.75pt;z-index:251681792;visibility:visible;mso-wrap-style:square;mso-wrap-distance-left:9pt;mso-wrap-distance-top:0;mso-wrap-distance-right:9pt;mso-wrap-distance-bottom:0;mso-position-horizontal:absolute;mso-position-horizontal-relative:page;mso-position-vertical:absolute;mso-position-vertical-relative:page;v-text-anchor:middle" o:gfxdata="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" fillcolor="#9bbb59 [3206]" strokecolor="#94b64e [3046]">
+                <v:fill color2="#cdddac [1622]" rotate="t" type="gradient">
                   <o:fill v:ext="view" type="gradientUnscaled"/>
                 </v:fill>
                 <v:shadow on="t" opacity="22937f" mv:blur="40000f" origin=",.5" offset="0,23000emu"/>
@@ -1054,7 +1825,7 @@
                         <w:jc w:val="center"/>
                       </w:pPr>
                       <w:r>
-                        <w:t>X</w:t>
+                        <w:t>Comment 2</w:t>
                       </w:r>
                     </w:p>
                   </w:txbxContent>
@@ -1072,26 +1843,26 @@
         <mc:AlternateContent>
           <mc:Choice Requires="wps">
             <w:drawing>
-              <wp:anchor distT="0" distB="0" distL="114300" distR="114300" simplePos="0" relativeHeight="251686912" behindDoc="0" locked="0" layoutInCell="1" allowOverlap="1" wp14:anchorId="20A92919" wp14:editId="69C976E0">
+              <wp:anchor distT="0" distB="0" distL="114300" distR="114300" simplePos="0" relativeHeight="251683840" behindDoc="0" locked="0" layoutInCell="1" allowOverlap="1" wp14:anchorId="1859E708" wp14:editId="3BDFB81F">
                 <wp:simplePos x="0" y="0"/>
                 <wp:positionH relativeFrom="page">
-                  <wp:posOffset>5234940</wp:posOffset>
+                  <wp:posOffset>2622550</wp:posOffset>
                 </wp:positionH>
                 <wp:positionV relativeFrom="page">
-                  <wp:posOffset>2686685</wp:posOffset>
+                  <wp:posOffset>7436485</wp:posOffset>
                 </wp:positionV>
-                <wp:extent cx="474980" cy="356235"/>
-                <wp:effectExtent l="50800" t="25400" r="83820" b="100965"/>
+                <wp:extent cx="2493645" cy="593725"/>
+                <wp:effectExtent l="50800" t="25400" r="71755" b="92075"/>
                 <wp:wrapThrough wrapText="bothSides">
                   <wp:wrapPolygon edited="0">
-                    <wp:start x="-2310" y="-1540"/>
-                    <wp:lineTo x="-2310" y="26182"/>
-                    <wp:lineTo x="24257" y="26182"/>
-                    <wp:lineTo x="24257" y="-1540"/>
-                    <wp:lineTo x="-2310" y="-1540"/>
+                    <wp:start x="-440" y="-924"/>
+                    <wp:lineTo x="-440" y="24026"/>
+                    <wp:lineTo x="22002" y="24026"/>
+                    <wp:lineTo x="22002" y="-924"/>
+                    <wp:lineTo x="-440" y="-924"/>
                   </wp:wrapPolygon>
                 </wp:wrapThrough>
-                <wp:docPr id="20" name="Rectangle 20"/>
+                <wp:docPr id="16" name="Rectangle 16"/>
                 <wp:cNvGraphicFramePr/>
                 <a:graphic xmlns:a="http://schemas.openxmlformats.org/drawingml/2006/main">
                   <a:graphicData uri="http://schemas.microsoft.com/office/word/2010/wordprocessingShape">
@@ -1100,7 +1871,7 @@
                       <wps:spPr>
                         <a:xfrm>
                           <a:off x="0" y="0"/>
-                          <a:ext cx="474980" cy="356235"/>
+                          <a:ext cx="2493645" cy="593725"/>
                         </a:xfrm>
                         <a:prstGeom prst="rect">
                           <a:avLst/>
@@ -1108,13 +1879,13 @@
                       </wps:spPr>
                       <wps:style>
                         <a:lnRef idx="1">
-                          <a:schemeClr val="accent2"/>
+                          <a:schemeClr val="accent3"/>
                         </a:lnRef>
                         <a:fillRef idx="3">
-                          <a:schemeClr val="accent2"/>
+                          <a:schemeClr val="accent3"/>
                         </a:fillRef>
                         <a:effectRef idx="2">
-                          <a:schemeClr val="accent2"/>
+                          <a:schemeClr val="accent3"/>
                         </a:effectRef>
                         <a:fontRef idx="minor">
                           <a:schemeClr val="lt1"/>
@@ -1127,7 +1898,7 @@
                               <w:jc w:val="center"/>
                             </w:pPr>
                             <w:r>
-                              <w:t>X</w:t>
+                              <w:t>Comment 3</w:t>
                             </w:r>
                           </w:p>
                         </w:txbxContent>
@@ -1146,8 +1917,8 @@
           </mc:Choice>
           <mc:Fallback>
             <w:pict>
-              <v:rect id="Rectangle 20" o:spid="_x0000_s1036" style="position:absolute;margin-left:412.2pt;margin-top:211.55pt;width:37.4pt;height:28.05pt;z-index:251686912;visibility:visible;mso-wrap-style:square;mso-wrap-distance-left:9pt;mso-wrap-distance-top:0;mso-wrap-distance-right:9pt;mso-wrap-distance-bottom:0;mso-position-horizontal:absolute;mso-position-horizontal-relative:page;mso-position-vertical:absolute;mso-position-vertical-relative:page;v-text-anchor:middle" o:gfxdata="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" fillcolor="#c0504d [3205]" strokecolor="#bc4542 [3045]">
-                <v:fill color2="#dfa7a6 [1621]" rotate="t" type="gradient">
+              <v:rect id="Rectangle 16" o:spid="_x0000_s1042" style="position:absolute;margin-left:206.5pt;margin-top:585.55pt;width:196.35pt;height:46.75pt;z-index:251683840;visibility:visible;mso-wrap-style:square;mso-wrap-distance-left:9pt;mso-wrap-distance-top:0;mso-wrap-distance-right:9pt;mso-wrap-distance-bottom:0;mso-position-horizontal:absolute;mso-position-horizontal-relative:page;mso-position-vertical:absolute;mso-position-vertical-relative:page;v-text-anchor:middle" o:gfxdata="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" fillcolor="#9bbb59 [3206]" strokecolor="#94b64e [3046]">
+                <v:fill color2="#cdddac [1622]" rotate="t" type="gradient">
                   <o:fill v:ext="view" type="gradientUnscaled"/>
                 </v:fill>
                 <v:shadow on="t" opacity="22937f" mv:blur="40000f" origin=",.5" offset="0,23000emu"/>
@@ -1158,7 +1929,7 @@
                         <w:jc w:val="center"/>
                       </w:pPr>
                       <w:r>
-                        <w:t>X</w:t>
+                        <w:t>Comment 3</w:t>
                       </w:r>
                     </w:p>
                   </w:txbxContent>
@@ -1176,13 +1947,13 @@
         <mc:AlternateContent>
           <mc:Choice Requires="wps">
             <w:drawing>
-              <wp:anchor distT="0" distB="0" distL="114300" distR="114300" simplePos="0" relativeHeight="251684864" behindDoc="0" locked="0" layoutInCell="1" allowOverlap="1" wp14:anchorId="0E8CF432" wp14:editId="70E26EAD">
+              <wp:anchor distT="0" distB="0" distL="114300" distR="114300" simplePos="0" relativeHeight="251684864" behindDoc="0" locked="0" layoutInCell="1" allowOverlap="1" wp14:anchorId="0E8CF432" wp14:editId="3E22107F">
                 <wp:simplePos x="0" y="0"/>
                 <wp:positionH relativeFrom="page">
                   <wp:posOffset>2622550</wp:posOffset>
                 </wp:positionH>
                 <wp:positionV relativeFrom="page">
-                  <wp:posOffset>7080250</wp:posOffset>
+                  <wp:posOffset>8148955</wp:posOffset>
                 </wp:positionV>
                 <wp:extent cx="2493645" cy="593725"/>
                 <wp:effectExtent l="50800" t="25400" r="71755" b="92075"/>
@@ -1255,7 +2026,7 @@
           </mc:Choice>
           <mc:Fallback>
             <w:pict>
-              <v:roundrect id="Rounded Rectangle 18" o:spid="_x0000_s1037" style="position:absolute;margin-left:206.5pt;margin-top:557.5pt;width:196.35pt;height:46.75pt;z-index:251684864;visibility:visible;mso-wrap-style:square;mso-wrap-distance-left:9pt;mso-wrap-distance-top:0;mso-wrap-distance-right:9pt;mso-wrap-distance-bottom:0;mso-position-horizontal:absolute;mso-position-horizontal-relative:page;mso-position-vertical:absolute;mso-position-vertical-relative:page;v-text-anchor:middle" arcsize="10923f" o:gfxdata="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" fillcolor="#4bacc6 [3208]" strokecolor="#40a7c2 [3048]">
+              <v:roundrect id="Rounded Rectangle 18" o:spid="_x0000_s1043" style="position:absolute;margin-left:206.5pt;margin-top:641.65pt;width:196.35pt;height:46.75pt;z-index:251684864;visibility:visible;mso-wrap-style:square;mso-wrap-distance-left:9pt;mso-wrap-distance-top:0;mso-wrap-distance-right:9pt;mso-wrap-distance-bottom:0;mso-position-horizontal:absolute;mso-position-horizontal-relative:page;mso-position-vertical:absolute;mso-position-vertical-relative:page;v-text-anchor:middle" arcsize="10923f" o:gfxdata="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" fillcolor="#4bacc6 [3208]" strokecolor="#40a7c2 [3048]">
                 <v:fill color2="#a5d5e2 [1624]" rotate="t" type="gradient">
                   <o:fill v:ext="view" type="gradientUnscaled"/>
                 </v:fill>
@@ -1285,26 +2056,26 @@
         <mc:AlternateContent>
           <mc:Choice Requires="wps">
             <w:drawing>
-              <wp:anchor distT="0" distB="0" distL="114300" distR="114300" simplePos="0" relativeHeight="251683840" behindDoc="0" locked="0" layoutInCell="1" allowOverlap="1" wp14:anchorId="1859E708" wp14:editId="266DF0DB">
+              <wp:anchor distT="0" distB="0" distL="114300" distR="114300" simplePos="0" relativeHeight="251686912" behindDoc="0" locked="0" layoutInCell="1" allowOverlap="1" wp14:anchorId="20A92919" wp14:editId="216F1915">
                 <wp:simplePos x="0" y="0"/>
                 <wp:positionH relativeFrom="page">
-                  <wp:posOffset>2622550</wp:posOffset>
+                  <wp:posOffset>5234940</wp:posOffset>
                 </wp:positionH>
                 <wp:positionV relativeFrom="page">
-                  <wp:posOffset>6367780</wp:posOffset>
+                  <wp:posOffset>3755390</wp:posOffset>
                 </wp:positionV>
-                <wp:extent cx="2493645" cy="593725"/>
-                <wp:effectExtent l="50800" t="25400" r="71755" b="92075"/>
+                <wp:extent cx="474980" cy="356235"/>
+                <wp:effectExtent l="50800" t="25400" r="83820" b="100965"/>
                 <wp:wrapThrough wrapText="bothSides">
                   <wp:wrapPolygon edited="0">
-                    <wp:start x="-440" y="-924"/>
-                    <wp:lineTo x="-440" y="24026"/>
-                    <wp:lineTo x="22002" y="24026"/>
-                    <wp:lineTo x="22002" y="-924"/>
-                    <wp:lineTo x="-440" y="-924"/>
+                    <wp:start x="-2310" y="-1540"/>
+                    <wp:lineTo x="-2310" y="26182"/>
+                    <wp:lineTo x="24257" y="26182"/>
+                    <wp:lineTo x="24257" y="-1540"/>
+                    <wp:lineTo x="-2310" y="-1540"/>
                   </wp:wrapPolygon>
                 </wp:wrapThrough>
-                <wp:docPr id="16" name="Rectangle 16"/>
+                <wp:docPr id="20" name="Rectangle 20"/>
                 <wp:cNvGraphicFramePr/>
                 <a:graphic xmlns:a="http://schemas.openxmlformats.org/drawingml/2006/main">
                   <a:graphicData uri="http://schemas.microsoft.com/office/word/2010/wordprocessingShape">
@@ -1313,7 +2084,7 @@
                       <wps:spPr>
                         <a:xfrm>
                           <a:off x="0" y="0"/>
-                          <a:ext cx="2493645" cy="593725"/>
+                          <a:ext cx="474980" cy="356235"/>
                         </a:xfrm>
                         <a:prstGeom prst="rect">
                           <a:avLst/>
@@ -1321,13 +2092,13 @@
                       </wps:spPr>
                       <wps:style>
                         <a:lnRef idx="1">
-                          <a:schemeClr val="accent3"/>
+                          <a:schemeClr val="accent2"/>
                         </a:lnRef>
                         <a:fillRef idx="3">
-                          <a:schemeClr val="accent3"/>
+                          <a:schemeClr val="accent2"/>
                         </a:fillRef>
                         <a:effectRef idx="2">
-                          <a:schemeClr val="accent3"/>
+                          <a:schemeClr val="accent2"/>
                         </a:effectRef>
                         <a:fontRef idx="minor">
                           <a:schemeClr val="lt1"/>
@@ -1340,7 +2111,7 @@
                               <w:jc w:val="center"/>
                             </w:pPr>
                             <w:r>
-                              <w:t>Comment 3</w:t>
+                              <w:t>X</w:t>
                             </w:r>
                           </w:p>
                         </w:txbxContent>
@@ -1359,8 +2130,8 @@
           </mc:Choice>
           <mc:Fallback>
             <w:pict>
-              <v:rect id="Rectangle 16" o:spid="_x0000_s1038" style="position:absolute;margin-left:206.5pt;margin-top:501.4pt;width:196.35pt;height:46.75pt;z-index:251683840;visibility:visible;mso-wrap-style:square;mso-wrap-distance-left:9pt;mso-wrap-distance-top:0;mso-wrap-distance-right:9pt;mso-wrap-distance-bottom:0;mso-position-horizontal:absolute;mso-position-horizontal-relative:page;mso-position-vertical:absolute;mso-position-vertical-relative:page;v-text-anchor:middle" o:gfxdata="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" fillcolor="#9bbb59 [3206]" strokecolor="#94b64e [3046]">
-                <v:fill color2="#cdddac [1622]" rotate="t" type="gradient">
+              <v:rect id="Rectangle 20" o:spid="_x0000_s1044" style="position:absolute;margin-left:412.2pt;margin-top:295.7pt;width:37.4pt;height:28.05pt;z-index:251686912;visibility:visible;mso-wrap-style:square;mso-wrap-distance-left:9pt;mso-wrap-distance-top:0;mso-wrap-distance-right:9pt;mso-wrap-distance-bottom:0;mso-position-horizontal:absolute;mso-position-horizontal-relative:page;mso-position-vertical:absolute;mso-position-vertical-relative:page;v-text-anchor:middle" o:gfxdata="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" fillcolor="#c0504d [3205]" strokecolor="#bc4542 [3045]">
+                <v:fill color2="#dfa7a6 [1621]" rotate="t" type="gradient">
                   <o:fill v:ext="view" type="gradientUnscaled"/>
                 </v:fill>
                 <v:shadow on="t" opacity="22937f" mv:blur="40000f" origin=",.5" offset="0,23000emu"/>
@@ -1371,7 +2142,7 @@
                         <w:jc w:val="center"/>
                       </w:pPr>
                       <w:r>
-                        <w:t>Comment 3</w:t>
+                        <w:t>X</w:t>
                       </w:r>
                     </w:p>
                   </w:txbxContent>
@@ -1389,26 +2160,26 @@
         <mc:AlternateContent>
           <mc:Choice Requires="wps">
             <w:drawing>
-              <wp:anchor distT="0" distB="0" distL="114300" distR="114300" simplePos="0" relativeHeight="251681792" behindDoc="0" locked="0" layoutInCell="1" allowOverlap="1" wp14:anchorId="3F9A272A" wp14:editId="5345F048">
+              <wp:anchor distT="0" distB="0" distL="114300" distR="114300" simplePos="0" relativeHeight="251688960" behindDoc="0" locked="0" layoutInCell="1" allowOverlap="1" wp14:anchorId="2D0BDB97" wp14:editId="4D49C09D">
                 <wp:simplePos x="0" y="0"/>
                 <wp:positionH relativeFrom="page">
-                  <wp:posOffset>2622550</wp:posOffset>
+                  <wp:posOffset>4759325</wp:posOffset>
                 </wp:positionH>
                 <wp:positionV relativeFrom="page">
-                  <wp:posOffset>5655310</wp:posOffset>
+                  <wp:posOffset>6011545</wp:posOffset>
                 </wp:positionV>
-                <wp:extent cx="2493645" cy="593725"/>
-                <wp:effectExtent l="50800" t="25400" r="71755" b="92075"/>
+                <wp:extent cx="356235" cy="237490"/>
+                <wp:effectExtent l="50800" t="25400" r="75565" b="92710"/>
                 <wp:wrapThrough wrapText="bothSides">
                   <wp:wrapPolygon edited="0">
-                    <wp:start x="-440" y="-924"/>
-                    <wp:lineTo x="-440" y="24026"/>
-                    <wp:lineTo x="22002" y="24026"/>
-                    <wp:lineTo x="22002" y="-924"/>
-                    <wp:lineTo x="-440" y="-924"/>
+                    <wp:start x="-3080" y="-2310"/>
+                    <wp:lineTo x="-3080" y="27722"/>
+                    <wp:lineTo x="24642" y="27722"/>
+                    <wp:lineTo x="24642" y="-2310"/>
+                    <wp:lineTo x="-3080" y="-2310"/>
                   </wp:wrapPolygon>
                 </wp:wrapThrough>
-                <wp:docPr id="15" name="Rectangle 15"/>
+                <wp:docPr id="21" name="Rectangle 21"/>
                 <wp:cNvGraphicFramePr/>
                 <a:graphic xmlns:a="http://schemas.openxmlformats.org/drawingml/2006/main">
                   <a:graphicData uri="http://schemas.microsoft.com/office/word/2010/wordprocessingShape">
@@ -1417,7 +2188,7 @@
                       <wps:spPr>
                         <a:xfrm>
                           <a:off x="0" y="0"/>
-                          <a:ext cx="2493645" cy="593725"/>
+                          <a:ext cx="356235" cy="237490"/>
                         </a:xfrm>
                         <a:prstGeom prst="rect">
                           <a:avLst/>
@@ -1425,13 +2196,13 @@
                       </wps:spPr>
                       <wps:style>
                         <a:lnRef idx="1">
-                          <a:schemeClr val="accent3"/>
+                          <a:schemeClr val="accent2"/>
                         </a:lnRef>
                         <a:fillRef idx="3">
-                          <a:schemeClr val="accent3"/>
+                          <a:schemeClr val="accent2"/>
                         </a:fillRef>
                         <a:effectRef idx="2">
-                          <a:schemeClr val="accent3"/>
+                          <a:schemeClr val="accent2"/>
                         </a:effectRef>
                         <a:fontRef idx="minor">
                           <a:schemeClr val="lt1"/>
@@ -1444,7 +2215,7 @@
                               <w:jc w:val="center"/>
                             </w:pPr>
                             <w:r>
-                              <w:t>Comment 2</w:t>
+                              <w:t>X</w:t>
                             </w:r>
                           </w:p>
                         </w:txbxContent>
@@ -1458,13 +2229,19 @@
                     </wps:wsp>
                   </a:graphicData>
                 </a:graphic>
+                <wp14:sizeRelH relativeFrom="margin">
+                  <wp14:pctWidth>0</wp14:pctWidth>
+                </wp14:sizeRelH>
+                <wp14:sizeRelV relativeFrom="margin">
+                  <wp14:pctHeight>0</wp14:pctHeight>
+                </wp14:sizeRelV>
               </wp:anchor>
             </w:drawing>
           </mc:Choice>
           <mc:Fallback>
             <w:pict>
-              <v:rect id="Rectangle 15" o:spid="_x0000_s1039" style="position:absolute;margin-left:206.5pt;margin-top:445.3pt;width:196.35pt;height:46.75pt;z-index:251681792;visibility:visible;mso-wrap-style:square;mso-wrap-distance-left:9pt;mso-wrap-distance-top:0;mso-wrap-distance-right:9pt;mso-wrap-distance-bottom:0;mso-position-horizontal:absolute;mso-position-horizontal-relative:page;mso-position-vertical:absolute;mso-position-vertical-relative:page;v-text-anchor:middle" o:gfxdata="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" fillcolor="#9bbb59 [3206]" strokecolor="#94b64e [3046]">
-                <v:fill color2="#cdddac [1622]" rotate="t" type="gradient">
+              <v:rect id="Rectangle 21" o:spid="_x0000_s1045" style="position:absolute;margin-left:374.75pt;margin-top:473.35pt;width:28.05pt;height:18.7pt;z-index:251688960;visibility:visible;mso-wrap-style:square;mso-width-percent:0;mso-height-percent:0;mso-wrap-distance-left:9pt;mso-wrap-distance-top:0;mso-wrap-distance-right:9pt;mso-wrap-distance-bottom:0;mso-position-horizontal:absolute;mso-position-horizontal-relative:page;mso-position-vertical:absolute;mso-position-vertical-relative:page;mso-width-percent:0;mso-height-percent:0;mso-width-relative:margin;mso-height-relative:margin;v-text-anchor:middle" o:gfxdata="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" fillcolor="#c0504d [3205]" strokecolor="#bc4542 [3045]">
+                <v:fill color2="#dfa7a6 [1621]" rotate="t" type="gradient">
                   <o:fill v:ext="view" type="gradientUnscaled"/>
                 </v:fill>
                 <v:shadow on="t" opacity="22937f" mv:blur="40000f" origin=",.5" offset="0,23000emu"/>
@@ -1475,7 +2252,7 @@
                         <w:jc w:val="center"/>
                       </w:pPr>
                       <w:r>
-                        <w:t>Comment 2</w:t>
+                        <w:t>X</w:t>
                       </w:r>
                     </w:p>
                   </w:txbxContent>
@@ -1493,26 +2270,26 @@
         <mc:AlternateContent>
           <mc:Choice Requires="wps">
             <w:drawing>
-              <wp:anchor distT="0" distB="0" distL="114300" distR="114300" simplePos="0" relativeHeight="251679744" behindDoc="0" locked="0" layoutInCell="1" allowOverlap="1" wp14:anchorId="327788DA" wp14:editId="3BDC8636">
+              <wp:anchor distT="0" distB="0" distL="114300" distR="114300" simplePos="0" relativeHeight="251691008" behindDoc="0" locked="0" layoutInCell="1" allowOverlap="1" wp14:anchorId="52FEF4FA" wp14:editId="5D597E29">
                 <wp:simplePos x="0" y="0"/>
                 <wp:positionH relativeFrom="page">
-                  <wp:posOffset>2622550</wp:posOffset>
+                  <wp:posOffset>4759960</wp:posOffset>
                 </wp:positionH>
                 <wp:positionV relativeFrom="page">
-                  <wp:posOffset>4942840</wp:posOffset>
+                  <wp:posOffset>6724015</wp:posOffset>
                 </wp:positionV>
-                <wp:extent cx="2493645" cy="593725"/>
-                <wp:effectExtent l="50800" t="25400" r="71755" b="92075"/>
+                <wp:extent cx="356235" cy="237490"/>
+                <wp:effectExtent l="50800" t="25400" r="75565" b="92710"/>
                 <wp:wrapThrough wrapText="bothSides">
                   <wp:wrapPolygon edited="0">
-                    <wp:start x="-440" y="-924"/>
-                    <wp:lineTo x="-440" y="24026"/>
-                    <wp:lineTo x="22002" y="24026"/>
-                    <wp:lineTo x="22002" y="-924"/>
-                    <wp:lineTo x="-440" y="-924"/>
+                    <wp:start x="-3080" y="-2310"/>
+                    <wp:lineTo x="-3080" y="27722"/>
+                    <wp:lineTo x="24642" y="27722"/>
+                    <wp:lineTo x="24642" y="-2310"/>
+                    <wp:lineTo x="-3080" y="-2310"/>
                   </wp:wrapPolygon>
                 </wp:wrapThrough>
-                <wp:docPr id="14" name="Rectangle 14"/>
+                <wp:docPr id="22" name="Rectangle 22"/>
                 <wp:cNvGraphicFramePr/>
                 <a:graphic xmlns:a="http://schemas.openxmlformats.org/drawingml/2006/main">
                   <a:graphicData uri="http://schemas.microsoft.com/office/word/2010/wordprocessingShape">
@@ -1521,7 +2298,7 @@
                       <wps:spPr>
                         <a:xfrm>
                           <a:off x="0" y="0"/>
-                          <a:ext cx="2493645" cy="593725"/>
+                          <a:ext cx="356235" cy="237490"/>
                         </a:xfrm>
                         <a:prstGeom prst="rect">
                           <a:avLst/>
@@ -1529,13 +2306,13 @@
                       </wps:spPr>
                       <wps:style>
                         <a:lnRef idx="1">
-                          <a:schemeClr val="accent3"/>
+                          <a:schemeClr val="accent2"/>
                         </a:lnRef>
                         <a:fillRef idx="3">
-                          <a:schemeClr val="accent3"/>
+                          <a:schemeClr val="accent2"/>
                         </a:fillRef>
                         <a:effectRef idx="2">
-                          <a:schemeClr val="accent3"/>
+                          <a:schemeClr val="accent2"/>
                         </a:effectRef>
                         <a:fontRef idx="minor">
                           <a:schemeClr val="lt1"/>
@@ -1548,7 +2325,7 @@
                               <w:jc w:val="center"/>
                             </w:pPr>
                             <w:r>
-                              <w:t>Comment 1</w:t>
+                              <w:t>X</w:t>
                             </w:r>
                           </w:p>
                         </w:txbxContent>
@@ -1562,13 +2339,19 @@
                     </wps:wsp>
                   </a:graphicData>
                 </a:graphic>
+                <wp14:sizeRelH relativeFrom="margin">
+                  <wp14:pctWidth>0</wp14:pctWidth>
+                </wp14:sizeRelH>
+                <wp14:sizeRelV relativeFrom="margin">
+                  <wp14:pctHeight>0</wp14:pctHeight>
+                </wp14:sizeRelV>
               </wp:anchor>
             </w:drawing>
           </mc:Choice>
           <mc:Fallback>
             <w:pict>
-              <v:rect id="Rectangle 14" o:spid="_x0000_s1040" style="position:absolute;margin-left:206.5pt;margin-top:389.2pt;width:196.35pt;height:46.75pt;z-index:251679744;visibility:visible;mso-wrap-style:square;mso-wrap-distance-left:9pt;mso-wrap-distance-top:0;mso-wrap-distance-right:9pt;mso-wrap-distance-bottom:0;mso-position-horizontal:absolute;mso-position-horizontal-relative:page;mso-position-vertical:absolute;mso-position-vertical-relative:page;v-text-anchor:middle" o:gfxdata="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" fillcolor="#9bbb59 [3206]" strokecolor="#94b64e [3046]">
-                <v:fill color2="#cdddac [1622]" rotate="t" type="gradient">
+              <v:rect id="Rectangle 22" o:spid="_x0000_s1046" style="position:absolute;margin-left:374.8pt;margin-top:529.45pt;width:28.05pt;height:18.7pt;z-index:251691008;visibility:visible;mso-wrap-style:square;mso-width-percent:0;mso-height-percent:0;mso-wrap-distance-left:9pt;mso-wrap-distance-top:0;mso-wrap-distance-right:9pt;mso-wrap-distance-bottom:0;mso-position-horizontal:absolute;mso-position-horizontal-relative:page;mso-position-vertical:absolute;mso-position-vertical-relative:page;mso-width-percent:0;mso-height-percent:0;mso-width-relative:margin;mso-height-relative:margin;v-text-anchor:middle" o:gfxdata="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" fillcolor="#c0504d [3205]" strokecolor="#bc4542 [3045]">
+                <v:fill color2="#dfa7a6 [1621]" rotate="t" type="gradient">
                   <o:fill v:ext="view" type="gradientUnscaled"/>
                 </v:fill>
                 <v:shadow on="t" opacity="22937f" mv:blur="40000f" origin=",.5" offset="0,23000emu"/>
@@ -1579,7 +2362,7 @@
                         <w:jc w:val="center"/>
                       </w:pPr>
                       <w:r>
-                        <w:t>Comment 1</w:t>
+                        <w:t>X</w:t>
                       </w:r>
                     </w:p>
                   </w:txbxContent>
@@ -1597,31 +2380,26 @@
         <mc:AlternateContent>
           <mc:Choice Requires="wps">
             <w:drawing>
-              <wp:anchor distT="0" distB="0" distL="114300" distR="114300" simplePos="0" relativeHeight="251678720" behindDoc="0" locked="0" layoutInCell="1" allowOverlap="1" wp14:anchorId="0061B234" wp14:editId="24DE5CBB">
+              <wp:anchor distT="0" distB="0" distL="114300" distR="114300" simplePos="0" relativeHeight="251693056" behindDoc="0" locked="0" layoutInCell="1" allowOverlap="1" wp14:anchorId="695298AF" wp14:editId="0A1EDEE4">
                 <wp:simplePos x="0" y="0"/>
                 <wp:positionH relativeFrom="page">
-                  <wp:posOffset>2028825</wp:posOffset>
+                  <wp:posOffset>4759960</wp:posOffset>
                 </wp:positionH>
                 <wp:positionV relativeFrom="page">
-                  <wp:posOffset>1736725</wp:posOffset>
+                  <wp:posOffset>7436485</wp:posOffset>
                 </wp:positionV>
-                <wp:extent cx="1068705" cy="593725"/>
-                <wp:effectExtent l="50800" t="25400" r="74295" b="92075"/>
+                <wp:extent cx="356235" cy="237490"/>
+                <wp:effectExtent l="50800" t="25400" r="75565" b="92710"/>
                 <wp:wrapThrough wrapText="bothSides">
                   <wp:wrapPolygon edited="0">
-                    <wp:start x="-513" y="-924"/>
-                    <wp:lineTo x="-1027" y="0"/>
-                    <wp:lineTo x="-1027" y="21253"/>
-                    <wp:lineTo x="0" y="24026"/>
-                    <wp:lineTo x="21561" y="24026"/>
-                    <wp:lineTo x="22588" y="15709"/>
-                    <wp:lineTo x="22588" y="14785"/>
-                    <wp:lineTo x="22075" y="924"/>
-                    <wp:lineTo x="22075" y="-924"/>
-                    <wp:lineTo x="-513" y="-924"/>
+                    <wp:start x="-3080" y="-2310"/>
+                    <wp:lineTo x="-3080" y="27722"/>
+                    <wp:lineTo x="24642" y="27722"/>
+                    <wp:lineTo x="24642" y="-2310"/>
+                    <wp:lineTo x="-3080" y="-2310"/>
                   </wp:wrapPolygon>
                 </wp:wrapThrough>
-                <wp:docPr id="13" name="Rounded Rectangle 13"/>
+                <wp:docPr id="23" name="Rectangle 23"/>
                 <wp:cNvGraphicFramePr/>
                 <a:graphic xmlns:a="http://schemas.openxmlformats.org/drawingml/2006/main">
                   <a:graphicData uri="http://schemas.microsoft.com/office/word/2010/wordprocessingShape">
@@ -1630,7 +2408,944 @@
                       <wps:spPr>
                         <a:xfrm>
                           <a:off x="0" y="0"/>
-                          <a:ext cx="1068705" cy="593725"/>
+                          <a:ext cx="356235" cy="237490"/>
+                        </a:xfrm>
+                        <a:prstGeom prst="rect">
+                          <a:avLst/>
+                        </a:prstGeom>
+                      </wps:spPr>
+                      <wps:style>
+                        <a:lnRef idx="1">
+                          <a:schemeClr val="accent2"/>
+                        </a:lnRef>
+                        <a:fillRef idx="3">
+                          <a:schemeClr val="accent2"/>
+                        </a:fillRef>
+                        <a:effectRef idx="2">
+                          <a:schemeClr val="accent2"/>
+                        </a:effectRef>
+                        <a:fontRef idx="minor">
+                          <a:schemeClr val="lt1"/>
+                        </a:fontRef>
+                      </wps:style>
+                      <wps:txbx>
+                        <w:txbxContent>
+                          <w:p>
+                            <w:pPr>
+                              <w:jc w:val="center"/>
+                            </w:pPr>
+                            <w:r>
+                              <w:t>X</w:t>
+                            </w:r>
+                          </w:p>
+                        </w:txbxContent>
+                      </wps:txbx>
+                      <wps:bodyPr rot="0" spcFirstLastPara="0" vertOverflow="overflow" horzOverflow="overflow" vert="horz" wrap="square" lIns="91440" tIns="45720" rIns="91440" bIns="45720" numCol="1" spcCol="0" rtlCol="0" fromWordArt="0" anchor="ctr" anchorCtr="0" forceAA="0" compatLnSpc="1">
+                        <a:prstTxWarp prst="textNoShape">
+                          <a:avLst/>
+                        </a:prstTxWarp>
+                        <a:noAutofit/>
+                      </wps:bodyPr>
+                    </wps:wsp>
+                  </a:graphicData>
+                </a:graphic>
+                <wp14:sizeRelH relativeFrom="margin">
+                  <wp14:pctWidth>0</wp14:pctWidth>
+                </wp14:sizeRelH>
+                <wp14:sizeRelV relativeFrom="margin">
+                  <wp14:pctHeight>0</wp14:pctHeight>
+                </wp14:sizeRelV>
+              </wp:anchor>
+            </w:drawing>
+          </mc:Choice>
+          <mc:Fallback>
+            <w:pict>
+              <v:rect id="Rectangle 23" o:spid="_x0000_s1047" style="position:absolute;margin-left:374.8pt;margin-top:585.55pt;width:28.05pt;height:18.7pt;z-index:251693056;visibility:visible;mso-wrap-style:square;mso-width-percent:0;mso-height-percent:0;mso-wrap-distance-left:9pt;mso-wrap-distance-top:0;mso-wrap-distance-right:9pt;mso-wrap-distance-bottom:0;mso-position-horizontal:absolute;mso-position-horizontal-relative:page;mso-position-vertical:absolute;mso-position-vertical-relative:page;mso-width-percent:0;mso-height-percent:0;mso-width-relative:margin;mso-height-relative:margin;v-text-anchor:middle" o:gfxdata="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" fillcolor="#c0504d [3205]" strokecolor="#bc4542 [3045]">
+                <v:fill color2="#dfa7a6 [1621]" rotate="t" type="gradient">
+                  <o:fill v:ext="view" type="gradientUnscaled"/>
+                </v:fill>
+                <v:shadow on="t" opacity="22937f" mv:blur="40000f" origin=",.5" offset="0,23000emu"/>
+                <v:textbox>
+                  <w:txbxContent>
+                    <w:p>
+                      <w:pPr>
+                        <w:jc w:val="center"/>
+                      </w:pPr>
+                      <w:r>
+                        <w:t>X</w:t>
+                      </w:r>
+                    </w:p>
+                  </w:txbxContent>
+                </v:textbox>
+                <w10:wrap type="through" anchorx="page" anchory="page"/>
+              </v:rect>
+            </w:pict>
+          </mc:Fallback>
+        </mc:AlternateContent>
+      </w:r>
+      <w:r>
+        <w:rPr>
+          <w:noProof/>
+        </w:rPr>
+        <mc:AlternateContent>
+          <mc:Choice Requires="wps">
+            <w:drawing>
+              <wp:anchor distT="0" distB="0" distL="114300" distR="114300" simplePos="0" relativeHeight="251675648" behindDoc="0" locked="0" layoutInCell="1" allowOverlap="1" wp14:anchorId="66F885C5" wp14:editId="02C1D286">
+                <wp:simplePos x="0" y="0"/>
+                <wp:positionH relativeFrom="page">
+                  <wp:posOffset>457200</wp:posOffset>
+                </wp:positionH>
+                <wp:positionV relativeFrom="page">
+                  <wp:posOffset>457201</wp:posOffset>
+                </wp:positionV>
+                <wp:extent cx="3321050" cy="685800"/>
+                <wp:effectExtent l="76200" t="76200" r="107950" b="127000"/>
+                <wp:wrapThrough wrapText="bothSides">
+                  <wp:wrapPolygon edited="0">
+                    <wp:start x="-496" y="-2400"/>
+                    <wp:lineTo x="-496" y="24800"/>
+                    <wp:lineTo x="21972" y="24800"/>
+                    <wp:lineTo x="22137" y="12000"/>
+                    <wp:lineTo x="21807" y="0"/>
+                    <wp:lineTo x="21807" y="-2400"/>
+                    <wp:lineTo x="-496" y="-2400"/>
+                  </wp:wrapPolygon>
+                </wp:wrapThrough>
+                <wp:docPr id="10" name="Text Box 10"/>
+                <wp:cNvGraphicFramePr/>
+                <a:graphic xmlns:a="http://schemas.openxmlformats.org/drawingml/2006/main">
+                  <a:graphicData uri="http://schemas.microsoft.com/office/word/2010/wordprocessingShape">
+                    <wps:wsp>
+                      <wps:cNvSpPr txBox="1"/>
+                      <wps:spPr>
+                        <a:xfrm>
+                          <a:off x="0" y="0"/>
+                          <a:ext cx="3321050" cy="685800"/>
+                        </a:xfrm>
+                        <a:prstGeom prst="rect">
+                          <a:avLst/>
+                        </a:prstGeom>
+                        <a:ln/>
+                        <a:extLst>
+                          <a:ext uri="{C572A759-6A51-4108-AA02-DFA0A04FC94B}">
+                            <ma14:wrappingTextBoxFlag xmlns:ma14="http://schemas.microsoft.com/office/mac/drawingml/2011/main" val="1"/>
+                          </a:ext>
+                        </a:extLst>
+                      </wps:spPr>
+                      <wps:style>
+                        <a:lnRef idx="0">
+                          <a:schemeClr val="dk1"/>
+                        </a:lnRef>
+                        <a:fillRef idx="3">
+                          <a:schemeClr val="dk1"/>
+                        </a:fillRef>
+                        <a:effectRef idx="3">
+                          <a:schemeClr val="dk1"/>
+                        </a:effectRef>
+                        <a:fontRef idx="minor">
+                          <a:schemeClr val="lt1"/>
+                        </a:fontRef>
+                      </wps:style>
+                      <wps:txbx>
+                        <w:txbxContent>
+                          <w:p>
+                            <w:r>
+                              <w:t>EXPECTED</w:t>
+                            </w:r>
+                          </w:p>
+                          <w:p>
+                            <w:r>
+                              <w:t>Inner Category Page</w:t>
+                            </w:r>
+                          </w:p>
+                          <w:p>
+                            <w:r>
+                              <w:t>Example: Sports</w:t>
+                            </w:r>
+                          </w:p>
+                        </w:txbxContent>
+                      </wps:txbx>
+                      <wps:bodyPr rot="0" spcFirstLastPara="0" vertOverflow="overflow" horzOverflow="overflow" vert="horz" wrap="square" lIns="91440" tIns="45720" rIns="91440" bIns="45720" numCol="1" spcCol="0" rtlCol="0" fromWordArt="0" anchor="t" anchorCtr="0" forceAA="0" compatLnSpc="1">
+                        <a:prstTxWarp prst="textNoShape">
+                          <a:avLst/>
+                        </a:prstTxWarp>
+                        <a:noAutofit/>
+                      </wps:bodyPr>
+                    </wps:wsp>
+                  </a:graphicData>
+                </a:graphic>
+                <wp14:sizeRelH relativeFrom="margin">
+                  <wp14:pctWidth>0</wp14:pctWidth>
+                </wp14:sizeRelH>
+                <wp14:sizeRelV relativeFrom="margin">
+                  <wp14:pctHeight>0</wp14:pctHeight>
+                </wp14:sizeRelV>
+              </wp:anchor>
+            </w:drawing>
+          </mc:Choice>
+          <mc:Fallback>
+            <w:pict>
+              <v:shape id="Text Box 10" o:spid="_x0000_s1048" type="#_x0000_t202" style="position:absolute;margin-left:36pt;margin-top:36pt;width:261.5pt;height:54pt;z-index:251675648;visibility:visible;mso-wrap-style:square;mso-width-percent:0;mso-height-percent:0;mso-wrap-distance-left:9pt;mso-wrap-distance-top:0;mso-wrap-distance-right:9pt;mso-wrap-distance-bottom:0;mso-position-horizontal:absolute;mso-position-horizontal-relative:page;mso-position-vertical:absolute;mso-position-vertical-relative:page;mso-width-percent:0;mso-height-percent:0;mso-width-relative:margin;mso-height-relative:margin;v-text-anchor:top" o:gfxdata="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" mv:complextextbox="1" fillcolor="black [3200]" stroked="f">
+                <v:fill color2="gray [1616]" rotate="t" type="gradient">
+                  <o:fill v:ext="view" type="gradientUnscaled"/>
+                </v:fill>
+                <v:shadow on="t" opacity="22937f" mv:blur="40000f" origin=",.5" offset="0,23000emu"/>
+                <v:textbox>
+                  <w:txbxContent>
+                    <w:p>
+                      <w:r>
+                        <w:t>EXPECTED</w:t>
+                      </w:r>
+                    </w:p>
+                    <w:p>
+                      <w:r>
+                        <w:t>Inner Category Page</w:t>
+                      </w:r>
+                    </w:p>
+                    <w:p>
+                      <w:r>
+                        <w:t>Example: Sports</w:t>
+                      </w:r>
+                    </w:p>
+                  </w:txbxContent>
+                </v:textbox>
+                <w10:wrap type="through" anchorx="page" anchory="page"/>
+              </v:shape>
+            </w:pict>
+          </mc:Fallback>
+        </mc:AlternateContent>
+      </w:r>
+      <w:r>
+        <w:br w:type="page"/>
+      </w:r>
+      <w:r>
+        <w:rPr>
+          <w:noProof/>
+        </w:rPr>
+        <w:lastRenderedPageBreak/>
+        <mc:AlternateContent>
+          <mc:Choice Requires="wps">
+            <w:drawing>
+              <wp:anchor distT="0" distB="0" distL="114300" distR="114300" simplePos="0" relativeHeight="251731968" behindDoc="0" locked="0" layoutInCell="1" allowOverlap="1" wp14:anchorId="6B1AC450" wp14:editId="379B4525">
+                <wp:simplePos x="0" y="0"/>
+                <wp:positionH relativeFrom="page">
+                  <wp:posOffset>1316355</wp:posOffset>
+                </wp:positionH>
+                <wp:positionV relativeFrom="page">
+                  <wp:posOffset>5892800</wp:posOffset>
+                </wp:positionV>
+                <wp:extent cx="3681095" cy="2137410"/>
+                <wp:effectExtent l="50800" t="25400" r="78105" b="97790"/>
+                <wp:wrapThrough wrapText="bothSides">
+                  <wp:wrapPolygon edited="0">
+                    <wp:start x="-298" y="-257"/>
+                    <wp:lineTo x="-298" y="22332"/>
+                    <wp:lineTo x="21909" y="22332"/>
+                    <wp:lineTo x="21909" y="-257"/>
+                    <wp:lineTo x="-298" y="-257"/>
+                  </wp:wrapPolygon>
+                </wp:wrapThrough>
+                <wp:docPr id="42" name="Rectangle 42"/>
+                <wp:cNvGraphicFramePr/>
+                <a:graphic xmlns:a="http://schemas.openxmlformats.org/drawingml/2006/main">
+                  <a:graphicData uri="http://schemas.microsoft.com/office/word/2010/wordprocessingShape">
+                    <wps:wsp>
+                      <wps:cNvSpPr/>
+                      <wps:spPr>
+                        <a:xfrm>
+                          <a:off x="0" y="0"/>
+                          <a:ext cx="3681095" cy="2137410"/>
+                        </a:xfrm>
+                        <a:prstGeom prst="rect">
+                          <a:avLst/>
+                        </a:prstGeom>
+                      </wps:spPr>
+                      <wps:style>
+                        <a:lnRef idx="1">
+                          <a:schemeClr val="accent1"/>
+                        </a:lnRef>
+                        <a:fillRef idx="3">
+                          <a:schemeClr val="accent1"/>
+                        </a:fillRef>
+                        <a:effectRef idx="2">
+                          <a:schemeClr val="accent1"/>
+                        </a:effectRef>
+                        <a:fontRef idx="minor">
+                          <a:schemeClr val="lt1"/>
+                        </a:fontRef>
+                      </wps:style>
+                      <wps:txbx>
+                        <w:txbxContent>
+                          <w:p>
+                            <w:pPr>
+                              <w:jc w:val="center"/>
+                              <w:rPr>
+                                <w:b/>
+                              </w:rPr>
+                            </w:pPr>
+                          </w:p>
+                          <w:p>
+                            <w:pPr>
+                              <w:jc w:val="center"/>
+                              <w:rPr>
+                                <w:b/>
+                              </w:rPr>
+                            </w:pPr>
+                          </w:p>
+                          <w:p>
+                            <w:pPr>
+                              <w:jc w:val="center"/>
+                              <w:rPr>
+                                <w:b/>
+                              </w:rPr>
+                            </w:pPr>
+                          </w:p>
+                          <w:p>
+                            <w:pPr>
+                              <w:jc w:val="center"/>
+                              <w:rPr>
+                                <w:b/>
+                              </w:rPr>
+                            </w:pPr>
+                            <w:r>
+                              <w:rPr>
+                                <w:b/>
+                              </w:rPr>
+                              <w:t>Opinion</w:t>
+                            </w:r>
+                          </w:p>
+                          <w:p>
+                            <w:pPr>
+                              <w:jc w:val="center"/>
+                            </w:pPr>
+                          </w:p>
+                          <w:p>
+                            <w:pPr>
+                              <w:jc w:val="center"/>
+                            </w:pPr>
+                            <w:r>
+                              <w:t>Title</w:t>
+                            </w:r>
+                          </w:p>
+                          <w:p>
+                            <w:pPr>
+                              <w:jc w:val="center"/>
+                            </w:pPr>
+                          </w:p>
+                          <w:p>
+                            <w:pPr>
+                              <w:jc w:val="center"/>
+                            </w:pPr>
+                            <w:r>
+                              <w:t>Body</w:t>
+                            </w:r>
+                          </w:p>
+                          <w:p>
+                            <w:pPr>
+                              <w:jc w:val="center"/>
+                            </w:pPr>
+                          </w:p>
+                          <w:p>
+                            <w:pPr>
+                              <w:jc w:val="center"/>
+                            </w:pPr>
+                          </w:p>
+                          <w:p>
+                            <w:pPr>
+                              <w:jc w:val="center"/>
+                            </w:pPr>
+                          </w:p>
+                          <w:p>
+                            <w:pPr>
+                              <w:jc w:val="center"/>
+                            </w:pPr>
+                          </w:p>
+                          <w:p>
+                            <w:pPr>
+                              <w:jc w:val="center"/>
+                            </w:pPr>
+                          </w:p>
+                        </w:txbxContent>
+                      </wps:txbx>
+                      <wps:bodyPr rot="0" spcFirstLastPara="0" vertOverflow="overflow" horzOverflow="overflow" vert="horz" wrap="square" lIns="91440" tIns="45720" rIns="91440" bIns="45720" numCol="1" spcCol="0" rtlCol="0" fromWordArt="0" anchor="ctr" anchorCtr="0" forceAA="0" compatLnSpc="1">
+                        <a:prstTxWarp prst="textNoShape">
+                          <a:avLst/>
+                        </a:prstTxWarp>
+                        <a:noAutofit/>
+                      </wps:bodyPr>
+                    </wps:wsp>
+                  </a:graphicData>
+                </a:graphic>
+              </wp:anchor>
+            </w:drawing>
+          </mc:Choice>
+          <mc:Fallback>
+            <w:pict>
+              <v:rect id="Rectangle 42" o:spid="_x0000_s1049" style="position:absolute;margin-left:103.65pt;margin-top:464pt;width:289.85pt;height:168.3pt;z-index:251731968;visibility:visible;mso-wrap-style:square;mso-wrap-distance-left:9pt;mso-wrap-distance-top:0;mso-wrap-distance-right:9pt;mso-wrap-distance-bottom:0;mso-position-horizontal:absolute;mso-position-horizontal-relative:page;mso-position-vertical:absolute;mso-position-vertical-relative:page;v-text-anchor:middle" o:gfxdata="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" fillcolor="#4f81bd [3204]" strokecolor="#4579b8 [3044]">
+                <v:fill color2="#a7bfde [1620]" rotate="t" type="gradient">
+                  <o:fill v:ext="view" type="gradientUnscaled"/>
+                </v:fill>
+                <v:shadow on="t" opacity="22937f" mv:blur="40000f" origin=",.5" offset="0,23000emu"/>
+                <v:textbox>
+                  <w:txbxContent>
+                    <w:p>
+                      <w:pPr>
+                        <w:jc w:val="center"/>
+                        <w:rPr>
+                          <w:b/>
+                        </w:rPr>
+                      </w:pPr>
+                    </w:p>
+                    <w:p>
+                      <w:pPr>
+                        <w:jc w:val="center"/>
+                        <w:rPr>
+                          <w:b/>
+                        </w:rPr>
+                      </w:pPr>
+                    </w:p>
+                    <w:p>
+                      <w:pPr>
+                        <w:jc w:val="center"/>
+                        <w:rPr>
+                          <w:b/>
+                        </w:rPr>
+                      </w:pPr>
+                    </w:p>
+                    <w:p>
+                      <w:pPr>
+                        <w:jc w:val="center"/>
+                        <w:rPr>
+                          <w:b/>
+                        </w:rPr>
+                      </w:pPr>
+                      <w:r>
+                        <w:rPr>
+                          <w:b/>
+                        </w:rPr>
+                        <w:t>Opinion</w:t>
+                      </w:r>
+                    </w:p>
+                    <w:p>
+                      <w:pPr>
+                        <w:jc w:val="center"/>
+                      </w:pPr>
+                    </w:p>
+                    <w:p>
+                      <w:pPr>
+                        <w:jc w:val="center"/>
+                      </w:pPr>
+                      <w:r>
+                        <w:t>Title</w:t>
+                      </w:r>
+                    </w:p>
+                    <w:p>
+                      <w:pPr>
+                        <w:jc w:val="center"/>
+                      </w:pPr>
+                    </w:p>
+                    <w:p>
+                      <w:pPr>
+                        <w:jc w:val="center"/>
+                      </w:pPr>
+                      <w:r>
+                        <w:t>Body</w:t>
+                      </w:r>
+                    </w:p>
+                    <w:p>
+                      <w:pPr>
+                        <w:jc w:val="center"/>
+                      </w:pPr>
+                    </w:p>
+                    <w:p>
+                      <w:pPr>
+                        <w:jc w:val="center"/>
+                      </w:pPr>
+                    </w:p>
+                    <w:p>
+                      <w:pPr>
+                        <w:jc w:val="center"/>
+                      </w:pPr>
+                    </w:p>
+                    <w:p>
+                      <w:pPr>
+                        <w:jc w:val="center"/>
+                      </w:pPr>
+                    </w:p>
+                    <w:p>
+                      <w:pPr>
+                        <w:jc w:val="center"/>
+                      </w:pPr>
+                    </w:p>
+                  </w:txbxContent>
+                </v:textbox>
+                <w10:wrap type="through" anchorx="page" anchory="page"/>
+              </v:rect>
+            </w:pict>
+          </mc:Fallback>
+        </mc:AlternateContent>
+      </w:r>
+      <w:r>
+        <w:rPr>
+          <w:noProof/>
+        </w:rPr>
+        <mc:AlternateContent>
+          <mc:Choice Requires="wps">
+            <w:drawing>
+              <wp:anchor distT="0" distB="0" distL="114300" distR="114300" simplePos="0" relativeHeight="251732992" behindDoc="0" locked="0" layoutInCell="1" allowOverlap="1" wp14:anchorId="3DA7C3F0" wp14:editId="172D156A">
+                <wp:simplePos x="0" y="0"/>
+                <wp:positionH relativeFrom="page">
+                  <wp:posOffset>3691255</wp:posOffset>
+                </wp:positionH>
+                <wp:positionV relativeFrom="page">
+                  <wp:posOffset>7436485</wp:posOffset>
+                </wp:positionV>
+                <wp:extent cx="1306195" cy="593725"/>
+                <wp:effectExtent l="50800" t="25400" r="65405" b="92075"/>
+                <wp:wrapThrough wrapText="bothSides">
+                  <wp:wrapPolygon edited="0">
+                    <wp:start x="-840" y="-924"/>
+                    <wp:lineTo x="-840" y="24026"/>
+                    <wp:lineTo x="22262" y="24026"/>
+                    <wp:lineTo x="22262" y="-924"/>
+                    <wp:lineTo x="-840" y="-924"/>
+                  </wp:wrapPolygon>
+                </wp:wrapThrough>
+                <wp:docPr id="43" name="Rectangle 43"/>
+                <wp:cNvGraphicFramePr/>
+                <a:graphic xmlns:a="http://schemas.openxmlformats.org/drawingml/2006/main">
+                  <a:graphicData uri="http://schemas.microsoft.com/office/word/2010/wordprocessingShape">
+                    <wps:wsp>
+                      <wps:cNvSpPr/>
+                      <wps:spPr>
+                        <a:xfrm>
+                          <a:off x="0" y="0"/>
+                          <a:ext cx="1306195" cy="593725"/>
+                        </a:xfrm>
+                        <a:prstGeom prst="rect">
+                          <a:avLst/>
+                        </a:prstGeom>
+                      </wps:spPr>
+                      <wps:style>
+                        <a:lnRef idx="1">
+                          <a:schemeClr val="accent2"/>
+                        </a:lnRef>
+                        <a:fillRef idx="3">
+                          <a:schemeClr val="accent2"/>
+                        </a:fillRef>
+                        <a:effectRef idx="2">
+                          <a:schemeClr val="accent2"/>
+                        </a:effectRef>
+                        <a:fontRef idx="minor">
+                          <a:schemeClr val="lt1"/>
+                        </a:fontRef>
+                      </wps:style>
+                      <wps:txbx>
+                        <w:txbxContent>
+                          <w:p>
+                            <w:pPr>
+                              <w:jc w:val="center"/>
+                            </w:pPr>
+                            <w:r>
+                              <w:t>User</w:t>
+                            </w:r>
+                          </w:p>
+                        </w:txbxContent>
+                      </wps:txbx>
+                      <wps:bodyPr rot="0" spcFirstLastPara="0" vertOverflow="overflow" horzOverflow="overflow" vert="horz" wrap="square" lIns="91440" tIns="45720" rIns="91440" bIns="45720" numCol="1" spcCol="0" rtlCol="0" fromWordArt="0" anchor="ctr" anchorCtr="0" forceAA="0" compatLnSpc="1">
+                        <a:prstTxWarp prst="textNoShape">
+                          <a:avLst/>
+                        </a:prstTxWarp>
+                        <a:noAutofit/>
+                      </wps:bodyPr>
+                    </wps:wsp>
+                  </a:graphicData>
+                </a:graphic>
+              </wp:anchor>
+            </w:drawing>
+          </mc:Choice>
+          <mc:Fallback>
+            <w:pict>
+              <v:rect id="Rectangle 43" o:spid="_x0000_s1050" style="position:absolute;margin-left:290.65pt;margin-top:585.55pt;width:102.85pt;height:46.75pt;z-index:251732992;visibility:visible;mso-wrap-style:square;mso-wrap-distance-left:9pt;mso-wrap-distance-top:0;mso-wrap-distance-right:9pt;mso-wrap-distance-bottom:0;mso-position-horizontal:absolute;mso-position-horizontal-relative:page;mso-position-vertical:absolute;mso-position-vertical-relative:page;v-text-anchor:middle" o:gfxdata="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" fillcolor="#c0504d [3205]" strokecolor="#bc4542 [3045]">
+                <v:fill color2="#dfa7a6 [1621]" rotate="t" type="gradient">
+                  <o:fill v:ext="view" type="gradientUnscaled"/>
+                </v:fill>
+                <v:shadow on="t" opacity="22937f" mv:blur="40000f" origin=",.5" offset="0,23000emu"/>
+                <v:textbox>
+                  <w:txbxContent>
+                    <w:p>
+                      <w:pPr>
+                        <w:jc w:val="center"/>
+                      </w:pPr>
+                      <w:r>
+                        <w:t>User</w:t>
+                      </w:r>
+                    </w:p>
+                  </w:txbxContent>
+                </v:textbox>
+                <w10:wrap type="through" anchorx="page" anchory="page"/>
+              </v:rect>
+            </w:pict>
+          </mc:Fallback>
+        </mc:AlternateContent>
+      </w:r>
+      <w:r>
+        <w:rPr>
+          <w:noProof/>
+        </w:rPr>
+        <mc:AlternateContent>
+          <mc:Choice Requires="wps">
+            <w:drawing>
+              <wp:anchor distT="0" distB="0" distL="114300" distR="114300" simplePos="0" relativeHeight="251734016" behindDoc="0" locked="0" layoutInCell="1" allowOverlap="1" wp14:anchorId="7BE6618E" wp14:editId="3E6A82EA">
+                <wp:simplePos x="0" y="0"/>
+                <wp:positionH relativeFrom="page">
+                  <wp:posOffset>4522470</wp:posOffset>
+                </wp:positionH>
+                <wp:positionV relativeFrom="page">
+                  <wp:posOffset>5892800</wp:posOffset>
+                </wp:positionV>
+                <wp:extent cx="474980" cy="356235"/>
+                <wp:effectExtent l="50800" t="25400" r="83820" b="100965"/>
+                <wp:wrapThrough wrapText="bothSides">
+                  <wp:wrapPolygon edited="0">
+                    <wp:start x="-2310" y="-1540"/>
+                    <wp:lineTo x="-2310" y="26182"/>
+                    <wp:lineTo x="24257" y="26182"/>
+                    <wp:lineTo x="24257" y="-1540"/>
+                    <wp:lineTo x="-2310" y="-1540"/>
+                  </wp:wrapPolygon>
+                </wp:wrapThrough>
+                <wp:docPr id="44" name="Rectangle 44"/>
+                <wp:cNvGraphicFramePr/>
+                <a:graphic xmlns:a="http://schemas.openxmlformats.org/drawingml/2006/main">
+                  <a:graphicData uri="http://schemas.microsoft.com/office/word/2010/wordprocessingShape">
+                    <wps:wsp>
+                      <wps:cNvSpPr/>
+                      <wps:spPr>
+                        <a:xfrm>
+                          <a:off x="0" y="0"/>
+                          <a:ext cx="474980" cy="356235"/>
+                        </a:xfrm>
+                        <a:prstGeom prst="rect">
+                          <a:avLst/>
+                        </a:prstGeom>
+                      </wps:spPr>
+                      <wps:style>
+                        <a:lnRef idx="1">
+                          <a:schemeClr val="accent2"/>
+                        </a:lnRef>
+                        <a:fillRef idx="3">
+                          <a:schemeClr val="accent2"/>
+                        </a:fillRef>
+                        <a:effectRef idx="2">
+                          <a:schemeClr val="accent2"/>
+                        </a:effectRef>
+                        <a:fontRef idx="minor">
+                          <a:schemeClr val="lt1"/>
+                        </a:fontRef>
+                      </wps:style>
+                      <wps:txbx>
+                        <w:txbxContent>
+                          <w:p>
+                            <w:pPr>
+                              <w:jc w:val="center"/>
+                            </w:pPr>
+                            <w:r>
+                              <w:t>X</w:t>
+                            </w:r>
+                          </w:p>
+                        </w:txbxContent>
+                      </wps:txbx>
+                      <wps:bodyPr rot="0" spcFirstLastPara="0" vertOverflow="overflow" horzOverflow="overflow" vert="horz" wrap="square" lIns="91440" tIns="45720" rIns="91440" bIns="45720" numCol="1" spcCol="0" rtlCol="0" fromWordArt="0" anchor="ctr" anchorCtr="0" forceAA="0" compatLnSpc="1">
+                        <a:prstTxWarp prst="textNoShape">
+                          <a:avLst/>
+                        </a:prstTxWarp>
+                        <a:noAutofit/>
+                      </wps:bodyPr>
+                    </wps:wsp>
+                  </a:graphicData>
+                </a:graphic>
+              </wp:anchor>
+            </w:drawing>
+          </mc:Choice>
+          <mc:Fallback>
+            <w:pict>
+              <v:rect id="Rectangle 44" o:spid="_x0000_s1051" style="position:absolute;margin-left:356.1pt;margin-top:464pt;width:37.4pt;height:28.05pt;z-index:251734016;visibility:visible;mso-wrap-style:square;mso-wrap-distance-left:9pt;mso-wrap-distance-top:0;mso-wrap-distance-right:9pt;mso-wrap-distance-bottom:0;mso-position-horizontal:absolute;mso-position-horizontal-relative:page;mso-position-vertical:absolute;mso-position-vertical-relative:page;v-text-anchor:middle" o:gfxdata="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" fillcolor="#c0504d [3205]" strokecolor="#bc4542 [3045]">
+                <v:fill color2="#dfa7a6 [1621]" rotate="t" type="gradient">
+                  <o:fill v:ext="view" type="gradientUnscaled"/>
+                </v:fill>
+                <v:shadow on="t" opacity="22937f" mv:blur="40000f" origin=",.5" offset="0,23000emu"/>
+                <v:textbox>
+                  <w:txbxContent>
+                    <w:p>
+                      <w:pPr>
+                        <w:jc w:val="center"/>
+                      </w:pPr>
+                      <w:r>
+                        <w:t>X</w:t>
+                      </w:r>
+                    </w:p>
+                  </w:txbxContent>
+                </v:textbox>
+                <w10:wrap type="through" anchorx="page" anchory="page"/>
+              </v:rect>
+            </w:pict>
+          </mc:Fallback>
+        </mc:AlternateContent>
+      </w:r>
+      <w:r>
+        <w:rPr>
+          <w:noProof/>
+        </w:rPr>
+        <mc:AlternateContent>
+          <mc:Choice Requires="wps">
+            <w:drawing>
+              <wp:anchor distT="0" distB="0" distL="114300" distR="114300" simplePos="0" relativeHeight="251735040" behindDoc="0" locked="0" layoutInCell="1" allowOverlap="1" wp14:anchorId="4A5A431C" wp14:editId="2366EBA3">
+                <wp:simplePos x="0" y="0"/>
+                <wp:positionH relativeFrom="page">
+                  <wp:posOffset>3691255</wp:posOffset>
+                </wp:positionH>
+                <wp:positionV relativeFrom="page">
+                  <wp:posOffset>5892800</wp:posOffset>
+                </wp:positionV>
+                <wp:extent cx="831215" cy="356235"/>
+                <wp:effectExtent l="50800" t="25400" r="83185" b="100965"/>
+                <wp:wrapThrough wrapText="bothSides">
+                  <wp:wrapPolygon edited="0">
+                    <wp:start x="-1320" y="-1540"/>
+                    <wp:lineTo x="-1320" y="26182"/>
+                    <wp:lineTo x="23102" y="26182"/>
+                    <wp:lineTo x="23102" y="-1540"/>
+                    <wp:lineTo x="-1320" y="-1540"/>
+                  </wp:wrapPolygon>
+                </wp:wrapThrough>
+                <wp:docPr id="45" name="Rectangle 45"/>
+                <wp:cNvGraphicFramePr/>
+                <a:graphic xmlns:a="http://schemas.openxmlformats.org/drawingml/2006/main">
+                  <a:graphicData uri="http://schemas.microsoft.com/office/word/2010/wordprocessingShape">
+                    <wps:wsp>
+                      <wps:cNvSpPr/>
+                      <wps:spPr>
+                        <a:xfrm>
+                          <a:off x="0" y="0"/>
+                          <a:ext cx="831215" cy="356235"/>
+                        </a:xfrm>
+                        <a:prstGeom prst="rect">
+                          <a:avLst/>
+                        </a:prstGeom>
+                      </wps:spPr>
+                      <wps:style>
+                        <a:lnRef idx="1">
+                          <a:schemeClr val="accent2"/>
+                        </a:lnRef>
+                        <a:fillRef idx="3">
+                          <a:schemeClr val="accent2"/>
+                        </a:fillRef>
+                        <a:effectRef idx="2">
+                          <a:schemeClr val="accent2"/>
+                        </a:effectRef>
+                        <a:fontRef idx="minor">
+                          <a:schemeClr val="lt1"/>
+                        </a:fontRef>
+                      </wps:style>
+                      <wps:txbx>
+                        <w:txbxContent>
+                          <w:p>
+                            <w:pPr>
+                              <w:jc w:val="center"/>
+                            </w:pPr>
+                            <w:r>
+                              <w:t xml:space="preserve">Update </w:t>
+                            </w:r>
+                          </w:p>
+                        </w:txbxContent>
+                      </wps:txbx>
+                      <wps:bodyPr rot="0" spcFirstLastPara="0" vertOverflow="overflow" horzOverflow="overflow" vert="horz" wrap="square" lIns="91440" tIns="45720" rIns="91440" bIns="45720" numCol="1" spcCol="0" rtlCol="0" fromWordArt="0" anchor="ctr" anchorCtr="0" forceAA="0" compatLnSpc="1">
+                        <a:prstTxWarp prst="textNoShape">
+                          <a:avLst/>
+                        </a:prstTxWarp>
+                        <a:noAutofit/>
+                      </wps:bodyPr>
+                    </wps:wsp>
+                  </a:graphicData>
+                </a:graphic>
+                <wp14:sizeRelH relativeFrom="margin">
+                  <wp14:pctWidth>0</wp14:pctWidth>
+                </wp14:sizeRelH>
+              </wp:anchor>
+            </w:drawing>
+          </mc:Choice>
+          <mc:Fallback>
+            <w:pict>
+              <v:rect id="Rectangle 45" o:spid="_x0000_s1052" style="position:absolute;margin-left:290.65pt;margin-top:464pt;width:65.45pt;height:28.05pt;z-index:251735040;visibility:visible;mso-wrap-style:square;mso-width-percent:0;mso-wrap-distance-left:9pt;mso-wrap-distance-top:0;mso-wrap-distance-right:9pt;mso-wrap-distance-bottom:0;mso-position-horizontal:absolute;mso-position-horizontal-relative:page;mso-position-vertical:absolute;mso-position-vertical-relative:page;mso-width-percent:0;mso-width-relative:margin;v-text-anchor:middle" o:gfxdata="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" fillcolor="#c0504d [3205]" strokecolor="#bc4542 [3045]">
+                <v:fill color2="#dfa7a6 [1621]" rotate="t" type="gradient">
+                  <o:fill v:ext="view" type="gradientUnscaled"/>
+                </v:fill>
+                <v:shadow on="t" opacity="22937f" mv:blur="40000f" origin=",.5" offset="0,23000emu"/>
+                <v:textbox>
+                  <w:txbxContent>
+                    <w:p>
+                      <w:pPr>
+                        <w:jc w:val="center"/>
+                      </w:pPr>
+                      <w:r>
+                        <w:t xml:space="preserve">Update </w:t>
+                      </w:r>
+                    </w:p>
+                  </w:txbxContent>
+                </v:textbox>
+                <w10:wrap type="through" anchorx="page" anchory="page"/>
+              </v:rect>
+            </w:pict>
+          </mc:Fallback>
+        </mc:AlternateContent>
+      </w:r>
+      <w:r>
+        <w:rPr>
+          <w:noProof/>
+        </w:rPr>
+        <mc:AlternateContent>
+          <mc:Choice Requires="wps">
+            <w:drawing>
+              <wp:anchor distT="0" distB="0" distL="114300" distR="114300" simplePos="0" relativeHeight="251729920" behindDoc="0" locked="0" layoutInCell="1" allowOverlap="1" wp14:anchorId="5896F4F6" wp14:editId="51B4A511">
+                <wp:simplePos x="0" y="0"/>
+                <wp:positionH relativeFrom="page">
+                  <wp:posOffset>5234940</wp:posOffset>
+                </wp:positionH>
+                <wp:positionV relativeFrom="page">
+                  <wp:posOffset>6352540</wp:posOffset>
+                </wp:positionV>
+                <wp:extent cx="1306195" cy="593725"/>
+                <wp:effectExtent l="50800" t="25400" r="65405" b="92075"/>
+                <wp:wrapThrough wrapText="bothSides">
+                  <wp:wrapPolygon edited="0">
+                    <wp:start x="-840" y="-924"/>
+                    <wp:lineTo x="-840" y="24026"/>
+                    <wp:lineTo x="22262" y="24026"/>
+                    <wp:lineTo x="22262" y="-924"/>
+                    <wp:lineTo x="-840" y="-924"/>
+                  </wp:wrapPolygon>
+                </wp:wrapThrough>
+                <wp:docPr id="41" name="Rectangle 41"/>
+                <wp:cNvGraphicFramePr/>
+                <a:graphic xmlns:a="http://schemas.openxmlformats.org/drawingml/2006/main">
+                  <a:graphicData uri="http://schemas.microsoft.com/office/word/2010/wordprocessingShape">
+                    <wps:wsp>
+                      <wps:cNvSpPr/>
+                      <wps:spPr>
+                        <a:xfrm>
+                          <a:off x="0" y="0"/>
+                          <a:ext cx="1306195" cy="593725"/>
+                        </a:xfrm>
+                        <a:prstGeom prst="rect">
+                          <a:avLst/>
+                        </a:prstGeom>
+                      </wps:spPr>
+                      <wps:style>
+                        <a:lnRef idx="1">
+                          <a:schemeClr val="accent2"/>
+                        </a:lnRef>
+                        <a:fillRef idx="3">
+                          <a:schemeClr val="accent2"/>
+                        </a:fillRef>
+                        <a:effectRef idx="2">
+                          <a:schemeClr val="accent2"/>
+                        </a:effectRef>
+                        <a:fontRef idx="minor">
+                          <a:schemeClr val="lt1"/>
+                        </a:fontRef>
+                      </wps:style>
+                      <wps:txbx>
+                        <w:txbxContent>
+                          <w:p>
+                            <w:pPr>
+                              <w:jc w:val="center"/>
+                            </w:pPr>
+                            <w:r>
+                              <w:t>Submit</w:t>
+                            </w:r>
+                          </w:p>
+                        </w:txbxContent>
+                      </wps:txbx>
+                      <wps:bodyPr rot="0" spcFirstLastPara="0" vertOverflow="overflow" horzOverflow="overflow" vert="horz" wrap="square" lIns="91440" tIns="45720" rIns="91440" bIns="45720" numCol="1" spcCol="0" rtlCol="0" fromWordArt="0" anchor="ctr" anchorCtr="0" forceAA="0" compatLnSpc="1">
+                        <a:prstTxWarp prst="textNoShape">
+                          <a:avLst/>
+                        </a:prstTxWarp>
+                        <a:noAutofit/>
+                      </wps:bodyPr>
+                    </wps:wsp>
+                  </a:graphicData>
+                </a:graphic>
+              </wp:anchor>
+            </w:drawing>
+          </mc:Choice>
+          <mc:Fallback>
+            <w:pict>
+              <v:rect id="Rectangle 41" o:spid="_x0000_s1053" style="position:absolute;margin-left:412.2pt;margin-top:500.2pt;width:102.85pt;height:46.75pt;z-index:251729920;visibility:visible;mso-wrap-style:square;mso-wrap-distance-left:9pt;mso-wrap-distance-top:0;mso-wrap-distance-right:9pt;mso-wrap-distance-bottom:0;mso-position-horizontal:absolute;mso-position-horizontal-relative:page;mso-position-vertical:absolute;mso-position-vertical-relative:page;v-text-anchor:middle" o:gfxdata="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" fillcolor="#c0504d [3205]" strokecolor="#bc4542 [3045]">
+                <v:fill color2="#dfa7a6 [1621]" rotate="t" type="gradient">
+                  <o:fill v:ext="view" type="gradientUnscaled"/>
+                </v:fill>
+                <v:shadow on="t" opacity="22937f" mv:blur="40000f" origin=",.5" offset="0,23000emu"/>
+                <v:textbox>
+                  <w:txbxContent>
+                    <w:p>
+                      <w:pPr>
+                        <w:jc w:val="center"/>
+                      </w:pPr>
+                      <w:r>
+                        <w:t>Submit</w:t>
+                      </w:r>
+                    </w:p>
+                  </w:txbxContent>
+                </v:textbox>
+                <w10:wrap type="through" anchorx="page" anchory="page"/>
+              </v:rect>
+            </w:pict>
+          </mc:Fallback>
+        </mc:AlternateContent>
+      </w:r>
+      <w:r>
+        <w:rPr>
+          <w:noProof/>
+        </w:rPr>
+        <mc:AlternateContent>
+          <mc:Choice Requires="wps">
+            <w:drawing>
+              <wp:anchor distT="0" distB="0" distL="114300" distR="114300" simplePos="0" relativeHeight="251715584" behindDoc="0" locked="0" layoutInCell="1" allowOverlap="1" wp14:anchorId="72C8C15A" wp14:editId="1A2D67BA">
+                <wp:simplePos x="0" y="0"/>
+                <wp:positionH relativeFrom="page">
+                  <wp:posOffset>5116195</wp:posOffset>
+                </wp:positionH>
+                <wp:positionV relativeFrom="page">
+                  <wp:posOffset>3402330</wp:posOffset>
+                </wp:positionV>
+                <wp:extent cx="1543685" cy="3915410"/>
+                <wp:effectExtent l="50800" t="25400" r="81915" b="97790"/>
+                <wp:wrapThrough wrapText="bothSides">
+                  <wp:wrapPolygon edited="0">
+                    <wp:start x="1422" y="-140"/>
+                    <wp:lineTo x="-711" y="0"/>
+                    <wp:lineTo x="-711" y="21299"/>
+                    <wp:lineTo x="1777" y="21999"/>
+                    <wp:lineTo x="19903" y="21999"/>
+                    <wp:lineTo x="20258" y="21859"/>
+                    <wp:lineTo x="22391" y="20318"/>
+                    <wp:lineTo x="22391" y="1541"/>
+                    <wp:lineTo x="21680" y="841"/>
+                    <wp:lineTo x="20258" y="-140"/>
+                    <wp:lineTo x="1422" y="-140"/>
+                  </wp:wrapPolygon>
+                </wp:wrapThrough>
+                <wp:docPr id="29" name="Rounded Rectangle 29"/>
+                <wp:cNvGraphicFramePr/>
+                <a:graphic xmlns:a="http://schemas.openxmlformats.org/drawingml/2006/main">
+                  <a:graphicData uri="http://schemas.microsoft.com/office/word/2010/wordprocessingShape">
+                    <wps:wsp>
+                      <wps:cNvSpPr/>
+                      <wps:spPr>
+                        <a:xfrm>
+                          <a:off x="0" y="0"/>
+                          <a:ext cx="1543685" cy="3915410"/>
                         </a:xfrm>
                         <a:prstGeom prst="roundRect">
                           <a:avLst/>
@@ -1655,10 +3370,91 @@
                           <w:p>
                             <w:pPr>
                               <w:jc w:val="center"/>
+                              <w:rPr>
+                                <w:b/>
+                              </w:rPr>
                             </w:pPr>
                             <w:r>
+                              <w:rPr>
+                                <w:b/>
+                              </w:rPr>
                               <w:t>New Opinion</w:t>
                             </w:r>
+                            <w:r>
+                              <w:rPr>
+                                <w:b/>
+                              </w:rPr>
+                              <w:t xml:space="preserve"> FORM</w:t>
+                            </w:r>
+                          </w:p>
+                          <w:p>
+                            <w:pPr>
+                              <w:jc w:val="center"/>
+                            </w:pPr>
+                          </w:p>
+                          <w:p>
+                            <w:pPr>
+                              <w:jc w:val="center"/>
+                            </w:pPr>
+                          </w:p>
+                          <w:p>
+                            <w:pPr>
+                              <w:jc w:val="center"/>
+                            </w:pPr>
+                          </w:p>
+                          <w:p>
+                            <w:pPr>
+                              <w:jc w:val="center"/>
+                            </w:pPr>
+                          </w:p>
+                          <w:p>
+                            <w:pPr>
+                              <w:jc w:val="center"/>
+                            </w:pPr>
+                          </w:p>
+                          <w:p>
+                            <w:pPr>
+                              <w:jc w:val="center"/>
+                            </w:pPr>
+                            <w:r>
+                              <w:t>Title INPUT</w:t>
+                            </w:r>
+                          </w:p>
+                          <w:p>
+                            <w:pPr>
+                              <w:jc w:val="center"/>
+                            </w:pPr>
+                          </w:p>
+                          <w:p>
+                            <w:pPr>
+                              <w:jc w:val="center"/>
+                            </w:pPr>
+                            <w:r>
+                              <w:t>Body INPUT</w:t>
+                            </w:r>
+                          </w:p>
+                          <w:p>
+                            <w:pPr>
+                              <w:jc w:val="center"/>
+                            </w:pPr>
+                          </w:p>
+                          <w:p>
+                            <w:pPr>
+                              <w:jc w:val="center"/>
+                            </w:pPr>
+                            <w:r>
+                              <w:t>User INPUT</w:t>
+                            </w:r>
+                          </w:p>
+                          <w:p>
+                            <w:pPr>
+                              <w:jc w:val="center"/>
+                            </w:pPr>
+                          </w:p>
+                          <w:p>
+                            <w:pPr>
+                              <w:jc w:val="center"/>
+                            </w:pPr>
                           </w:p>
                         </w:txbxContent>
                       </wps:txbx>
@@ -1671,12 +3467,18 @@
                     </wps:wsp>
                   </a:graphicData>
                 </a:graphic>
+                <wp14:sizeRelH relativeFrom="margin">
+                  <wp14:pctWidth>0</wp14:pctWidth>
+                </wp14:sizeRelH>
+                <wp14:sizeRelV relativeFrom="margin">
+                  <wp14:pctHeight>0</wp14:pctHeight>
+                </wp14:sizeRelV>
               </wp:anchor>
             </w:drawing>
           </mc:Choice>
           <mc:Fallback>
             <w:pict>
-              <v:roundrect id="Rounded Rectangle 13" o:spid="_x0000_s1041" style="position:absolute;margin-left:159.75pt;margin-top:136.75pt;width:84.15pt;height:46.75pt;z-index:251678720;visibility:visible;mso-wrap-style:square;mso-wrap-distance-left:9pt;mso-wrap-distance-top:0;mso-wrap-distance-right:9pt;mso-wrap-distance-bottom:0;mso-position-horizontal:absolute;mso-position-horizontal-relative:page;mso-position-vertical:absolute;mso-position-vertical-relative:page;v-text-anchor:middle" arcsize="10923f" o:gfxdata="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" fillcolor="#4bacc6 [3208]" strokecolor="#40a7c2 [3048]">
+              <v:roundrect id="Rounded Rectangle 29" o:spid="_x0000_s1054" style="position:absolute;margin-left:402.85pt;margin-top:267.9pt;width:121.55pt;height:308.3pt;z-index:251715584;visibility:visible;mso-wrap-style:square;mso-width-percent:0;mso-height-percent:0;mso-wrap-distance-left:9pt;mso-wrap-distance-top:0;mso-wrap-distance-right:9pt;mso-wrap-distance-bottom:0;mso-position-horizontal:absolute;mso-position-horizontal-relative:page;mso-position-vertical:absolute;mso-position-vertical-relative:page;mso-width-percent:0;mso-height-percent:0;mso-width-relative:margin;mso-height-relative:margin;v-text-anchor:middle" arcsize="10923f" o:gfxdata="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" fillcolor="#4bacc6 [3208]" strokecolor="#40a7c2 [3048]">
                 <v:fill color2="#a5d5e2 [1624]" rotate="t" type="gradient">
                   <o:fill v:ext="view" type="gradientUnscaled"/>
                 </v:fill>
@@ -1686,10 +3488,91 @@
                     <w:p>
                       <w:pPr>
                         <w:jc w:val="center"/>
+                        <w:rPr>
+                          <w:b/>
+                        </w:rPr>
                       </w:pPr>
                       <w:r>
+                        <w:rPr>
+                          <w:b/>
+                        </w:rPr>
                         <w:t>New Opinion</w:t>
                       </w:r>
+                      <w:r>
+                        <w:rPr>
+                          <w:b/>
+                        </w:rPr>
+                        <w:t xml:space="preserve"> FORM</w:t>
+                      </w:r>
+                    </w:p>
+                    <w:p>
+                      <w:pPr>
+                        <w:jc w:val="center"/>
+                      </w:pPr>
+                    </w:p>
+                    <w:p>
+                      <w:pPr>
+                        <w:jc w:val="center"/>
+                      </w:pPr>
+                    </w:p>
+                    <w:p>
+                      <w:pPr>
+                        <w:jc w:val="center"/>
+                      </w:pPr>
+                    </w:p>
+                    <w:p>
+                      <w:pPr>
+                        <w:jc w:val="center"/>
+                      </w:pPr>
+                    </w:p>
+                    <w:p>
+                      <w:pPr>
+                        <w:jc w:val="center"/>
+                      </w:pPr>
+                    </w:p>
+                    <w:p>
+                      <w:pPr>
+                        <w:jc w:val="center"/>
+                      </w:pPr>
+                      <w:r>
+                        <w:t>Title INPUT</w:t>
+                      </w:r>
+                    </w:p>
+                    <w:p>
+                      <w:pPr>
+                        <w:jc w:val="center"/>
+                      </w:pPr>
+                    </w:p>
+                    <w:p>
+                      <w:pPr>
+                        <w:jc w:val="center"/>
+                      </w:pPr>
+                      <w:r>
+                        <w:t>Body INPUT</w:t>
+                      </w:r>
+                    </w:p>
+                    <w:p>
+                      <w:pPr>
+                        <w:jc w:val="center"/>
+                      </w:pPr>
+                    </w:p>
+                    <w:p>
+                      <w:pPr>
+                        <w:jc w:val="center"/>
+                      </w:pPr>
+                      <w:r>
+                        <w:t>User INPUT</w:t>
+                      </w:r>
+                    </w:p>
+                    <w:p>
+                      <w:pPr>
+                        <w:jc w:val="center"/>
+                      </w:pPr>
+                    </w:p>
+                    <w:p>
+                      <w:pPr>
+                        <w:jc w:val="center"/>
+                      </w:pPr>
                     </w:p>
                   </w:txbxContent>
                 </v:textbox>
@@ -1706,26 +3589,26 @@
         <mc:AlternateContent>
           <mc:Choice Requires="wps">
             <w:drawing>
-              <wp:anchor distT="0" distB="0" distL="114300" distR="114300" simplePos="0" relativeHeight="251677696" behindDoc="0" locked="0" layoutInCell="1" allowOverlap="1" wp14:anchorId="2A2FFF35" wp14:editId="035115C4">
+              <wp:anchor distT="0" distB="0" distL="114300" distR="114300" simplePos="0" relativeHeight="251727872" behindDoc="0" locked="0" layoutInCell="1" allowOverlap="1" wp14:anchorId="706CE808" wp14:editId="182941A2">
                 <wp:simplePos x="0" y="0"/>
                 <wp:positionH relativeFrom="page">
-                  <wp:posOffset>4403725</wp:posOffset>
+                  <wp:posOffset>3691255</wp:posOffset>
                 </wp:positionH>
                 <wp:positionV relativeFrom="page">
-                  <wp:posOffset>4230370</wp:posOffset>
+                  <wp:posOffset>3399155</wp:posOffset>
                 </wp:positionV>
-                <wp:extent cx="1306195" cy="593725"/>
-                <wp:effectExtent l="50800" t="25400" r="65405" b="92075"/>
+                <wp:extent cx="831215" cy="356235"/>
+                <wp:effectExtent l="50800" t="25400" r="83185" b="100965"/>
                 <wp:wrapThrough wrapText="bothSides">
                   <wp:wrapPolygon edited="0">
-                    <wp:start x="-840" y="-924"/>
-                    <wp:lineTo x="-840" y="24026"/>
-                    <wp:lineTo x="22262" y="24026"/>
-                    <wp:lineTo x="22262" y="-924"/>
-                    <wp:lineTo x="-840" y="-924"/>
+                    <wp:start x="-1320" y="-1540"/>
+                    <wp:lineTo x="-1320" y="26182"/>
+                    <wp:lineTo x="23102" y="26182"/>
+                    <wp:lineTo x="23102" y="-1540"/>
+                    <wp:lineTo x="-1320" y="-1540"/>
                   </wp:wrapPolygon>
                 </wp:wrapThrough>
-                <wp:docPr id="12" name="Rectangle 12"/>
+                <wp:docPr id="40" name="Rectangle 40"/>
                 <wp:cNvGraphicFramePr/>
                 <a:graphic xmlns:a="http://schemas.openxmlformats.org/drawingml/2006/main">
                   <a:graphicData uri="http://schemas.microsoft.com/office/word/2010/wordprocessingShape">
@@ -1734,7 +3617,7 @@
                       <wps:spPr>
                         <a:xfrm>
                           <a:off x="0" y="0"/>
-                          <a:ext cx="1306195" cy="593725"/>
+                          <a:ext cx="831215" cy="356235"/>
                         </a:xfrm>
                         <a:prstGeom prst="rect">
                           <a:avLst/>
@@ -1760,21 +3643,9 @@
                             <w:pPr>
                               <w:jc w:val="center"/>
                             </w:pPr>
-                            <w:proofErr w:type="spellStart"/>
                             <w:r>
-                              <w:t>Upvotes</w:t>
+                              <w:t xml:space="preserve">Update </w:t>
                             </w:r>
-                            <w:proofErr w:type="spellEnd"/>
-                          </w:p>
-                          <w:p>
-                            <w:pPr>
-                              <w:jc w:val="center"/>
-                            </w:pPr>
-                            <w:proofErr w:type="spellStart"/>
-                            <w:r>
-                              <w:t>Downvotes</w:t>
-                            </w:r>
-                            <w:proofErr w:type="spellEnd"/>
                           </w:p>
                         </w:txbxContent>
                       </wps:txbx>
@@ -1787,12 +3658,15 @@
                     </wps:wsp>
                   </a:graphicData>
                 </a:graphic>
+                <wp14:sizeRelH relativeFrom="margin">
+                  <wp14:pctWidth>0</wp14:pctWidth>
+                </wp14:sizeRelH>
               </wp:anchor>
             </w:drawing>
           </mc:Choice>
           <mc:Fallback>
             <w:pict>
-              <v:rect id="Rectangle 12" o:spid="_x0000_s1042" style="position:absolute;margin-left:346.75pt;margin-top:333.1pt;width:102.85pt;height:46.75pt;z-index:251677696;visibility:visible;mso-wrap-style:square;mso-wrap-distance-left:9pt;mso-wrap-distance-top:0;mso-wrap-distance-right:9pt;mso-wrap-distance-bottom:0;mso-position-horizontal:absolute;mso-position-horizontal-relative:page;mso-position-vertical:absolute;mso-position-vertical-relative:page;v-text-anchor:middle" o:gfxdata="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" fillcolor="#c0504d [3205]" strokecolor="#bc4542 [3045]">
+              <v:rect id="Rectangle 40" o:spid="_x0000_s1055" style="position:absolute;margin-left:290.65pt;margin-top:267.65pt;width:65.45pt;height:28.05pt;z-index:251727872;visibility:visible;mso-wrap-style:square;mso-width-percent:0;mso-wrap-distance-left:9pt;mso-wrap-distance-top:0;mso-wrap-distance-right:9pt;mso-wrap-distance-bottom:0;mso-position-horizontal:absolute;mso-position-horizontal-relative:page;mso-position-vertical:absolute;mso-position-vertical-relative:page;mso-width-percent:0;mso-width-relative:margin;v-text-anchor:middle" o:gfxdata="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" fillcolor="#c0504d [3205]" strokecolor="#bc4542 [3045]">
                 <v:fill color2="#dfa7a6 [1621]" rotate="t" type="gradient">
                   <o:fill v:ext="view" type="gradientUnscaled"/>
                 </v:fill>
@@ -1803,21 +3677,9 @@
                       <w:pPr>
                         <w:jc w:val="center"/>
                       </w:pPr>
-                      <w:proofErr w:type="spellStart"/>
                       <w:r>
-                        <w:t>Upvotes</w:t>
+                        <w:t xml:space="preserve">Update </w:t>
                       </w:r>
-                      <w:proofErr w:type="spellEnd"/>
-                    </w:p>
-                    <w:p>
-                      <w:pPr>
-                        <w:jc w:val="center"/>
-                      </w:pPr>
-                      <w:proofErr w:type="spellStart"/>
-                      <w:r>
-                        <w:t>Downvotes</w:t>
-                      </w:r>
-                      <w:proofErr w:type="spellEnd"/>
                     </w:p>
                   </w:txbxContent>
                 </v:textbox>
@@ -1834,13 +3696,13 @@
         <mc:AlternateContent>
           <mc:Choice Requires="wps">
             <w:drawing>
-              <wp:anchor distT="0" distB="0" distL="114300" distR="114300" simplePos="0" relativeHeight="251676672" behindDoc="0" locked="0" layoutInCell="1" allowOverlap="1" wp14:anchorId="299F8114" wp14:editId="0AC61A9F">
+              <wp:anchor distT="0" distB="0" distL="114300" distR="114300" simplePos="0" relativeHeight="251713536" behindDoc="0" locked="0" layoutInCell="1" allowOverlap="1" wp14:anchorId="1AD3B309" wp14:editId="75A915DF">
                 <wp:simplePos x="0" y="0"/>
                 <wp:positionH relativeFrom="page">
-                  <wp:posOffset>2028825</wp:posOffset>
+                  <wp:posOffset>1316355</wp:posOffset>
                 </wp:positionH>
                 <wp:positionV relativeFrom="page">
-                  <wp:posOffset>2686685</wp:posOffset>
+                  <wp:posOffset>3399155</wp:posOffset>
                 </wp:positionV>
                 <wp:extent cx="3681095" cy="2137410"/>
                 <wp:effectExtent l="50800" t="25400" r="78105" b="97790"/>
@@ -1853,7 +3715,7 @@
                     <wp:lineTo x="-298" y="-257"/>
                   </wp:wrapPolygon>
                 </wp:wrapThrough>
-                <wp:docPr id="11" name="Rectangle 11"/>
+                <wp:docPr id="27" name="Rectangle 27"/>
                 <wp:cNvGraphicFramePr/>
                 <a:graphic xmlns:a="http://schemas.openxmlformats.org/drawingml/2006/main">
                   <a:graphicData uri="http://schemas.microsoft.com/office/word/2010/wordprocessingShape">
@@ -1899,6 +3761,22 @@
                                 <w:b/>
                               </w:rPr>
                             </w:pPr>
+                          </w:p>
+                          <w:p>
+                            <w:pPr>
+                              <w:jc w:val="center"/>
+                              <w:rPr>
+                                <w:b/>
+                              </w:rPr>
+                            </w:pPr>
+                          </w:p>
+                          <w:p>
+                            <w:pPr>
+                              <w:jc w:val="center"/>
+                              <w:rPr>
+                                <w:b/>
+                              </w:rPr>
+                            </w:pPr>
                             <w:r>
                               <w:rPr>
                                 <w:b/>
@@ -1973,13 +3851,29 @@
           </mc:Choice>
           <mc:Fallback>
             <w:pict>
-              <v:rect id="Rectangle 11" o:spid="_x0000_s1043" style="position:absolute;margin-left:159.75pt;margin-top:211.55pt;width:289.85pt;height:168.3pt;z-index:251676672;visibility:visible;mso-wrap-style:square;mso-wrap-distance-left:9pt;mso-wrap-distance-top:0;mso-wrap-distance-right:9pt;mso-wrap-distance-bottom:0;mso-position-horizontal:absolute;mso-position-horizontal-relative:page;mso-position-vertical:absolute;mso-position-vertical-relative:page;v-text-anchor:middle" o:gfxdata="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" fillcolor="#4f81bd [3204]" strokecolor="#4579b8 [3044]">
+              <v:rect id="Rectangle 27" o:spid="_x0000_s1056" style="position:absolute;margin-left:103.65pt;margin-top:267.65pt;width:289.85pt;height:168.3pt;z-index:251713536;visibility:visible;mso-wrap-style:square;mso-wrap-distance-left:9pt;mso-wrap-distance-top:0;mso-wrap-distance-right:9pt;mso-wrap-distance-bottom:0;mso-position-horizontal:absolute;mso-position-horizontal-relative:page;mso-position-vertical:absolute;mso-position-vertical-relative:page;v-text-anchor:middle" o:gfxdata="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" fillcolor="#4f81bd [3204]" strokecolor="#4579b8 [3044]">
                 <v:fill color2="#a7bfde [1620]" rotate="t" type="gradient">
                   <o:fill v:ext="view" type="gradientUnscaled"/>
                 </v:fill>
                 <v:shadow on="t" opacity="22937f" mv:blur="40000f" origin=",.5" offset="0,23000emu"/>
                 <v:textbox>
                   <w:txbxContent>
+                    <w:p>
+                      <w:pPr>
+                        <w:jc w:val="center"/>
+                        <w:rPr>
+                          <w:b/>
+                        </w:rPr>
+                      </w:pPr>
+                    </w:p>
+                    <w:p>
+                      <w:pPr>
+                        <w:jc w:val="center"/>
+                        <w:rPr>
+                          <w:b/>
+                        </w:rPr>
+                      </w:pPr>
+                    </w:p>
                     <w:p>
                       <w:pPr>
                         <w:jc w:val="center"/>
@@ -2068,26 +3962,236 @@
         <mc:AlternateContent>
           <mc:Choice Requires="wps">
             <w:drawing>
-              <wp:anchor distT="0" distB="0" distL="114300" distR="114300" simplePos="0" relativeHeight="251675648" behindDoc="0" locked="0" layoutInCell="1" allowOverlap="1" wp14:anchorId="66F885C5" wp14:editId="2FAA37C7">
+              <wp:anchor distT="0" distB="0" distL="114300" distR="114300" simplePos="0" relativeHeight="251714560" behindDoc="0" locked="0" layoutInCell="1" allowOverlap="1" wp14:anchorId="6E059113" wp14:editId="4983A0E9">
                 <wp:simplePos x="0" y="0"/>
                 <wp:positionH relativeFrom="page">
-                  <wp:posOffset>457200</wp:posOffset>
+                  <wp:posOffset>3691255</wp:posOffset>
+                </wp:positionH>
+                <wp:positionV relativeFrom="page">
+                  <wp:posOffset>4942840</wp:posOffset>
+                </wp:positionV>
+                <wp:extent cx="1306195" cy="593725"/>
+                <wp:effectExtent l="50800" t="25400" r="65405" b="92075"/>
+                <wp:wrapThrough wrapText="bothSides">
+                  <wp:wrapPolygon edited="0">
+                    <wp:start x="-840" y="-924"/>
+                    <wp:lineTo x="-840" y="24026"/>
+                    <wp:lineTo x="22262" y="24026"/>
+                    <wp:lineTo x="22262" y="-924"/>
+                    <wp:lineTo x="-840" y="-924"/>
+                  </wp:wrapPolygon>
+                </wp:wrapThrough>
+                <wp:docPr id="28" name="Rectangle 28"/>
+                <wp:cNvGraphicFramePr/>
+                <a:graphic xmlns:a="http://schemas.openxmlformats.org/drawingml/2006/main">
+                  <a:graphicData uri="http://schemas.microsoft.com/office/word/2010/wordprocessingShape">
+                    <wps:wsp>
+                      <wps:cNvSpPr/>
+                      <wps:spPr>
+                        <a:xfrm>
+                          <a:off x="0" y="0"/>
+                          <a:ext cx="1306195" cy="593725"/>
+                        </a:xfrm>
+                        <a:prstGeom prst="rect">
+                          <a:avLst/>
+                        </a:prstGeom>
+                      </wps:spPr>
+                      <wps:style>
+                        <a:lnRef idx="1">
+                          <a:schemeClr val="accent2"/>
+                        </a:lnRef>
+                        <a:fillRef idx="3">
+                          <a:schemeClr val="accent2"/>
+                        </a:fillRef>
+                        <a:effectRef idx="2">
+                          <a:schemeClr val="accent2"/>
+                        </a:effectRef>
+                        <a:fontRef idx="minor">
+                          <a:schemeClr val="lt1"/>
+                        </a:fontRef>
+                      </wps:style>
+                      <wps:txbx>
+                        <w:txbxContent>
+                          <w:p>
+                            <w:pPr>
+                              <w:jc w:val="center"/>
+                            </w:pPr>
+                            <w:r>
+                              <w:t>User</w:t>
+                            </w:r>
+                          </w:p>
+                        </w:txbxContent>
+                      </wps:txbx>
+                      <wps:bodyPr rot="0" spcFirstLastPara="0" vertOverflow="overflow" horzOverflow="overflow" vert="horz" wrap="square" lIns="91440" tIns="45720" rIns="91440" bIns="45720" numCol="1" spcCol="0" rtlCol="0" fromWordArt="0" anchor="ctr" anchorCtr="0" forceAA="0" compatLnSpc="1">
+                        <a:prstTxWarp prst="textNoShape">
+                          <a:avLst/>
+                        </a:prstTxWarp>
+                        <a:noAutofit/>
+                      </wps:bodyPr>
+                    </wps:wsp>
+                  </a:graphicData>
+                </a:graphic>
+              </wp:anchor>
+            </w:drawing>
+          </mc:Choice>
+          <mc:Fallback>
+            <w:pict>
+              <v:rect id="Rectangle 28" o:spid="_x0000_s1057" style="position:absolute;margin-left:290.65pt;margin-top:389.2pt;width:102.85pt;height:46.75pt;z-index:251714560;visibility:visible;mso-wrap-style:square;mso-wrap-distance-left:9pt;mso-wrap-distance-top:0;mso-wrap-distance-right:9pt;mso-wrap-distance-bottom:0;mso-position-horizontal:absolute;mso-position-horizontal-relative:page;mso-position-vertical:absolute;mso-position-vertical-relative:page;v-text-anchor:middle" o:gfxdata="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" fillcolor="#c0504d [3205]" strokecolor="#bc4542 [3045]">
+                <v:fill color2="#dfa7a6 [1621]" rotate="t" type="gradient">
+                  <o:fill v:ext="view" type="gradientUnscaled"/>
+                </v:fill>
+                <v:shadow on="t" opacity="22937f" mv:blur="40000f" origin=",.5" offset="0,23000emu"/>
+                <v:textbox>
+                  <w:txbxContent>
+                    <w:p>
+                      <w:pPr>
+                        <w:jc w:val="center"/>
+                      </w:pPr>
+                      <w:r>
+                        <w:t>User</w:t>
+                      </w:r>
+                    </w:p>
+                  </w:txbxContent>
+                </v:textbox>
+                <w10:wrap type="through" anchorx="page" anchory="page"/>
+              </v:rect>
+            </w:pict>
+          </mc:Fallback>
+        </mc:AlternateContent>
+      </w:r>
+      <w:r>
+        <w:rPr>
+          <w:noProof/>
+        </w:rPr>
+        <mc:AlternateContent>
+          <mc:Choice Requires="wps">
+            <w:drawing>
+              <wp:anchor distT="0" distB="0" distL="114300" distR="114300" simplePos="0" relativeHeight="251720704" behindDoc="0" locked="0" layoutInCell="1" allowOverlap="1" wp14:anchorId="172E86E0" wp14:editId="6BC5045C">
+                <wp:simplePos x="0" y="0"/>
+                <wp:positionH relativeFrom="page">
+                  <wp:posOffset>4522470</wp:posOffset>
+                </wp:positionH>
+                <wp:positionV relativeFrom="page">
+                  <wp:posOffset>3399155</wp:posOffset>
+                </wp:positionV>
+                <wp:extent cx="474980" cy="356235"/>
+                <wp:effectExtent l="50800" t="25400" r="83820" b="100965"/>
+                <wp:wrapThrough wrapText="bothSides">
+                  <wp:wrapPolygon edited="0">
+                    <wp:start x="-2310" y="-1540"/>
+                    <wp:lineTo x="-2310" y="26182"/>
+                    <wp:lineTo x="24257" y="26182"/>
+                    <wp:lineTo x="24257" y="-1540"/>
+                    <wp:lineTo x="-2310" y="-1540"/>
+                  </wp:wrapPolygon>
+                </wp:wrapThrough>
+                <wp:docPr id="34" name="Rectangle 34"/>
+                <wp:cNvGraphicFramePr/>
+                <a:graphic xmlns:a="http://schemas.openxmlformats.org/drawingml/2006/main">
+                  <a:graphicData uri="http://schemas.microsoft.com/office/word/2010/wordprocessingShape">
+                    <wps:wsp>
+                      <wps:cNvSpPr/>
+                      <wps:spPr>
+                        <a:xfrm>
+                          <a:off x="0" y="0"/>
+                          <a:ext cx="474980" cy="356235"/>
+                        </a:xfrm>
+                        <a:prstGeom prst="rect">
+                          <a:avLst/>
+                        </a:prstGeom>
+                      </wps:spPr>
+                      <wps:style>
+                        <a:lnRef idx="1">
+                          <a:schemeClr val="accent2"/>
+                        </a:lnRef>
+                        <a:fillRef idx="3">
+                          <a:schemeClr val="accent2"/>
+                        </a:fillRef>
+                        <a:effectRef idx="2">
+                          <a:schemeClr val="accent2"/>
+                        </a:effectRef>
+                        <a:fontRef idx="minor">
+                          <a:schemeClr val="lt1"/>
+                        </a:fontRef>
+                      </wps:style>
+                      <wps:txbx>
+                        <w:txbxContent>
+                          <w:p>
+                            <w:pPr>
+                              <w:jc w:val="center"/>
+                            </w:pPr>
+                            <w:r>
+                              <w:t>X</w:t>
+                            </w:r>
+                          </w:p>
+                        </w:txbxContent>
+                      </wps:txbx>
+                      <wps:bodyPr rot="0" spcFirstLastPara="0" vertOverflow="overflow" horzOverflow="overflow" vert="horz" wrap="square" lIns="91440" tIns="45720" rIns="91440" bIns="45720" numCol="1" spcCol="0" rtlCol="0" fromWordArt="0" anchor="ctr" anchorCtr="0" forceAA="0" compatLnSpc="1">
+                        <a:prstTxWarp prst="textNoShape">
+                          <a:avLst/>
+                        </a:prstTxWarp>
+                        <a:noAutofit/>
+                      </wps:bodyPr>
+                    </wps:wsp>
+                  </a:graphicData>
+                </a:graphic>
+              </wp:anchor>
+            </w:drawing>
+          </mc:Choice>
+          <mc:Fallback>
+            <w:pict>
+              <v:rect id="Rectangle 34" o:spid="_x0000_s1058" style="position:absolute;margin-left:356.1pt;margin-top:267.65pt;width:37.4pt;height:28.05pt;z-index:251720704;visibility:visible;mso-wrap-style:square;mso-wrap-distance-left:9pt;mso-wrap-distance-top:0;mso-wrap-distance-right:9pt;mso-wrap-distance-bottom:0;mso-position-horizontal:absolute;mso-position-horizontal-relative:page;mso-position-vertical:absolute;mso-position-vertical-relative:page;v-text-anchor:middle" o:gfxdata="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" fillcolor="#c0504d [3205]" strokecolor="#bc4542 [3045]">
+                <v:fill color2="#dfa7a6 [1621]" rotate="t" type="gradient">
+                  <o:fill v:ext="view" type="gradientUnscaled"/>
+                </v:fill>
+                <v:shadow on="t" opacity="22937f" mv:blur="40000f" origin=",.5" offset="0,23000emu"/>
+                <v:textbox>
+                  <w:txbxContent>
+                    <w:p>
+                      <w:pPr>
+                        <w:jc w:val="center"/>
+                      </w:pPr>
+                      <w:r>
+                        <w:t>X</w:t>
+                      </w:r>
+                    </w:p>
+                  </w:txbxContent>
+                </v:textbox>
+                <w10:wrap type="through" anchorx="page" anchory="page"/>
+              </v:rect>
+            </w:pict>
+          </mc:Fallback>
+        </mc:AlternateContent>
+      </w:r>
+      <w:r>
+        <w:rPr>
+          <w:noProof/>
+        </w:rPr>
+        <mc:AlternateContent>
+          <mc:Choice Requires="wps">
+            <w:drawing>
+              <wp:anchor distT="0" distB="0" distL="114300" distR="114300" simplePos="0" relativeHeight="251712512" behindDoc="0" locked="0" layoutInCell="1" allowOverlap="1" wp14:anchorId="798EE809" wp14:editId="4D99E610">
+                <wp:simplePos x="0" y="0"/>
+                <wp:positionH relativeFrom="page">
+                  <wp:posOffset>492760</wp:posOffset>
                 </wp:positionH>
                 <wp:positionV relativeFrom="page">
                   <wp:posOffset>457200</wp:posOffset>
                 </wp:positionV>
-                <wp:extent cx="1334135" cy="804545"/>
-                <wp:effectExtent l="0" t="0" r="0" b="8255"/>
+                <wp:extent cx="3321050" cy="685800"/>
+                <wp:effectExtent l="76200" t="76200" r="107950" b="127000"/>
                 <wp:wrapThrough wrapText="bothSides">
                   <wp:wrapPolygon edited="0">
-                    <wp:start x="411" y="0"/>
-                    <wp:lineTo x="411" y="21140"/>
-                    <wp:lineTo x="20562" y="21140"/>
-                    <wp:lineTo x="20562" y="0"/>
-                    <wp:lineTo x="411" y="0"/>
+                    <wp:start x="-496" y="-2400"/>
+                    <wp:lineTo x="-496" y="24800"/>
+                    <wp:lineTo x="21972" y="24800"/>
+                    <wp:lineTo x="22137" y="12000"/>
+                    <wp:lineTo x="21807" y="0"/>
+                    <wp:lineTo x="21807" y="-2400"/>
+                    <wp:lineTo x="-496" y="-2400"/>
                   </wp:wrapPolygon>
                 </wp:wrapThrough>
-                <wp:docPr id="10" name="Text Box 10"/>
+                <wp:docPr id="26" name="Text Box 26"/>
                 <wp:cNvGraphicFramePr/>
                 <a:graphic xmlns:a="http://schemas.openxmlformats.org/drawingml/2006/main">
                   <a:graphicData uri="http://schemas.microsoft.com/office/word/2010/wordprocessingShape">
@@ -2096,16 +4200,12 @@
                       <wps:spPr>
                         <a:xfrm>
                           <a:off x="0" y="0"/>
-                          <a:ext cx="1334135" cy="804545"/>
+                          <a:ext cx="3321050" cy="685800"/>
                         </a:xfrm>
                         <a:prstGeom prst="rect">
                           <a:avLst/>
                         </a:prstGeom>
-                        <a:noFill/>
-                        <a:ln>
-                          <a:noFill/>
-                        </a:ln>
-                        <a:effectLst/>
+                        <a:ln/>
                         <a:extLst>
                           <a:ext uri="{C572A759-6A51-4108-AA02-DFA0A04FC94B}">
                             <ma14:wrappingTextBoxFlag xmlns:ma14="http://schemas.microsoft.com/office/mac/drawingml/2011/main" val="1"/>
@@ -2114,20 +4214,25 @@
                       </wps:spPr>
                       <wps:style>
                         <a:lnRef idx="0">
-                          <a:schemeClr val="accent1"/>
+                          <a:schemeClr val="dk1"/>
                         </a:lnRef>
-                        <a:fillRef idx="0">
-                          <a:schemeClr val="accent1"/>
+                        <a:fillRef idx="3">
+                          <a:schemeClr val="dk1"/>
                         </a:fillRef>
-                        <a:effectRef idx="0">
-                          <a:schemeClr val="accent1"/>
+                        <a:effectRef idx="3">
+                          <a:schemeClr val="dk1"/>
                         </a:effectRef>
                         <a:fontRef idx="minor">
-                          <a:schemeClr val="dk1"/>
+                          <a:schemeClr val="lt1"/>
                         </a:fontRef>
                       </wps:style>
                       <wps:txbx>
                         <w:txbxContent>
+                          <w:p>
+                            <w:r>
+                              <w:t>ACTUAL</w:t>
+                            </w:r>
+                          </w:p>
                           <w:p>
                             <w:r>
                               <w:t>Inner Category Page</w:t>
@@ -2149,6 +4254,9 @@
                     </wps:wsp>
                   </a:graphicData>
                 </a:graphic>
+                <wp14:sizeRelH relativeFrom="margin">
+                  <wp14:pctWidth>0</wp14:pctWidth>
+                </wp14:sizeRelH>
                 <wp14:sizeRelV relativeFrom="margin">
                   <wp14:pctHeight>0</wp14:pctHeight>
                 </wp14:sizeRelV>
@@ -2157,9 +4265,18 @@
           </mc:Choice>
           <mc:Fallback>
             <w:pict>
-              <v:shape id="Text Box 10" o:spid="_x0000_s1044" type="#_x0000_t202" style="position:absolute;margin-left:36pt;margin-top:36pt;width:105.05pt;height:63.35pt;z-index:251675648;visibility:visible;mso-wrap-style:square;mso-height-percent:0;mso-wrap-distance-left:9pt;mso-wrap-distance-top:0;mso-wrap-distance-right:9pt;mso-wrap-distance-bottom:0;mso-position-horizontal:absolute;mso-position-horizontal-relative:page;mso-position-vertical:absolute;mso-position-vertical-relative:page;mso-height-percent:0;mso-height-relative:margin;v-text-anchor:top" o:gfxdata="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" mv:complextextbox="1" filled="f" stroked="f">
+              <v:shape id="Text Box 26" o:spid="_x0000_s1059" type="#_x0000_t202" style="position:absolute;margin-left:38.8pt;margin-top:36pt;width:261.5pt;height:54pt;z-index:251712512;visibility:visible;mso-wrap-style:square;mso-width-percent:0;mso-height-percent:0;mso-wrap-distance-left:9pt;mso-wrap-distance-top:0;mso-wrap-distance-right:9pt;mso-wrap-distance-bottom:0;mso-position-horizontal:absolute;mso-position-horizontal-relative:page;mso-position-vertical:absolute;mso-position-vertical-relative:page;mso-width-percent:0;mso-height-percent:0;mso-width-relative:margin;mso-height-relative:margin;v-text-anchor:top" o:gfxdata="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" mv:complextextbox="1" fillcolor="black [3200]" stroked="f">
+                <v:fill color2="gray [1616]" rotate="t" type="gradient">
+                  <o:fill v:ext="view" type="gradientUnscaled"/>
+                </v:fill>
+                <v:shadow on="t" opacity="22937f" mv:blur="40000f" origin=",.5" offset="0,23000emu"/>
                 <v:textbox>
                   <w:txbxContent>
+                    <w:p>
+                      <w:r>
+                        <w:t>ACTUAL</w:t>
+                      </w:r>
+                    </w:p>
                     <w:p>
                       <w:r>
                         <w:t>Inner Category Page</w:t>
@@ -2178,6 +4295,724 @@
           </mc:Fallback>
         </mc:AlternateContent>
       </w:r>
+      <w:r>
+        <mc:AlternateContent>
+          <mc:Choice Requires="wps">
+            <w:drawing>
+              <wp:anchor distT="0" distB="0" distL="114300" distR="114300" simplePos="0" relativeHeight="251724800" behindDoc="0" locked="0" layoutInCell="1" allowOverlap="1" wp14:anchorId="2060106D" wp14:editId="424FAA87">
+                <wp:simplePos x="0" y="0"/>
+                <wp:positionH relativeFrom="page">
+                  <wp:posOffset>492760</wp:posOffset>
+                </wp:positionH>
+                <wp:positionV relativeFrom="page">
+                  <wp:posOffset>9692640</wp:posOffset>
+                </wp:positionV>
+                <wp:extent cx="6642100" cy="593725"/>
+                <wp:effectExtent l="76200" t="76200" r="114300" b="117475"/>
+                <wp:wrapThrough wrapText="bothSides">
+                  <wp:wrapPolygon edited="0">
+                    <wp:start x="-248" y="-2772"/>
+                    <wp:lineTo x="-248" y="24950"/>
+                    <wp:lineTo x="21807" y="24950"/>
+                    <wp:lineTo x="21889" y="13861"/>
+                    <wp:lineTo x="21724" y="0"/>
+                    <wp:lineTo x="21724" y="-2772"/>
+                    <wp:lineTo x="-248" y="-2772"/>
+                  </wp:wrapPolygon>
+                </wp:wrapThrough>
+                <wp:docPr id="38" name="Rectangle 38"/>
+                <wp:cNvGraphicFramePr/>
+                <a:graphic xmlns:a="http://schemas.openxmlformats.org/drawingml/2006/main">
+                  <a:graphicData uri="http://schemas.microsoft.com/office/word/2010/wordprocessingShape">
+                    <wps:wsp>
+                      <wps:cNvSpPr/>
+                      <wps:spPr>
+                        <a:xfrm>
+                          <a:off x="0" y="0"/>
+                          <a:ext cx="6642100" cy="593725"/>
+                        </a:xfrm>
+                        <a:prstGeom prst="rect">
+                          <a:avLst/>
+                        </a:prstGeom>
+                      </wps:spPr>
+                      <wps:style>
+                        <a:lnRef idx="0">
+                          <a:schemeClr val="accent1"/>
+                        </a:lnRef>
+                        <a:fillRef idx="3">
+                          <a:schemeClr val="accent1"/>
+                        </a:fillRef>
+                        <a:effectRef idx="3">
+                          <a:schemeClr val="accent1"/>
+                        </a:effectRef>
+                        <a:fontRef idx="minor">
+                          <a:schemeClr val="lt1"/>
+                        </a:fontRef>
+                      </wps:style>
+                      <wps:txbx>
+                        <w:txbxContent>
+                          <w:p>
+                            <w:pPr>
+                              <w:jc w:val="center"/>
+                            </w:pPr>
+                            <w:r>
+                              <w:t>Footer</w:t>
+                            </w:r>
+                          </w:p>
+                        </w:txbxContent>
+                      </wps:txbx>
+                      <wps:bodyPr rot="0" spcFirstLastPara="0" vertOverflow="overflow" horzOverflow="overflow" vert="horz" wrap="square" lIns="91440" tIns="45720" rIns="91440" bIns="45720" numCol="1" spcCol="0" rtlCol="0" fromWordArt="0" anchor="ctr" anchorCtr="0" forceAA="0" compatLnSpc="1">
+                        <a:prstTxWarp prst="textNoShape">
+                          <a:avLst/>
+                        </a:prstTxWarp>
+                        <a:noAutofit/>
+                      </wps:bodyPr>
+                    </wps:wsp>
+                  </a:graphicData>
+                </a:graphic>
+                <wp14:sizeRelH relativeFrom="margin">
+                  <wp14:pctWidth>0</wp14:pctWidth>
+                </wp14:sizeRelH>
+              </wp:anchor>
+            </w:drawing>
+          </mc:Choice>
+          <mc:Fallback>
+            <w:pict>
+              <v:rect id="Rectangle 38" o:spid="_x0000_s1060" style="position:absolute;margin-left:38.8pt;margin-top:763.2pt;width:523pt;height:46.75pt;z-index:251724800;visibility:visible;mso-wrap-style:square;mso-width-percent:0;mso-wrap-distance-left:9pt;mso-wrap-distance-top:0;mso-wrap-distance-right:9pt;mso-wrap-distance-bottom:0;mso-position-horizontal:absolute;mso-position-horizontal-relative:page;mso-position-vertical:absolute;mso-position-vertical-relative:page;mso-width-percent:0;mso-width-relative:margin;v-text-anchor:middle" o:gfxdata="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" fillcolor="#4f81bd [3204]" stroked="f">
+                <v:fill color2="#a7bfde [1620]" rotate="t" type="gradient">
+                  <o:fill v:ext="view" type="gradientUnscaled"/>
+                </v:fill>
+                <v:shadow on="t" opacity="22937f" mv:blur="40000f" origin=",.5" offset="0,23000emu"/>
+                <v:textbox>
+                  <w:txbxContent>
+                    <w:p>
+                      <w:pPr>
+                        <w:jc w:val="center"/>
+                      </w:pPr>
+                      <w:r>
+                        <w:t>Footer</w:t>
+                      </w:r>
+                    </w:p>
+                  </w:txbxContent>
+                </v:textbox>
+                <w10:wrap type="through" anchorx="page" anchory="page"/>
+              </v:rect>
+            </w:pict>
+          </mc:Fallback>
+        </mc:AlternateContent>
+      </w:r>
+      <w:r>
+        <mc:AlternateContent>
+          <mc:Choice Requires="wps">
+            <w:drawing>
+              <wp:anchor distT="0" distB="0" distL="114300" distR="114300" simplePos="0" relativeHeight="251725824" behindDoc="0" locked="0" layoutInCell="1" allowOverlap="1" wp14:anchorId="0E87190A" wp14:editId="361798DA">
+                <wp:simplePos x="0" y="0"/>
+                <wp:positionH relativeFrom="page">
+                  <wp:posOffset>492760</wp:posOffset>
+                </wp:positionH>
+                <wp:positionV relativeFrom="page">
+                  <wp:posOffset>1414145</wp:posOffset>
+                </wp:positionV>
+                <wp:extent cx="6642100" cy="593725"/>
+                <wp:effectExtent l="76200" t="76200" r="114300" b="117475"/>
+                <wp:wrapThrough wrapText="bothSides">
+                  <wp:wrapPolygon edited="0">
+                    <wp:start x="-248" y="-2772"/>
+                    <wp:lineTo x="-248" y="24950"/>
+                    <wp:lineTo x="21807" y="24950"/>
+                    <wp:lineTo x="21889" y="13861"/>
+                    <wp:lineTo x="21724" y="0"/>
+                    <wp:lineTo x="21724" y="-2772"/>
+                    <wp:lineTo x="-248" y="-2772"/>
+                  </wp:wrapPolygon>
+                </wp:wrapThrough>
+                <wp:docPr id="39" name="Rectangle 39"/>
+                <wp:cNvGraphicFramePr/>
+                <a:graphic xmlns:a="http://schemas.openxmlformats.org/drawingml/2006/main">
+                  <a:graphicData uri="http://schemas.microsoft.com/office/word/2010/wordprocessingShape">
+                    <wps:wsp>
+                      <wps:cNvSpPr/>
+                      <wps:spPr>
+                        <a:xfrm>
+                          <a:off x="0" y="0"/>
+                          <a:ext cx="6642100" cy="593725"/>
+                        </a:xfrm>
+                        <a:prstGeom prst="rect">
+                          <a:avLst/>
+                        </a:prstGeom>
+                      </wps:spPr>
+                      <wps:style>
+                        <a:lnRef idx="0">
+                          <a:schemeClr val="accent1"/>
+                        </a:lnRef>
+                        <a:fillRef idx="3">
+                          <a:schemeClr val="accent1"/>
+                        </a:fillRef>
+                        <a:effectRef idx="3">
+                          <a:schemeClr val="accent1"/>
+                        </a:effectRef>
+                        <a:fontRef idx="minor">
+                          <a:schemeClr val="lt1"/>
+                        </a:fontRef>
+                      </wps:style>
+                      <wps:txbx>
+                        <w:txbxContent>
+                          <w:p>
+                            <w:pPr>
+                              <w:jc w:val="center"/>
+                            </w:pPr>
+                            <w:r>
+                              <w:t>Header</w:t>
+                            </w:r>
+                          </w:p>
+                        </w:txbxContent>
+                      </wps:txbx>
+                      <wps:bodyPr rot="0" spcFirstLastPara="0" vertOverflow="overflow" horzOverflow="overflow" vert="horz" wrap="square" lIns="91440" tIns="45720" rIns="91440" bIns="45720" numCol="1" spcCol="0" rtlCol="0" fromWordArt="0" anchor="ctr" anchorCtr="0" forceAA="0" compatLnSpc="1">
+                        <a:prstTxWarp prst="textNoShape">
+                          <a:avLst/>
+                        </a:prstTxWarp>
+                        <a:noAutofit/>
+                      </wps:bodyPr>
+                    </wps:wsp>
+                  </a:graphicData>
+                </a:graphic>
+                <wp14:sizeRelH relativeFrom="margin">
+                  <wp14:pctWidth>0</wp14:pctWidth>
+                </wp14:sizeRelH>
+              </wp:anchor>
+            </w:drawing>
+          </mc:Choice>
+          <mc:Fallback>
+            <w:pict>
+              <v:rect id="Rectangle 39" o:spid="_x0000_s1061" style="position:absolute;margin-left:38.8pt;margin-top:111.35pt;width:523pt;height:46.75pt;z-index:251725824;visibility:visible;mso-wrap-style:square;mso-width-percent:0;mso-wrap-distance-left:9pt;mso-wrap-distance-top:0;mso-wrap-distance-right:9pt;mso-wrap-distance-bottom:0;mso-position-horizontal:absolute;mso-position-horizontal-relative:page;mso-position-vertical:absolute;mso-position-vertical-relative:page;mso-width-percent:0;mso-width-relative:margin;v-text-anchor:middle" o:gfxdata="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" fillcolor="#4f81bd [3204]" stroked="f">
+                <v:fill color2="#a7bfde [1620]" rotate="t" type="gradient">
+                  <o:fill v:ext="view" type="gradientUnscaled"/>
+                </v:fill>
+                <v:shadow on="t" opacity="22937f" mv:blur="40000f" origin=",.5" offset="0,23000emu"/>
+                <v:textbox>
+                  <w:txbxContent>
+                    <w:p>
+                      <w:pPr>
+                        <w:jc w:val="center"/>
+                      </w:pPr>
+                      <w:r>
+                        <w:t>Header</w:t>
+                      </w:r>
+                    </w:p>
+                  </w:txbxContent>
+                </v:textbox>
+                <w10:wrap type="through" anchorx="page" anchory="page"/>
+              </v:rect>
+            </w:pict>
+          </mc:Fallback>
+        </mc:AlternateContent>
+      </w:r>
+      <w:r>
+        <w:br w:type="page"/>
+      </w:r>
+      <w:r>
+        <w:rPr>
+          <w:noProof/>
+        </w:rPr>
+        <w:lastRenderedPageBreak/>
+        <mc:AlternateContent>
+          <mc:Choice Requires="wps">
+            <w:drawing>
+              <wp:anchor distT="0" distB="0" distL="114300" distR="114300" simplePos="0" relativeHeight="251741184" behindDoc="0" locked="0" layoutInCell="1" allowOverlap="1" wp14:anchorId="172ABF92" wp14:editId="56EF1861">
+                <wp:simplePos x="0" y="0"/>
+                <wp:positionH relativeFrom="page">
+                  <wp:posOffset>3162935</wp:posOffset>
+                </wp:positionH>
+                <wp:positionV relativeFrom="page">
+                  <wp:posOffset>3874135</wp:posOffset>
+                </wp:positionV>
+                <wp:extent cx="1306195" cy="593725"/>
+                <wp:effectExtent l="50800" t="25400" r="65405" b="92075"/>
+                <wp:wrapThrough wrapText="bothSides">
+                  <wp:wrapPolygon edited="0">
+                    <wp:start x="-840" y="-924"/>
+                    <wp:lineTo x="-840" y="24026"/>
+                    <wp:lineTo x="22262" y="24026"/>
+                    <wp:lineTo x="22262" y="-924"/>
+                    <wp:lineTo x="-840" y="-924"/>
+                  </wp:wrapPolygon>
+                </wp:wrapThrough>
+                <wp:docPr id="48" name="Rectangle 48"/>
+                <wp:cNvGraphicFramePr/>
+                <a:graphic xmlns:a="http://schemas.openxmlformats.org/drawingml/2006/main">
+                  <a:graphicData uri="http://schemas.microsoft.com/office/word/2010/wordprocessingShape">
+                    <wps:wsp>
+                      <wps:cNvSpPr/>
+                      <wps:spPr>
+                        <a:xfrm>
+                          <a:off x="0" y="0"/>
+                          <a:ext cx="1306195" cy="593725"/>
+                        </a:xfrm>
+                        <a:prstGeom prst="rect">
+                          <a:avLst/>
+                        </a:prstGeom>
+                      </wps:spPr>
+                      <wps:style>
+                        <a:lnRef idx="1">
+                          <a:schemeClr val="accent2"/>
+                        </a:lnRef>
+                        <a:fillRef idx="3">
+                          <a:schemeClr val="accent2"/>
+                        </a:fillRef>
+                        <a:effectRef idx="2">
+                          <a:schemeClr val="accent2"/>
+                        </a:effectRef>
+                        <a:fontRef idx="minor">
+                          <a:schemeClr val="lt1"/>
+                        </a:fontRef>
+                      </wps:style>
+                      <wps:txbx>
+                        <w:txbxContent>
+                          <w:p>
+                            <w:pPr>
+                              <w:jc w:val="center"/>
+                            </w:pPr>
+                            <w:r>
+                              <w:t>Submit</w:t>
+                            </w:r>
+                          </w:p>
+                        </w:txbxContent>
+                      </wps:txbx>
+                      <wps:bodyPr rot="0" spcFirstLastPara="0" vertOverflow="overflow" horzOverflow="overflow" vert="horz" wrap="square" lIns="91440" tIns="45720" rIns="91440" bIns="45720" numCol="1" spcCol="0" rtlCol="0" fromWordArt="0" anchor="ctr" anchorCtr="0" forceAA="0" compatLnSpc="1">
+                        <a:prstTxWarp prst="textNoShape">
+                          <a:avLst/>
+                        </a:prstTxWarp>
+                        <a:noAutofit/>
+                      </wps:bodyPr>
+                    </wps:wsp>
+                  </a:graphicData>
+                </a:graphic>
+              </wp:anchor>
+            </w:drawing>
+          </mc:Choice>
+          <mc:Fallback>
+            <w:pict>
+              <v:rect id="Rectangle 48" o:spid="_x0000_s1062" style="position:absolute;margin-left:249.05pt;margin-top:305.05pt;width:102.85pt;height:46.75pt;z-index:251741184;visibility:visible;mso-wrap-style:square;mso-wrap-distance-left:9pt;mso-wrap-distance-top:0;mso-wrap-distance-right:9pt;mso-wrap-distance-bottom:0;mso-position-horizontal:absolute;mso-position-horizontal-relative:page;mso-position-vertical:absolute;mso-position-vertical-relative:page;v-text-anchor:middle" o:gfxdata="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" fillcolor="#c0504d [3205]" strokecolor="#bc4542 [3045]">
+                <v:fill color2="#dfa7a6 [1621]" rotate="t" type="gradient">
+                  <o:fill v:ext="view" type="gradientUnscaled"/>
+                </v:fill>
+                <v:shadow on="t" opacity="22937f" mv:blur="40000f" origin=",.5" offset="0,23000emu"/>
+                <v:textbox>
+                  <w:txbxContent>
+                    <w:p>
+                      <w:pPr>
+                        <w:jc w:val="center"/>
+                      </w:pPr>
+                      <w:r>
+                        <w:t>Submit</w:t>
+                      </w:r>
+                    </w:p>
+                  </w:txbxContent>
+                </v:textbox>
+                <w10:wrap type="through" anchorx="page" anchory="page"/>
+              </v:rect>
+            </w:pict>
+          </mc:Fallback>
+        </mc:AlternateContent>
+      </w:r>
+      <w:r>
+        <w:rPr>
+          <w:noProof/>
+        </w:rPr>
+        <mc:AlternateContent>
+          <mc:Choice Requires="wps">
+            <w:drawing>
+              <wp:anchor distT="0" distB="0" distL="114300" distR="114300" simplePos="0" relativeHeight="251739136" behindDoc="0" locked="0" layoutInCell="1" allowOverlap="1" wp14:anchorId="05793C74" wp14:editId="5B595390">
+                <wp:simplePos x="0" y="0"/>
+                <wp:positionH relativeFrom="page">
+                  <wp:posOffset>1224280</wp:posOffset>
+                </wp:positionH>
+                <wp:positionV relativeFrom="page">
+                  <wp:posOffset>1855470</wp:posOffset>
+                </wp:positionV>
+                <wp:extent cx="5224780" cy="3087370"/>
+                <wp:effectExtent l="50800" t="25400" r="83820" b="113030"/>
+                <wp:wrapThrough wrapText="bothSides">
+                  <wp:wrapPolygon edited="0">
+                    <wp:start x="-210" y="-178"/>
+                    <wp:lineTo x="-210" y="22213"/>
+                    <wp:lineTo x="21842" y="22213"/>
+                    <wp:lineTo x="21842" y="-178"/>
+                    <wp:lineTo x="-210" y="-178"/>
+                  </wp:wrapPolygon>
+                </wp:wrapThrough>
+                <wp:docPr id="47" name="Rectangle 47"/>
+                <wp:cNvGraphicFramePr/>
+                <a:graphic xmlns:a="http://schemas.openxmlformats.org/drawingml/2006/main">
+                  <a:graphicData uri="http://schemas.microsoft.com/office/word/2010/wordprocessingShape">
+                    <wps:wsp>
+                      <wps:cNvSpPr/>
+                      <wps:spPr>
+                        <a:xfrm>
+                          <a:off x="0" y="0"/>
+                          <a:ext cx="5224780" cy="3087370"/>
+                        </a:xfrm>
+                        <a:prstGeom prst="rect">
+                          <a:avLst/>
+                        </a:prstGeom>
+                      </wps:spPr>
+                      <wps:style>
+                        <a:lnRef idx="1">
+                          <a:schemeClr val="accent1"/>
+                        </a:lnRef>
+                        <a:fillRef idx="3">
+                          <a:schemeClr val="accent1"/>
+                        </a:fillRef>
+                        <a:effectRef idx="2">
+                          <a:schemeClr val="accent1"/>
+                        </a:effectRef>
+                        <a:fontRef idx="minor">
+                          <a:schemeClr val="lt1"/>
+                        </a:fontRef>
+                      </wps:style>
+                      <wps:txbx>
+                        <w:txbxContent>
+                          <w:p>
+                            <w:pPr>
+                              <w:jc w:val="center"/>
+                              <w:rPr>
+                                <w:b/>
+                              </w:rPr>
+                            </w:pPr>
+                          </w:p>
+                          <w:p>
+                            <w:pPr>
+                              <w:jc w:val="center"/>
+                              <w:rPr>
+                                <w:b/>
+                              </w:rPr>
+                            </w:pPr>
+                          </w:p>
+                          <w:p>
+                            <w:pPr>
+                              <w:jc w:val="center"/>
+                              <w:rPr>
+                                <w:b/>
+                              </w:rPr>
+                            </w:pPr>
+                          </w:p>
+                          <w:p>
+                            <w:pPr>
+                              <w:jc w:val="center"/>
+                              <w:rPr>
+                                <w:b/>
+                              </w:rPr>
+                            </w:pPr>
+                            <w:r>
+                              <w:rPr>
+                                <w:b/>
+                              </w:rPr>
+                              <w:t>Update Opinion</w:t>
+                            </w:r>
+                          </w:p>
+                          <w:p>
+                            <w:pPr>
+                              <w:jc w:val="center"/>
+                            </w:pPr>
+                          </w:p>
+                          <w:p>
+                            <w:pPr>
+                              <w:jc w:val="center"/>
+                            </w:pPr>
+                            <w:r>
+                              <w:t>Title</w:t>
+                            </w:r>
+                            <w:r>
+                              <w:t xml:space="preserve"> INPUT</w:t>
+                            </w:r>
+                          </w:p>
+                          <w:p>
+                            <w:pPr>
+                              <w:jc w:val="center"/>
+                            </w:pPr>
+                          </w:p>
+                          <w:p>
+                            <w:pPr>
+                              <w:jc w:val="center"/>
+                            </w:pPr>
+                            <w:r>
+                              <w:t>Body</w:t>
+                            </w:r>
+                            <w:r>
+                              <w:t xml:space="preserve"> INPUT</w:t>
+                            </w:r>
+                          </w:p>
+                          <w:p>
+                            <w:pPr>
+                              <w:jc w:val="center"/>
+                            </w:pPr>
+                          </w:p>
+                          <w:p>
+                            <w:pPr>
+                              <w:jc w:val="center"/>
+                            </w:pPr>
+                          </w:p>
+                          <w:p>
+                            <w:pPr>
+                              <w:jc w:val="center"/>
+                            </w:pPr>
+                          </w:p>
+                          <w:p>
+                            <w:pPr>
+                              <w:jc w:val="center"/>
+                            </w:pPr>
+                          </w:p>
+                          <w:p>
+                            <w:pPr>
+                              <w:jc w:val="center"/>
+                            </w:pPr>
+                          </w:p>
+                        </w:txbxContent>
+                      </wps:txbx>
+                      <wps:bodyPr rot="0" spcFirstLastPara="0" vertOverflow="overflow" horzOverflow="overflow" vert="horz" wrap="square" lIns="91440" tIns="45720" rIns="91440" bIns="45720" numCol="1" spcCol="0" rtlCol="0" fromWordArt="0" anchor="ctr" anchorCtr="0" forceAA="0" compatLnSpc="1">
+                        <a:prstTxWarp prst="textNoShape">
+                          <a:avLst/>
+                        </a:prstTxWarp>
+                        <a:noAutofit/>
+                      </wps:bodyPr>
+                    </wps:wsp>
+                  </a:graphicData>
+                </a:graphic>
+                <wp14:sizeRelH relativeFrom="margin">
+                  <wp14:pctWidth>0</wp14:pctWidth>
+                </wp14:sizeRelH>
+                <wp14:sizeRelV relativeFrom="margin">
+                  <wp14:pctHeight>0</wp14:pctHeight>
+                </wp14:sizeRelV>
+              </wp:anchor>
+            </w:drawing>
+          </mc:Choice>
+          <mc:Fallback>
+            <w:pict>
+              <v:rect id="Rectangle 47" o:spid="_x0000_s1063" style="position:absolute;margin-left:96.4pt;margin-top:146.1pt;width:411.4pt;height:243.1pt;z-index:251739136;visibility:visible;mso-wrap-style:square;mso-width-percent:0;mso-height-percent:0;mso-wrap-distance-left:9pt;mso-wrap-distance-top:0;mso-wrap-distance-right:9pt;mso-wrap-distance-bottom:0;mso-position-horizontal:absolute;mso-position-horizontal-relative:page;mso-position-vertical:absolute;mso-position-vertical-relative:page;mso-width-percent:0;mso-height-percent:0;mso-width-relative:margin;mso-height-relative:margin;v-text-anchor:middle" o:gfxdata="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" fillcolor="#4f81bd [3204]" strokecolor="#4579b8 [3044]">
+                <v:fill color2="#a7bfde [1620]" rotate="t" type="gradient">
+                  <o:fill v:ext="view" type="gradientUnscaled"/>
+                </v:fill>
+                <v:shadow on="t" opacity="22937f" mv:blur="40000f" origin=",.5" offset="0,23000emu"/>
+                <v:textbox>
+                  <w:txbxContent>
+                    <w:p>
+                      <w:pPr>
+                        <w:jc w:val="center"/>
+                        <w:rPr>
+                          <w:b/>
+                        </w:rPr>
+                      </w:pPr>
+                    </w:p>
+                    <w:p>
+                      <w:pPr>
+                        <w:jc w:val="center"/>
+                        <w:rPr>
+                          <w:b/>
+                        </w:rPr>
+                      </w:pPr>
+                    </w:p>
+                    <w:p>
+                      <w:pPr>
+                        <w:jc w:val="center"/>
+                        <w:rPr>
+                          <w:b/>
+                        </w:rPr>
+                      </w:pPr>
+                    </w:p>
+                    <w:p>
+                      <w:pPr>
+                        <w:jc w:val="center"/>
+                        <w:rPr>
+                          <w:b/>
+                        </w:rPr>
+                      </w:pPr>
+                      <w:r>
+                        <w:rPr>
+                          <w:b/>
+                        </w:rPr>
+                        <w:t>Update Opinion</w:t>
+                      </w:r>
+                    </w:p>
+                    <w:p>
+                      <w:pPr>
+                        <w:jc w:val="center"/>
+                      </w:pPr>
+                    </w:p>
+                    <w:p>
+                      <w:pPr>
+                        <w:jc w:val="center"/>
+                      </w:pPr>
+                      <w:r>
+                        <w:t>Title</w:t>
+                      </w:r>
+                      <w:r>
+                        <w:t xml:space="preserve"> INPUT</w:t>
+                      </w:r>
+                    </w:p>
+                    <w:p>
+                      <w:pPr>
+                        <w:jc w:val="center"/>
+                      </w:pPr>
+                    </w:p>
+                    <w:p>
+                      <w:pPr>
+                        <w:jc w:val="center"/>
+                      </w:pPr>
+                      <w:r>
+                        <w:t>Body</w:t>
+                      </w:r>
+                      <w:r>
+                        <w:t xml:space="preserve"> INPUT</w:t>
+                      </w:r>
+                    </w:p>
+                    <w:p>
+                      <w:pPr>
+                        <w:jc w:val="center"/>
+                      </w:pPr>
+                    </w:p>
+                    <w:p>
+                      <w:pPr>
+                        <w:jc w:val="center"/>
+                      </w:pPr>
+                    </w:p>
+                    <w:p>
+                      <w:pPr>
+                        <w:jc w:val="center"/>
+                      </w:pPr>
+                    </w:p>
+                    <w:p>
+                      <w:pPr>
+                        <w:jc w:val="center"/>
+                      </w:pPr>
+                    </w:p>
+                    <w:p>
+                      <w:pPr>
+                        <w:jc w:val="center"/>
+                      </w:pPr>
+                    </w:p>
+                  </w:txbxContent>
+                </v:textbox>
+                <w10:wrap type="through" anchorx="page" anchory="page"/>
+              </v:rect>
+            </w:pict>
+          </mc:Fallback>
+        </mc:AlternateContent>
+      </w:r>
+      <w:r>
+        <w:rPr>
+          <w:noProof/>
+        </w:rPr>
+        <mc:AlternateContent>
+          <mc:Choice Requires="wps">
+            <w:drawing>
+              <wp:anchor distT="0" distB="0" distL="114300" distR="114300" simplePos="0" relativeHeight="251737088" behindDoc="0" locked="0" layoutInCell="1" allowOverlap="1" wp14:anchorId="74F418D8" wp14:editId="206DD9E6">
+                <wp:simplePos x="0" y="0"/>
+                <wp:positionH relativeFrom="page">
+                  <wp:posOffset>483235</wp:posOffset>
+                </wp:positionH>
+                <wp:positionV relativeFrom="page">
+                  <wp:posOffset>457200</wp:posOffset>
+                </wp:positionV>
+                <wp:extent cx="3321050" cy="685800"/>
+                <wp:effectExtent l="76200" t="76200" r="107950" b="127000"/>
+                <wp:wrapThrough wrapText="bothSides">
+                  <wp:wrapPolygon edited="0">
+                    <wp:start x="-496" y="-2400"/>
+                    <wp:lineTo x="-496" y="24800"/>
+                    <wp:lineTo x="21972" y="24800"/>
+                    <wp:lineTo x="22137" y="12000"/>
+                    <wp:lineTo x="21807" y="0"/>
+                    <wp:lineTo x="21807" y="-2400"/>
+                    <wp:lineTo x="-496" y="-2400"/>
+                  </wp:wrapPolygon>
+                </wp:wrapThrough>
+                <wp:docPr id="46" name="Text Box 46"/>
+                <wp:cNvGraphicFramePr/>
+                <a:graphic xmlns:a="http://schemas.openxmlformats.org/drawingml/2006/main">
+                  <a:graphicData uri="http://schemas.microsoft.com/office/word/2010/wordprocessingShape">
+                    <wps:wsp>
+                      <wps:cNvSpPr txBox="1"/>
+                      <wps:spPr>
+                        <a:xfrm>
+                          <a:off x="0" y="0"/>
+                          <a:ext cx="3321050" cy="685800"/>
+                        </a:xfrm>
+                        <a:prstGeom prst="rect">
+                          <a:avLst/>
+                        </a:prstGeom>
+                        <a:ln/>
+                        <a:extLst>
+                          <a:ext uri="{C572A759-6A51-4108-AA02-DFA0A04FC94B}">
+                            <ma14:wrappingTextBoxFlag xmlns:ma14="http://schemas.microsoft.com/office/mac/drawingml/2011/main" val="1"/>
+                          </a:ext>
+                        </a:extLst>
+                      </wps:spPr>
+                      <wps:style>
+                        <a:lnRef idx="0">
+                          <a:schemeClr val="dk1"/>
+                        </a:lnRef>
+                        <a:fillRef idx="3">
+                          <a:schemeClr val="dk1"/>
+                        </a:fillRef>
+                        <a:effectRef idx="3">
+                          <a:schemeClr val="dk1"/>
+                        </a:effectRef>
+                        <a:fontRef idx="minor">
+                          <a:schemeClr val="lt1"/>
+                        </a:fontRef>
+                      </wps:style>
+                      <wps:txbx>
+                        <w:txbxContent>
+                          <w:p>
+                            <w:r>
+                              <w:t>Update Modal</w:t>
+                            </w:r>
+                          </w:p>
+                        </w:txbxContent>
+                      </wps:txbx>
+                      <wps:bodyPr rot="0" spcFirstLastPara="0" vertOverflow="overflow" horzOverflow="overflow" vert="horz" wrap="square" lIns="91440" tIns="45720" rIns="91440" bIns="45720" numCol="1" spcCol="0" rtlCol="0" fromWordArt="0" anchor="t" anchorCtr="0" forceAA="0" compatLnSpc="1">
+                        <a:prstTxWarp prst="textNoShape">
+                          <a:avLst/>
+                        </a:prstTxWarp>
+                        <a:noAutofit/>
+                      </wps:bodyPr>
+                    </wps:wsp>
+                  </a:graphicData>
+                </a:graphic>
+                <wp14:sizeRelH relativeFrom="margin">
+                  <wp14:pctWidth>0</wp14:pctWidth>
+                </wp14:sizeRelH>
+                <wp14:sizeRelV relativeFrom="margin">
+                  <wp14:pctHeight>0</wp14:pctHeight>
+                </wp14:sizeRelV>
+              </wp:anchor>
+            </w:drawing>
+          </mc:Choice>
+          <mc:Fallback>
+            <w:pict>
+              <v:shape id="Text Box 46" o:spid="_x0000_s1064" type="#_x0000_t202" style="position:absolute;margin-left:38.05pt;margin-top:36pt;width:261.5pt;height:54pt;z-index:251737088;visibility:visible;mso-wrap-style:square;mso-width-percent:0;mso-height-percent:0;mso-wrap-distance-left:9pt;mso-wrap-distance-top:0;mso-wrap-distance-right:9pt;mso-wrap-distance-bottom:0;mso-position-horizontal:absolute;mso-position-horizontal-relative:page;mso-position-vertical:absolute;mso-position-vertical-relative:page;mso-width-percent:0;mso-height-percent:0;mso-width-relative:margin;mso-height-relative:margin;v-text-anchor:top" o:gfxdata="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" mv:complextextbox="1" fillcolor="black [3200]" stroked="f">
+                <v:fill color2="gray [1616]" rotate="t" type="gradient">
+                  <o:fill v:ext="view" type="gradientUnscaled"/>
+                </v:fill>
+                <v:shadow on="t" opacity="22937f" mv:blur="40000f" origin=",.5" offset="0,23000emu"/>
+                <v:textbox>
+                  <w:txbxContent>
+                    <w:p>
+                      <w:r>
+                        <w:t>Update Modal</w:t>
+                      </w:r>
+                    </w:p>
+                  </w:txbxContent>
+                </v:textbox>
+                <w10:wrap type="through" anchorx="page" anchory="page"/>
+              </v:shape>
+            </w:pict>
+          </mc:Fallback>
+        </mc:AlternateContent>
+      </w:r>
+      <w:bookmarkStart w:id="0" w:name="_GoBack"/>
+      <w:bookmarkEnd w:id="0"/>
     </w:p>
     <w:sectPr>
       <w:pgSz w:w="11900" w:h="16840"/>
@@ -2195,6 +5030,8 @@
     <w:rPrDefault>
       <w:rPr>
         <w:rFonts w:ascii="Times New Roman" w:eastAsiaTheme="minorEastAsia" w:hAnsi="Times New Roman" w:cs="Times New Roman"/>
+        <w:sz w:val="24"/>
+        <w:szCs w:val="24"/>
         <w:lang w:val="en-US" w:eastAsia="ja-JP" w:bidi="ar-SA"/>
       </w:rPr>
     </w:rPrDefault>
@@ -2343,8 +5180,6 @@
     <w:name w:val="Normal"/>
     <w:qFormat/>
     <w:rPr>
-      <w:sz w:val="24"/>
-      <w:szCs w:val="24"/>
       <w:lang w:eastAsia="en-US"/>
     </w:rPr>
   </w:style>
@@ -2384,6 +5219,8 @@
     <w:rPrDefault>
       <w:rPr>
         <w:rFonts w:ascii="Times New Roman" w:eastAsiaTheme="minorEastAsia" w:hAnsi="Times New Roman" w:cs="Times New Roman"/>
+        <w:sz w:val="24"/>
+        <w:szCs w:val="24"/>
         <w:lang w:val="en-US" w:eastAsia="ja-JP" w:bidi="ar-SA"/>
       </w:rPr>
     </w:rPrDefault>
@@ -2532,8 +5369,6 @@
     <w:name w:val="Normal"/>
     <w:qFormat/>
     <w:rPr>
-      <w:sz w:val="24"/>
-      <w:szCs w:val="24"/>
       <w:lang w:eastAsia="en-US"/>
     </w:rPr>
   </w:style>
@@ -2892,7 +5727,7 @@
 </file>
 
 <file path=customXml/itemProps1.xml><?xml version="1.0" encoding="utf-8"?>
-<ds:datastoreItem xmlns:ds="http://schemas.openxmlformats.org/officeDocument/2006/customXml" ds:itemID="{28BC79C6-DB5A-6948-ACE8-3E571068B725}">
+<ds:datastoreItem xmlns:ds="http://schemas.openxmlformats.org/officeDocument/2006/customXml" ds:itemID="{6CC635BC-80A5-8A46-9565-3A649749990E}">
   <ds:schemaRefs>
     <ds:schemaRef ds:uri="http://schemas.openxmlformats.org/officeDocument/2006/bibliography"/>
   </ds:schemaRefs>

</xml_diff>